<commit_message>
Pridanie dropdown menu do manualu
</commit_message>
<xml_diff>
--- a/Manuál Query.docx
+++ b/Manuál Query.docx
@@ -191,6 +191,7 @@
           <w:lang w:eastAsia="sk-SK"/>
         </w:rPr>
       </w:pPr>
+      <w:proofErr w:type="spellStart"/>
       <w:r>
         <w:rPr>
           <w:rFonts w:ascii="Consolas" w:eastAsia="Times New Roman" w:hAnsi="Consolas" w:cs="Times New Roman"/>
@@ -203,6 +204,7 @@
         </w:rPr>
         <w:t>use</w:t>
       </w:r>
+      <w:proofErr w:type="spellEnd"/>
       <w:r>
         <w:rPr>
           <w:rFonts w:ascii="Consolas" w:eastAsia="Times New Roman" w:hAnsi="Consolas" w:cs="Times New Roman"/>
@@ -600,7 +602,33 @@
           <w:bdr w:val="single" w:sz="2" w:space="0" w:color="E7E8F2" w:frame="1"/>
           <w:lang w:eastAsia="sk-SK"/>
         </w:rPr>
-        <w:t xml:space="preserve"> of the </w:t>
+        <w:t xml:space="preserve"> of </w:t>
+      </w:r>
+      <w:proofErr w:type="spellStart"/>
+      <w:r>
+        <w:rPr>
+          <w:rFonts w:ascii="Consolas" w:eastAsia="Times New Roman" w:hAnsi="Consolas" w:cs="Times New Roman"/>
+          <w:color w:val="697098"/>
+          <w:sz w:val="19"/>
+          <w:szCs w:val="19"/>
+          <w:highlight w:val="black"/>
+          <w:bdr w:val="single" w:sz="2" w:space="0" w:color="E7E8F2" w:frame="1"/>
+          <w:lang w:eastAsia="sk-SK"/>
+        </w:rPr>
+        <w:t>the</w:t>
+      </w:r>
+      <w:proofErr w:type="spellEnd"/>
+      <w:r>
+        <w:rPr>
+          <w:rFonts w:ascii="Consolas" w:eastAsia="Times New Roman" w:hAnsi="Consolas" w:cs="Times New Roman"/>
+          <w:color w:val="697098"/>
+          <w:sz w:val="19"/>
+          <w:szCs w:val="19"/>
+          <w:highlight w:val="black"/>
+          <w:bdr w:val="single" w:sz="2" w:space="0" w:color="E7E8F2" w:frame="1"/>
+          <w:lang w:eastAsia="sk-SK"/>
+        </w:rPr>
+        <w:t xml:space="preserve"> </w:t>
       </w:r>
       <w:proofErr w:type="spellStart"/>
       <w:r>
@@ -794,6 +822,7 @@
         </w:rPr>
         <w:t xml:space="preserve"> </w:t>
       </w:r>
+      <w:proofErr w:type="spellStart"/>
       <w:r>
         <w:rPr>
           <w:rFonts w:ascii="Consolas" w:eastAsia="Times New Roman" w:hAnsi="Consolas" w:cs="Times New Roman"/>
@@ -806,6 +835,7 @@
         </w:rPr>
         <w:t>function</w:t>
       </w:r>
+      <w:proofErr w:type="spellEnd"/>
       <w:r>
         <w:rPr>
           <w:rFonts w:ascii="Consolas" w:eastAsia="Times New Roman" w:hAnsi="Consolas" w:cs="Times New Roman"/>
@@ -1125,6 +1155,7 @@
         </w:rPr>
         <w:t xml:space="preserve">        </w:t>
       </w:r>
+      <w:proofErr w:type="spellStart"/>
       <w:r>
         <w:rPr>
           <w:rFonts w:ascii="Consolas" w:eastAsia="Times New Roman" w:hAnsi="Consolas" w:cs="Times New Roman"/>
@@ -1137,6 +1168,7 @@
         </w:rPr>
         <w:t>return</w:t>
       </w:r>
+      <w:proofErr w:type="spellEnd"/>
       <w:r>
         <w:rPr>
           <w:rFonts w:ascii="Consolas" w:eastAsia="Times New Roman" w:hAnsi="Consolas" w:cs="Times New Roman"/>
@@ -1149,6 +1181,7 @@
         </w:rPr>
         <w:t xml:space="preserve"> </w:t>
       </w:r>
+      <w:proofErr w:type="spellStart"/>
       <w:r>
         <w:rPr>
           <w:rFonts w:ascii="Consolas" w:eastAsia="Times New Roman" w:hAnsi="Consolas" w:cs="Times New Roman"/>
@@ -1161,6 +1194,7 @@
         </w:rPr>
         <w:t>view</w:t>
       </w:r>
+      <w:proofErr w:type="spellEnd"/>
       <w:r>
         <w:rPr>
           <w:rFonts w:ascii="Consolas" w:eastAsia="Times New Roman" w:hAnsi="Consolas" w:cs="Times New Roman"/>
@@ -1259,6 +1293,7 @@
         </w:rPr>
         <w:t>'</w:t>
       </w:r>
+      <w:proofErr w:type="spellStart"/>
       <w:r>
         <w:rPr>
           <w:rFonts w:ascii="Consolas" w:eastAsia="Times New Roman" w:hAnsi="Consolas" w:cs="Times New Roman"/>
@@ -1271,6 +1306,7 @@
         </w:rPr>
         <w:t>users</w:t>
       </w:r>
+      <w:proofErr w:type="spellEnd"/>
       <w:r>
         <w:rPr>
           <w:rFonts w:ascii="Consolas" w:eastAsia="Times New Roman" w:hAnsi="Consolas" w:cs="Times New Roman"/>
@@ -1331,6 +1367,7 @@
         </w:rPr>
         <w:t>$</w:t>
       </w:r>
+      <w:proofErr w:type="spellStart"/>
       <w:r>
         <w:rPr>
           <w:rFonts w:ascii="Consolas" w:eastAsia="Times New Roman" w:hAnsi="Consolas" w:cs="Times New Roman"/>
@@ -1343,6 +1380,7 @@
         </w:rPr>
         <w:t>users</w:t>
       </w:r>
+      <w:proofErr w:type="spellEnd"/>
       <w:r>
         <w:rPr>
           <w:rFonts w:ascii="Consolas" w:eastAsia="Times New Roman" w:hAnsi="Consolas" w:cs="Times New Roman"/>
@@ -3139,6 +3177,7 @@
         </w:rPr>
         <w:t>'</w:t>
       </w:r>
+      <w:proofErr w:type="spellStart"/>
       <w:r>
         <w:rPr>
           <w:rFonts w:ascii="Consolas" w:eastAsia="Times New Roman" w:hAnsi="Consolas" w:cs="Times New Roman"/>
@@ -3150,6 +3189,7 @@
         </w:rPr>
         <w:t>users</w:t>
       </w:r>
+      <w:proofErr w:type="spellEnd"/>
       <w:r>
         <w:rPr>
           <w:rFonts w:ascii="Consolas" w:eastAsia="Times New Roman" w:hAnsi="Consolas" w:cs="Times New Roman"/>
@@ -3287,6 +3327,7 @@
           <w:lang w:eastAsia="sk-SK"/>
         </w:rPr>
       </w:pPr>
+      <w:proofErr w:type="spellStart"/>
       <w:r>
         <w:rPr>
           <w:rFonts w:ascii="Consolas" w:eastAsia="Times New Roman" w:hAnsi="Consolas" w:cs="Times New Roman"/>
@@ -3298,6 +3339,7 @@
         </w:rPr>
         <w:t>foreach</w:t>
       </w:r>
+      <w:proofErr w:type="spellEnd"/>
       <w:r>
         <w:rPr>
           <w:rFonts w:ascii="Consolas" w:eastAsia="Times New Roman" w:hAnsi="Consolas" w:cs="Times New Roman"/>
@@ -6283,6 +6325,7 @@
         </w:rPr>
         <w:t>'</w:t>
       </w:r>
+      <w:proofErr w:type="spellStart"/>
       <w:r>
         <w:rPr>
           <w:rFonts w:ascii="Consolas" w:eastAsia="Times New Roman" w:hAnsi="Consolas" w:cs="Times New Roman"/>
@@ -6294,6 +6337,7 @@
         </w:rPr>
         <w:t>price</w:t>
       </w:r>
+      <w:proofErr w:type="spellEnd"/>
       <w:r>
         <w:rPr>
           <w:rFonts w:ascii="Consolas" w:eastAsia="Times New Roman" w:hAnsi="Consolas" w:cs="Times New Roman"/>
@@ -6414,6 +6458,7 @@
         </w:rPr>
         <w:t>'</w:t>
       </w:r>
+      <w:proofErr w:type="spellStart"/>
       <w:r>
         <w:rPr>
           <w:rFonts w:ascii="Consolas" w:eastAsia="Times New Roman" w:hAnsi="Consolas" w:cs="Times New Roman"/>
@@ -6425,6 +6470,7 @@
         </w:rPr>
         <w:t>orders</w:t>
       </w:r>
+      <w:proofErr w:type="spellEnd"/>
       <w:r>
         <w:rPr>
           <w:rFonts w:ascii="Consolas" w:eastAsia="Times New Roman" w:hAnsi="Consolas" w:cs="Times New Roman"/>
@@ -6458,6 +6504,7 @@
         </w:rPr>
         <w:t>-&gt;</w:t>
       </w:r>
+      <w:proofErr w:type="spellStart"/>
       <w:r>
         <w:rPr>
           <w:rFonts w:ascii="Consolas" w:eastAsia="Times New Roman" w:hAnsi="Consolas" w:cs="Times New Roman"/>
@@ -6469,6 +6516,7 @@
         </w:rPr>
         <w:t>where</w:t>
       </w:r>
+      <w:proofErr w:type="spellEnd"/>
       <w:r>
         <w:rPr>
           <w:rFonts w:ascii="Consolas" w:eastAsia="Times New Roman" w:hAnsi="Consolas" w:cs="Times New Roman"/>
@@ -6491,6 +6539,7 @@
         </w:rPr>
         <w:t>'</w:t>
       </w:r>
+      <w:proofErr w:type="spellStart"/>
       <w:r>
         <w:rPr>
           <w:rFonts w:ascii="Consolas" w:eastAsia="Times New Roman" w:hAnsi="Consolas" w:cs="Times New Roman"/>
@@ -6502,6 +6551,7 @@
         </w:rPr>
         <w:t>finalized</w:t>
       </w:r>
+      <w:proofErr w:type="spellEnd"/>
       <w:r>
         <w:rPr>
           <w:rFonts w:ascii="Consolas" w:eastAsia="Times New Roman" w:hAnsi="Consolas" w:cs="Times New Roman"/>
@@ -6557,6 +6607,7 @@
         </w:rPr>
         <w:t>-&gt;</w:t>
       </w:r>
+      <w:proofErr w:type="spellStart"/>
       <w:r>
         <w:rPr>
           <w:rFonts w:ascii="Consolas" w:eastAsia="Times New Roman" w:hAnsi="Consolas" w:cs="Times New Roman"/>
@@ -6568,6 +6619,7 @@
         </w:rPr>
         <w:t>exists</w:t>
       </w:r>
+      <w:proofErr w:type="spellEnd"/>
       <w:r>
         <w:rPr>
           <w:rFonts w:ascii="Consolas" w:eastAsia="Times New Roman" w:hAnsi="Consolas" w:cs="Times New Roman"/>
@@ -6753,6 +6805,7 @@
         </w:rPr>
         <w:t>'</w:t>
       </w:r>
+      <w:proofErr w:type="spellStart"/>
       <w:r>
         <w:rPr>
           <w:rFonts w:ascii="Consolas" w:eastAsia="Times New Roman" w:hAnsi="Consolas" w:cs="Times New Roman"/>
@@ -6764,6 +6817,7 @@
         </w:rPr>
         <w:t>orders</w:t>
       </w:r>
+      <w:proofErr w:type="spellEnd"/>
       <w:r>
         <w:rPr>
           <w:rFonts w:ascii="Consolas" w:eastAsia="Times New Roman" w:hAnsi="Consolas" w:cs="Times New Roman"/>
@@ -6797,6 +6851,7 @@
         </w:rPr>
         <w:t>-&gt;</w:t>
       </w:r>
+      <w:proofErr w:type="spellStart"/>
       <w:r>
         <w:rPr>
           <w:rFonts w:ascii="Consolas" w:eastAsia="Times New Roman" w:hAnsi="Consolas" w:cs="Times New Roman"/>
@@ -6808,6 +6863,7 @@
         </w:rPr>
         <w:t>where</w:t>
       </w:r>
+      <w:proofErr w:type="spellEnd"/>
       <w:r>
         <w:rPr>
           <w:rFonts w:ascii="Consolas" w:eastAsia="Times New Roman" w:hAnsi="Consolas" w:cs="Times New Roman"/>
@@ -6830,6 +6886,7 @@
         </w:rPr>
         <w:t>'</w:t>
       </w:r>
+      <w:proofErr w:type="spellStart"/>
       <w:r>
         <w:rPr>
           <w:rFonts w:ascii="Consolas" w:eastAsia="Times New Roman" w:hAnsi="Consolas" w:cs="Times New Roman"/>
@@ -6841,6 +6898,7 @@
         </w:rPr>
         <w:t>finalized</w:t>
       </w:r>
+      <w:proofErr w:type="spellEnd"/>
       <w:r>
         <w:rPr>
           <w:rFonts w:ascii="Consolas" w:eastAsia="Times New Roman" w:hAnsi="Consolas" w:cs="Times New Roman"/>
@@ -6983,7 +7041,15 @@
     <w:p/>
     <w:p>
       <w:r>
-        <w:t xml:space="preserve">SELECT name, email as </w:t>
+        <w:t xml:space="preserve">SELECT </w:t>
+      </w:r>
+      <w:proofErr w:type="spellStart"/>
+      <w:r>
+        <w:t>name</w:t>
+      </w:r>
+      <w:proofErr w:type="spellEnd"/>
+      <w:r>
+        <w:t xml:space="preserve">, email as </w:t>
       </w:r>
       <w:proofErr w:type="spellStart"/>
       <w:r>
@@ -6991,8 +7057,13 @@
       </w:r>
       <w:proofErr w:type="spellEnd"/>
       <w:r>
-        <w:t xml:space="preserve"> FROM users</w:t>
-      </w:r>
+        <w:t xml:space="preserve"> FROM </w:t>
+      </w:r>
+      <w:proofErr w:type="spellStart"/>
+      <w:r>
+        <w:t>users</w:t>
+      </w:r>
+      <w:proofErr w:type="spellEnd"/>
     </w:p>
     <w:p>
       <w:pPr>
@@ -7289,6 +7360,7 @@
         </w:rPr>
         <w:t>'</w:t>
       </w:r>
+      <w:proofErr w:type="spellStart"/>
       <w:r>
         <w:rPr>
           <w:rFonts w:ascii="Consolas" w:eastAsia="Times New Roman" w:hAnsi="Consolas" w:cs="Times New Roman"/>
@@ -7300,6 +7372,7 @@
         </w:rPr>
         <w:t>name</w:t>
       </w:r>
+      <w:proofErr w:type="spellEnd"/>
       <w:r>
         <w:rPr>
           <w:rFonts w:ascii="Consolas" w:eastAsia="Times New Roman" w:hAnsi="Consolas" w:cs="Times New Roman"/>
@@ -7453,8 +7526,21 @@
           <w:bdr w:val="single" w:sz="2" w:space="0" w:color="E7E8F2" w:frame="1"/>
           <w:shd w:val="clear" w:color="auto" w:fill="252A37"/>
         </w:rPr>
-        <w:t>$users</w:t>
-      </w:r>
+        <w:t>$</w:t>
+      </w:r>
+      <w:proofErr w:type="spellStart"/>
+      <w:r>
+        <w:rPr>
+          <w:rFonts w:ascii="Consolas" w:hAnsi="Consolas"/>
+          <w:color w:val="BEC5D4"/>
+          <w:sz w:val="19"/>
+          <w:szCs w:val="19"/>
+          <w:bdr w:val="single" w:sz="2" w:space="0" w:color="E7E8F2" w:frame="1"/>
+          <w:shd w:val="clear" w:color="auto" w:fill="252A37"/>
+        </w:rPr>
+        <w:t>users</w:t>
+      </w:r>
+      <w:proofErr w:type="spellEnd"/>
       <w:r>
         <w:rPr>
           <w:rFonts w:ascii="Consolas" w:hAnsi="Consolas"/>
@@ -7543,6 +7629,7 @@
         </w:rPr>
         <w:t>'</w:t>
       </w:r>
+      <w:proofErr w:type="spellStart"/>
       <w:r>
         <w:rPr>
           <w:rFonts w:ascii="Consolas" w:hAnsi="Consolas"/>
@@ -7554,6 +7641,7 @@
         </w:rPr>
         <w:t>users</w:t>
       </w:r>
+      <w:proofErr w:type="spellEnd"/>
       <w:r>
         <w:rPr>
           <w:rFonts w:ascii="Consolas" w:hAnsi="Consolas"/>
@@ -7671,8 +7759,21 @@
           <w:bdr w:val="single" w:sz="2" w:space="0" w:color="E7E8F2" w:frame="1"/>
           <w:lang w:eastAsia="sk-SK"/>
         </w:rPr>
-        <w:t>$query</w:t>
-      </w:r>
+        <w:t>$</w:t>
+      </w:r>
+      <w:proofErr w:type="spellStart"/>
+      <w:r>
+        <w:rPr>
+          <w:rFonts w:ascii="Consolas" w:eastAsia="Times New Roman" w:hAnsi="Consolas" w:cs="Times New Roman"/>
+          <w:color w:val="BEC5D4"/>
+          <w:sz w:val="19"/>
+          <w:szCs w:val="19"/>
+          <w:bdr w:val="single" w:sz="2" w:space="0" w:color="E7E8F2" w:frame="1"/>
+          <w:lang w:eastAsia="sk-SK"/>
+        </w:rPr>
+        <w:t>query</w:t>
+      </w:r>
+      <w:proofErr w:type="spellEnd"/>
       <w:r>
         <w:rPr>
           <w:rFonts w:ascii="Consolas" w:eastAsia="Times New Roman" w:hAnsi="Consolas" w:cs="Times New Roman"/>
@@ -7761,6 +7862,7 @@
         </w:rPr>
         <w:t>'</w:t>
       </w:r>
+      <w:proofErr w:type="spellStart"/>
       <w:r>
         <w:rPr>
           <w:rFonts w:ascii="Consolas" w:eastAsia="Times New Roman" w:hAnsi="Consolas" w:cs="Times New Roman"/>
@@ -7772,6 +7874,7 @@
         </w:rPr>
         <w:t>users</w:t>
       </w:r>
+      <w:proofErr w:type="spellEnd"/>
       <w:r>
         <w:rPr>
           <w:rFonts w:ascii="Consolas" w:eastAsia="Times New Roman" w:hAnsi="Consolas" w:cs="Times New Roman"/>
@@ -7840,6 +7943,7 @@
         </w:rPr>
         <w:t>'</w:t>
       </w:r>
+      <w:proofErr w:type="spellStart"/>
       <w:r>
         <w:rPr>
           <w:rFonts w:ascii="Consolas" w:eastAsia="Times New Roman" w:hAnsi="Consolas" w:cs="Times New Roman"/>
@@ -7851,6 +7955,7 @@
         </w:rPr>
         <w:t>name</w:t>
       </w:r>
+      <w:proofErr w:type="spellEnd"/>
       <w:r>
         <w:rPr>
           <w:rFonts w:ascii="Consolas" w:eastAsia="Times New Roman" w:hAnsi="Consolas" w:cs="Times New Roman"/>
@@ -7918,8 +8023,21 @@
           <w:bdr w:val="single" w:sz="2" w:space="0" w:color="E7E8F2" w:frame="1"/>
           <w:lang w:eastAsia="sk-SK"/>
         </w:rPr>
-        <w:t>$users</w:t>
-      </w:r>
+        <w:t>$</w:t>
+      </w:r>
+      <w:proofErr w:type="spellStart"/>
+      <w:r>
+        <w:rPr>
+          <w:rFonts w:ascii="Consolas" w:eastAsia="Times New Roman" w:hAnsi="Consolas" w:cs="Times New Roman"/>
+          <w:color w:val="BEC5D4"/>
+          <w:sz w:val="19"/>
+          <w:szCs w:val="19"/>
+          <w:bdr w:val="single" w:sz="2" w:space="0" w:color="E7E8F2" w:frame="1"/>
+          <w:lang w:eastAsia="sk-SK"/>
+        </w:rPr>
+        <w:t>users</w:t>
+      </w:r>
+      <w:proofErr w:type="spellEnd"/>
       <w:r>
         <w:rPr>
           <w:rFonts w:ascii="Consolas" w:eastAsia="Times New Roman" w:hAnsi="Consolas" w:cs="Times New Roman"/>
@@ -7962,8 +8080,21 @@
           <w:bdr w:val="single" w:sz="2" w:space="0" w:color="E7E8F2" w:frame="1"/>
           <w:lang w:eastAsia="sk-SK"/>
         </w:rPr>
-        <w:t>$query</w:t>
-      </w:r>
+        <w:t>$</w:t>
+      </w:r>
+      <w:proofErr w:type="spellStart"/>
+      <w:r>
+        <w:rPr>
+          <w:rFonts w:ascii="Consolas" w:eastAsia="Times New Roman" w:hAnsi="Consolas" w:cs="Times New Roman"/>
+          <w:color w:val="BEC5D4"/>
+          <w:sz w:val="19"/>
+          <w:szCs w:val="19"/>
+          <w:bdr w:val="single" w:sz="2" w:space="0" w:color="E7E8F2" w:frame="1"/>
+          <w:lang w:eastAsia="sk-SK"/>
+        </w:rPr>
+        <w:t>query</w:t>
+      </w:r>
+      <w:proofErr w:type="spellEnd"/>
       <w:r>
         <w:rPr>
           <w:rFonts w:ascii="Consolas" w:eastAsia="Times New Roman" w:hAnsi="Consolas" w:cs="Times New Roman"/>
@@ -8343,6 +8474,7 @@
         </w:rPr>
         <w:t>'</w:t>
       </w:r>
+      <w:proofErr w:type="spellStart"/>
       <w:r>
         <w:rPr>
           <w:rFonts w:ascii="Consolas" w:eastAsia="Times New Roman" w:hAnsi="Consolas" w:cs="Times New Roman"/>
@@ -8352,7 +8484,19 @@
           <w:bdr w:val="single" w:sz="2" w:space="0" w:color="E7E8F2" w:frame="1"/>
           <w:lang w:eastAsia="sk-SK"/>
         </w:rPr>
-        <w:t xml:space="preserve">count(*) as </w:t>
+        <w:t>count</w:t>
+      </w:r>
+      <w:proofErr w:type="spellEnd"/>
+      <w:r>
+        <w:rPr>
+          <w:rFonts w:ascii="Consolas" w:eastAsia="Times New Roman" w:hAnsi="Consolas" w:cs="Times New Roman"/>
+          <w:color w:val="C3E88D"/>
+          <w:sz w:val="19"/>
+          <w:szCs w:val="19"/>
+          <w:bdr w:val="single" w:sz="2" w:space="0" w:color="E7E8F2" w:frame="1"/>
+          <w:lang w:eastAsia="sk-SK"/>
+        </w:rPr>
+        <w:t xml:space="preserve">(*) as </w:t>
       </w:r>
       <w:proofErr w:type="spellStart"/>
       <w:r>
@@ -8948,6 +9092,7 @@
         </w:rPr>
         <w:t>'</w:t>
       </w:r>
+      <w:proofErr w:type="spellStart"/>
       <w:r>
         <w:rPr>
           <w:rFonts w:ascii="Consolas" w:eastAsia="Times New Roman" w:hAnsi="Consolas" w:cs="Times New Roman"/>
@@ -8957,7 +9102,19 @@
           <w:bdr w:val="single" w:sz="2" w:space="0" w:color="E7E8F2" w:frame="1"/>
           <w:lang w:eastAsia="sk-SK"/>
         </w:rPr>
-        <w:t xml:space="preserve">price * ? as </w:t>
+        <w:t>price</w:t>
+      </w:r>
+      <w:proofErr w:type="spellEnd"/>
+      <w:r>
+        <w:rPr>
+          <w:rFonts w:ascii="Consolas" w:eastAsia="Times New Roman" w:hAnsi="Consolas" w:cs="Times New Roman"/>
+          <w:color w:val="C3E88D"/>
+          <w:sz w:val="19"/>
+          <w:szCs w:val="19"/>
+          <w:bdr w:val="single" w:sz="2" w:space="0" w:color="E7E8F2" w:frame="1"/>
+          <w:lang w:eastAsia="sk-SK"/>
+        </w:rPr>
+        <w:t xml:space="preserve"> * ? as </w:t>
       </w:r>
       <w:proofErr w:type="spellStart"/>
       <w:r>
@@ -9294,6 +9451,7 @@
         </w:rPr>
         <w:t>'</w:t>
       </w:r>
+      <w:proofErr w:type="spellStart"/>
       <w:r>
         <w:rPr>
           <w:rFonts w:ascii="Consolas" w:eastAsia="Times New Roman" w:hAnsi="Consolas" w:cs="Times New Roman"/>
@@ -9303,7 +9461,19 @@
           <w:bdr w:val="single" w:sz="2" w:space="0" w:color="E7E8F2" w:frame="1"/>
           <w:lang w:eastAsia="sk-SK"/>
         </w:rPr>
-        <w:t>price &gt; IF(state = "TX", ?, 100)</w:t>
+        <w:t>price</w:t>
+      </w:r>
+      <w:proofErr w:type="spellEnd"/>
+      <w:r>
+        <w:rPr>
+          <w:rFonts w:ascii="Consolas" w:eastAsia="Times New Roman" w:hAnsi="Consolas" w:cs="Times New Roman"/>
+          <w:color w:val="C3E88D"/>
+          <w:sz w:val="19"/>
+          <w:szCs w:val="19"/>
+          <w:bdr w:val="single" w:sz="2" w:space="0" w:color="E7E8F2" w:frame="1"/>
+          <w:lang w:eastAsia="sk-SK"/>
+        </w:rPr>
+        <w:t xml:space="preserve"> &gt; IF(state = "TX", ?, 100)</w:t>
       </w:r>
       <w:r>
         <w:rPr>
@@ -9724,7 +9894,31 @@
           <w:bdr w:val="single" w:sz="2" w:space="0" w:color="E7E8F2" w:frame="1"/>
           <w:lang w:eastAsia="sk-SK"/>
         </w:rPr>
-        <w:t xml:space="preserve">SUM(price) as </w:t>
+        <w:t>SUM(</w:t>
+      </w:r>
+      <w:proofErr w:type="spellStart"/>
+      <w:r>
+        <w:rPr>
+          <w:rFonts w:ascii="Consolas" w:eastAsia="Times New Roman" w:hAnsi="Consolas" w:cs="Times New Roman"/>
+          <w:color w:val="C3E88D"/>
+          <w:sz w:val="19"/>
+          <w:szCs w:val="19"/>
+          <w:bdr w:val="single" w:sz="2" w:space="0" w:color="E7E8F2" w:frame="1"/>
+          <w:lang w:eastAsia="sk-SK"/>
+        </w:rPr>
+        <w:t>price</w:t>
+      </w:r>
+      <w:proofErr w:type="spellEnd"/>
+      <w:r>
+        <w:rPr>
+          <w:rFonts w:ascii="Consolas" w:eastAsia="Times New Roman" w:hAnsi="Consolas" w:cs="Times New Roman"/>
+          <w:color w:val="C3E88D"/>
+          <w:sz w:val="19"/>
+          <w:szCs w:val="19"/>
+          <w:bdr w:val="single" w:sz="2" w:space="0" w:color="E7E8F2" w:frame="1"/>
+          <w:lang w:eastAsia="sk-SK"/>
+        </w:rPr>
+        <w:t xml:space="preserve">) as </w:t>
       </w:r>
       <w:proofErr w:type="spellStart"/>
       <w:r>
@@ -9943,7 +10137,31 @@
           <w:bdr w:val="single" w:sz="2" w:space="0" w:color="E7E8F2" w:frame="1"/>
           <w:lang w:eastAsia="sk-SK"/>
         </w:rPr>
-        <w:t>SUM(price) &gt; ?</w:t>
+        <w:t>SUM(</w:t>
+      </w:r>
+      <w:proofErr w:type="spellStart"/>
+      <w:r>
+        <w:rPr>
+          <w:rFonts w:ascii="Consolas" w:eastAsia="Times New Roman" w:hAnsi="Consolas" w:cs="Times New Roman"/>
+          <w:color w:val="C3E88D"/>
+          <w:sz w:val="19"/>
+          <w:szCs w:val="19"/>
+          <w:bdr w:val="single" w:sz="2" w:space="0" w:color="E7E8F2" w:frame="1"/>
+          <w:lang w:eastAsia="sk-SK"/>
+        </w:rPr>
+        <w:t>price</w:t>
+      </w:r>
+      <w:proofErr w:type="spellEnd"/>
+      <w:r>
+        <w:rPr>
+          <w:rFonts w:ascii="Consolas" w:eastAsia="Times New Roman" w:hAnsi="Consolas" w:cs="Times New Roman"/>
+          <w:color w:val="C3E88D"/>
+          <w:sz w:val="19"/>
+          <w:szCs w:val="19"/>
+          <w:bdr w:val="single" w:sz="2" w:space="0" w:color="E7E8F2" w:frame="1"/>
+          <w:lang w:eastAsia="sk-SK"/>
+        </w:rPr>
+        <w:t>) &gt; ?</w:t>
       </w:r>
       <w:r>
         <w:rPr>
@@ -10881,7 +11099,15 @@
       </w:r>
       <w:proofErr w:type="spellEnd"/>
       <w:r>
-        <w:t xml:space="preserve"> INNER JOIN orders ON users.id = orders.user_id</w:t>
+        <w:t xml:space="preserve"> INNER JOIN </w:t>
+      </w:r>
+      <w:proofErr w:type="spellStart"/>
+      <w:r>
+        <w:t>orders</w:t>
+      </w:r>
+      <w:proofErr w:type="spellEnd"/>
+      <w:r>
+        <w:t xml:space="preserve"> ON users.id = orders.user_id</w:t>
       </w:r>
     </w:p>
     <w:p>
@@ -11644,6 +11870,7 @@
         </w:rPr>
         <w:t>'</w:t>
       </w:r>
+      <w:proofErr w:type="spellStart"/>
       <w:r>
         <w:rPr>
           <w:rFonts w:ascii="Consolas" w:eastAsia="Times New Roman" w:hAnsi="Consolas" w:cs="Times New Roman"/>
@@ -11653,7 +11880,19 @@
           <w:bdr w:val="single" w:sz="2" w:space="0" w:color="E7E8F2" w:frame="1"/>
           <w:lang w:eastAsia="sk-SK"/>
         </w:rPr>
-        <w:t>users.*</w:t>
+        <w:t>users</w:t>
+      </w:r>
+      <w:proofErr w:type="spellEnd"/>
+      <w:r>
+        <w:rPr>
+          <w:rFonts w:ascii="Consolas" w:eastAsia="Times New Roman" w:hAnsi="Consolas" w:cs="Times New Roman"/>
+          <w:color w:val="C3E88D"/>
+          <w:sz w:val="19"/>
+          <w:szCs w:val="19"/>
+          <w:bdr w:val="single" w:sz="2" w:space="0" w:color="E7E8F2" w:frame="1"/>
+          <w:lang w:eastAsia="sk-SK"/>
+        </w:rPr>
+        <w:t>.*</w:t>
       </w:r>
       <w:r>
         <w:rPr>
@@ -11830,7 +12069,15 @@
     <w:p/>
     <w:p>
       <w:r>
-        <w:t xml:space="preserve">SELECT * FROM users LEFT JOIN </w:t>
+        <w:t xml:space="preserve">SELECT * FROM </w:t>
+      </w:r>
+      <w:proofErr w:type="spellStart"/>
+      <w:r>
+        <w:t>users</w:t>
+      </w:r>
+      <w:proofErr w:type="spellEnd"/>
+      <w:r>
+        <w:t xml:space="preserve"> LEFT JOIN </w:t>
       </w:r>
       <w:proofErr w:type="spellStart"/>
       <w:r>
@@ -11848,7 +12095,15 @@
     </w:p>
     <w:p>
       <w:r>
-        <w:t xml:space="preserve">SELECT * FROM users RIGHT JOIN </w:t>
+        <w:t xml:space="preserve">SELECT * FROM </w:t>
+      </w:r>
+      <w:proofErr w:type="spellStart"/>
+      <w:r>
+        <w:t>users</w:t>
+      </w:r>
+      <w:proofErr w:type="spellEnd"/>
+      <w:r>
+        <w:t xml:space="preserve"> RIGHT JOIN </w:t>
       </w:r>
       <w:proofErr w:type="spellStart"/>
       <w:r>
@@ -13416,8 +13671,21 @@
           <w:bdr w:val="single" w:sz="2" w:space="0" w:color="E7E8F2" w:frame="1"/>
           <w:lang w:eastAsia="sk-SK"/>
         </w:rPr>
-        <w:t>$join</w:t>
-      </w:r>
+        <w:t>$</w:t>
+      </w:r>
+      <w:proofErr w:type="spellStart"/>
+      <w:r>
+        <w:rPr>
+          <w:rFonts w:ascii="Consolas" w:eastAsia="Times New Roman" w:hAnsi="Consolas" w:cs="Times New Roman"/>
+          <w:color w:val="BEC5D4"/>
+          <w:sz w:val="19"/>
+          <w:szCs w:val="19"/>
+          <w:bdr w:val="single" w:sz="2" w:space="0" w:color="E7E8F2" w:frame="1"/>
+          <w:lang w:eastAsia="sk-SK"/>
+        </w:rPr>
+        <w:t>join</w:t>
+      </w:r>
+      <w:proofErr w:type="spellEnd"/>
       <w:r>
         <w:rPr>
           <w:rFonts w:ascii="Consolas" w:eastAsia="Times New Roman" w:hAnsi="Consolas" w:cs="Times New Roman"/>
@@ -13550,6 +13818,7 @@
         </w:rPr>
         <w:t>'</w:t>
       </w:r>
+      <w:proofErr w:type="spellStart"/>
       <w:r>
         <w:rPr>
           <w:rFonts w:ascii="Consolas" w:eastAsia="Times New Roman" w:hAnsi="Consolas" w:cs="Times New Roman"/>
@@ -13561,6 +13830,7 @@
         </w:rPr>
         <w:t>contacts.user_id</w:t>
       </w:r>
+      <w:proofErr w:type="spellEnd"/>
       <w:r>
         <w:rPr>
           <w:rFonts w:ascii="Consolas" w:eastAsia="Times New Roman" w:hAnsi="Consolas" w:cs="Times New Roman"/>
@@ -14447,7 +14717,15 @@
     <w:p/>
     <w:p>
       <w:r>
-        <w:t>SELECT * FROM users JOIN (SELECT user_id, MAX(</w:t>
+        <w:t xml:space="preserve">SELECT * FROM users JOIN (SELECT </w:t>
+      </w:r>
+      <w:proofErr w:type="spellStart"/>
+      <w:r>
+        <w:t>user_id</w:t>
+      </w:r>
+      <w:proofErr w:type="spellEnd"/>
+      <w:r>
+        <w:t>, MAX(</w:t>
       </w:r>
       <w:proofErr w:type="spellStart"/>
       <w:r>
@@ -14471,7 +14749,23 @@
       </w:r>
       <w:proofErr w:type="spellEnd"/>
       <w:r>
-        <w:t xml:space="preserve"> = true GROUP BY user_id) AS </w:t>
+        <w:t xml:space="preserve"> = </w:t>
+      </w:r>
+      <w:proofErr w:type="spellStart"/>
+      <w:r>
+        <w:t>true</w:t>
+      </w:r>
+      <w:proofErr w:type="spellEnd"/>
+      <w:r>
+        <w:t xml:space="preserve"> GROUP BY </w:t>
+      </w:r>
+      <w:proofErr w:type="spellStart"/>
+      <w:r>
+        <w:t>user_id</w:t>
+      </w:r>
+      <w:proofErr w:type="spellEnd"/>
+      <w:r>
+        <w:t xml:space="preserve">) AS </w:t>
       </w:r>
       <w:proofErr w:type="spellStart"/>
       <w:r>
@@ -14717,6 +15011,7 @@
         </w:rPr>
         <w:t>'</w:t>
       </w:r>
+      <w:proofErr w:type="spellStart"/>
       <w:r>
         <w:rPr>
           <w:rFonts w:ascii="Consolas" w:eastAsia="Times New Roman" w:hAnsi="Consolas" w:cs="Times New Roman"/>
@@ -14728,6 +15023,7 @@
         </w:rPr>
         <w:t>user_id</w:t>
       </w:r>
+      <w:proofErr w:type="spellEnd"/>
       <w:r>
         <w:rPr>
           <w:rFonts w:ascii="Consolas" w:eastAsia="Times New Roman" w:hAnsi="Consolas" w:cs="Times New Roman"/>
@@ -14910,6 +15206,7 @@
         </w:rPr>
         <w:t>-&gt;</w:t>
       </w:r>
+      <w:proofErr w:type="spellStart"/>
       <w:r>
         <w:rPr>
           <w:rFonts w:ascii="Consolas" w:eastAsia="Times New Roman" w:hAnsi="Consolas" w:cs="Times New Roman"/>
@@ -14921,6 +15218,7 @@
         </w:rPr>
         <w:t>where</w:t>
       </w:r>
+      <w:proofErr w:type="spellEnd"/>
       <w:r>
         <w:rPr>
           <w:rFonts w:ascii="Consolas" w:eastAsia="Times New Roman" w:hAnsi="Consolas" w:cs="Times New Roman"/>
@@ -14978,6 +15276,7 @@
         </w:rPr>
         <w:t xml:space="preserve">, </w:t>
       </w:r>
+      <w:proofErr w:type="spellStart"/>
       <w:r>
         <w:rPr>
           <w:rFonts w:ascii="Consolas" w:eastAsia="Times New Roman" w:hAnsi="Consolas" w:cs="Times New Roman"/>
@@ -14989,6 +15288,7 @@
         </w:rPr>
         <w:t>true</w:t>
       </w:r>
+      <w:proofErr w:type="spellEnd"/>
       <w:r>
         <w:rPr>
           <w:rFonts w:ascii="Consolas" w:eastAsia="Times New Roman" w:hAnsi="Consolas" w:cs="Times New Roman"/>
@@ -15070,6 +15370,7 @@
         </w:rPr>
         <w:t>'</w:t>
       </w:r>
+      <w:proofErr w:type="spellStart"/>
       <w:r>
         <w:rPr>
           <w:rFonts w:ascii="Consolas" w:eastAsia="Times New Roman" w:hAnsi="Consolas" w:cs="Times New Roman"/>
@@ -15081,6 +15382,7 @@
         </w:rPr>
         <w:t>user_id</w:t>
       </w:r>
+      <w:proofErr w:type="spellEnd"/>
       <w:r>
         <w:rPr>
           <w:rFonts w:ascii="Consolas" w:eastAsia="Times New Roman" w:hAnsi="Consolas" w:cs="Times New Roman"/>
@@ -15411,6 +15713,7 @@
         </w:rPr>
         <w:t xml:space="preserve">, </w:t>
       </w:r>
+      <w:proofErr w:type="spellStart"/>
       <w:r>
         <w:rPr>
           <w:rFonts w:ascii="Consolas" w:eastAsia="Times New Roman" w:hAnsi="Consolas" w:cs="Times New Roman"/>
@@ -15422,6 +15725,7 @@
         </w:rPr>
         <w:t>function</w:t>
       </w:r>
+      <w:proofErr w:type="spellEnd"/>
       <w:r>
         <w:rPr>
           <w:rFonts w:ascii="Consolas" w:eastAsia="Times New Roman" w:hAnsi="Consolas" w:cs="Times New Roman"/>
@@ -15453,8 +15757,21 @@
           <w:bdr w:val="single" w:sz="2" w:space="0" w:color="E7E8F2" w:frame="1"/>
           <w:lang w:eastAsia="sk-SK"/>
         </w:rPr>
-        <w:t>$join</w:t>
-      </w:r>
+        <w:t>$</w:t>
+      </w:r>
+      <w:proofErr w:type="spellStart"/>
+      <w:r>
+        <w:rPr>
+          <w:rFonts w:ascii="Consolas" w:eastAsia="Times New Roman" w:hAnsi="Consolas" w:cs="Times New Roman"/>
+          <w:color w:val="BEC5D4"/>
+          <w:sz w:val="19"/>
+          <w:szCs w:val="19"/>
+          <w:bdr w:val="single" w:sz="2" w:space="0" w:color="E7E8F2" w:frame="1"/>
+          <w:lang w:eastAsia="sk-SK"/>
+        </w:rPr>
+        <w:t>join</w:t>
+      </w:r>
+      <w:proofErr w:type="spellEnd"/>
       <w:r>
         <w:rPr>
           <w:rFonts w:ascii="Consolas" w:eastAsia="Times New Roman" w:hAnsi="Consolas" w:cs="Times New Roman"/>
@@ -15510,8 +15827,21 @@
           <w:bdr w:val="single" w:sz="2" w:space="0" w:color="E7E8F2" w:frame="1"/>
           <w:lang w:eastAsia="sk-SK"/>
         </w:rPr>
-        <w:t>$join</w:t>
-      </w:r>
+        <w:t>$</w:t>
+      </w:r>
+      <w:proofErr w:type="spellStart"/>
+      <w:r>
+        <w:rPr>
+          <w:rFonts w:ascii="Consolas" w:eastAsia="Times New Roman" w:hAnsi="Consolas" w:cs="Times New Roman"/>
+          <w:color w:val="BEC5D4"/>
+          <w:sz w:val="19"/>
+          <w:szCs w:val="19"/>
+          <w:bdr w:val="single" w:sz="2" w:space="0" w:color="E7E8F2" w:frame="1"/>
+          <w:lang w:eastAsia="sk-SK"/>
+        </w:rPr>
+        <w:t>join</w:t>
+      </w:r>
+      <w:proofErr w:type="spellEnd"/>
       <w:r>
         <w:rPr>
           <w:rFonts w:ascii="Consolas" w:eastAsia="Times New Roman" w:hAnsi="Consolas" w:cs="Times New Roman"/>
@@ -15740,7 +16070,15 @@
     <w:p/>
     <w:p>
       <w:r>
-        <w:t xml:space="preserve">SELECT * FROM users WHERE last _name = NULL UNION SELECT * FROM users WHERE </w:t>
+        <w:t xml:space="preserve">SELECT * FROM users WHERE last _name = NULL UNION SELECT * FROM </w:t>
+      </w:r>
+      <w:proofErr w:type="spellStart"/>
+      <w:r>
+        <w:t>users</w:t>
+      </w:r>
+      <w:proofErr w:type="spellEnd"/>
+      <w:r>
+        <w:t xml:space="preserve"> WHERE </w:t>
       </w:r>
       <w:proofErr w:type="spellStart"/>
       <w:r>
@@ -16421,8 +16759,21 @@
           <w:bdr w:val="single" w:sz="2" w:space="0" w:color="E7E8F2" w:frame="1"/>
           <w:lang w:eastAsia="sk-SK"/>
         </w:rPr>
-        <w:t>$first</w:t>
-      </w:r>
+        <w:t>$</w:t>
+      </w:r>
+      <w:proofErr w:type="spellStart"/>
+      <w:r>
+        <w:rPr>
+          <w:rFonts w:ascii="Consolas" w:eastAsia="Times New Roman" w:hAnsi="Consolas" w:cs="Times New Roman"/>
+          <w:color w:val="BEC5D4"/>
+          <w:sz w:val="19"/>
+          <w:szCs w:val="19"/>
+          <w:bdr w:val="single" w:sz="2" w:space="0" w:color="E7E8F2" w:frame="1"/>
+          <w:lang w:eastAsia="sk-SK"/>
+        </w:rPr>
+        <w:t>first</w:t>
+      </w:r>
+      <w:proofErr w:type="spellEnd"/>
       <w:r>
         <w:rPr>
           <w:rFonts w:ascii="Consolas" w:eastAsia="Times New Roman" w:hAnsi="Consolas" w:cs="Times New Roman"/>
@@ -16852,6 +17203,7 @@
         </w:rPr>
         <w:t>-&gt;</w:t>
       </w:r>
+      <w:proofErr w:type="spellStart"/>
       <w:r>
         <w:rPr>
           <w:rFonts w:ascii="Consolas" w:eastAsia="Times New Roman" w:hAnsi="Consolas" w:cs="Times New Roman"/>
@@ -16863,6 +17215,7 @@
         </w:rPr>
         <w:t>where</w:t>
       </w:r>
+      <w:proofErr w:type="spellEnd"/>
       <w:r>
         <w:rPr>
           <w:rFonts w:ascii="Consolas" w:eastAsia="Times New Roman" w:hAnsi="Consolas" w:cs="Times New Roman"/>
@@ -17057,7 +17410,23 @@
     </w:p>
     <w:p>
       <w:r>
-        <w:t xml:space="preserve">SELECT * FROM users WHERE name </w:t>
+        <w:t xml:space="preserve">SELECT * FROM </w:t>
+      </w:r>
+      <w:proofErr w:type="spellStart"/>
+      <w:r>
+        <w:t>users</w:t>
+      </w:r>
+      <w:proofErr w:type="spellEnd"/>
+      <w:r>
+        <w:t xml:space="preserve"> WHERE </w:t>
+      </w:r>
+      <w:proofErr w:type="spellStart"/>
+      <w:r>
+        <w:t>name</w:t>
+      </w:r>
+      <w:proofErr w:type="spellEnd"/>
+      <w:r>
+        <w:t xml:space="preserve"> </w:t>
       </w:r>
       <w:proofErr w:type="spellStart"/>
       <w:r>
@@ -18031,6 +18400,7 @@
         </w:rPr>
         <w:t>-&gt;</w:t>
       </w:r>
+      <w:proofErr w:type="spellStart"/>
       <w:r>
         <w:rPr>
           <w:rFonts w:ascii="Consolas" w:eastAsia="Times New Roman" w:hAnsi="Consolas" w:cs="Times New Roman"/>
@@ -18042,6 +18412,7 @@
         </w:rPr>
         <w:t>where</w:t>
       </w:r>
+      <w:proofErr w:type="spellEnd"/>
       <w:r>
         <w:rPr>
           <w:rFonts w:ascii="Consolas" w:eastAsia="Times New Roman" w:hAnsi="Consolas" w:cs="Times New Roman"/>
@@ -18064,6 +18435,7 @@
         </w:rPr>
         <w:t>'</w:t>
       </w:r>
+      <w:proofErr w:type="spellStart"/>
       <w:r>
         <w:rPr>
           <w:rFonts w:ascii="Consolas" w:eastAsia="Times New Roman" w:hAnsi="Consolas" w:cs="Times New Roman"/>
@@ -18075,6 +18447,7 @@
         </w:rPr>
         <w:t>name</w:t>
       </w:r>
+      <w:proofErr w:type="spellEnd"/>
       <w:r>
         <w:rPr>
           <w:rFonts w:ascii="Consolas" w:eastAsia="Times New Roman" w:hAnsi="Consolas" w:cs="Times New Roman"/>
@@ -19196,6 +19569,7 @@
         </w:rPr>
         <w:t>'</w:t>
       </w:r>
+      <w:proofErr w:type="spellStart"/>
       <w:r>
         <w:rPr>
           <w:rFonts w:ascii="Consolas" w:eastAsia="Times New Roman" w:hAnsi="Consolas" w:cs="Times New Roman"/>
@@ -19207,6 +19581,7 @@
         </w:rPr>
         <w:t>name</w:t>
       </w:r>
+      <w:proofErr w:type="spellEnd"/>
       <w:r>
         <w:rPr>
           <w:rFonts w:ascii="Consolas" w:eastAsia="Times New Roman" w:hAnsi="Consolas" w:cs="Times New Roman"/>
@@ -19340,7 +19715,15 @@
         <w:t xml:space="preserve"> </w:t>
       </w:r>
       <w:r>
-        <w:t xml:space="preserve">votes &gt; 100 OR (name = </w:t>
+        <w:t>votes &gt; 100 OR (</w:t>
+      </w:r>
+      <w:proofErr w:type="spellStart"/>
+      <w:r>
+        <w:t>name</w:t>
+      </w:r>
+      <w:proofErr w:type="spellEnd"/>
+      <w:r>
+        <w:t xml:space="preserve"> = </w:t>
       </w:r>
       <w:proofErr w:type="spellStart"/>
       <w:r>
@@ -19348,7 +19731,15 @@
       </w:r>
       <w:proofErr w:type="spellEnd"/>
       <w:r>
-        <w:t xml:space="preserve"> AND votes &gt; 50)</w:t>
+        <w:t xml:space="preserve"> AND </w:t>
+      </w:r>
+      <w:proofErr w:type="spellStart"/>
+      <w:r>
+        <w:t>votes</w:t>
+      </w:r>
+      <w:proofErr w:type="spellEnd"/>
+      <w:r>
+        <w:t xml:space="preserve"> &gt; 50)</w:t>
       </w:r>
     </w:p>
     <w:p>
@@ -19721,6 +20112,7 @@
         </w:rPr>
         <w:t>(</w:t>
       </w:r>
+      <w:proofErr w:type="spellStart"/>
       <w:r>
         <w:rPr>
           <w:rFonts w:ascii="Consolas" w:eastAsia="Times New Roman" w:hAnsi="Consolas" w:cs="Times New Roman"/>
@@ -19732,6 +20124,7 @@
         </w:rPr>
         <w:t>function</w:t>
       </w:r>
+      <w:proofErr w:type="spellEnd"/>
       <w:r>
         <w:rPr>
           <w:rFonts w:ascii="Consolas" w:eastAsia="Times New Roman" w:hAnsi="Consolas" w:cs="Times New Roman"/>
@@ -19752,8 +20145,21 @@
           <w:bdr w:val="single" w:sz="2" w:space="0" w:color="E7E8F2" w:frame="1"/>
           <w:lang w:eastAsia="sk-SK"/>
         </w:rPr>
-        <w:t>$query</w:t>
-      </w:r>
+        <w:t>$</w:t>
+      </w:r>
+      <w:proofErr w:type="spellStart"/>
+      <w:r>
+        <w:rPr>
+          <w:rFonts w:ascii="Consolas" w:eastAsia="Times New Roman" w:hAnsi="Consolas" w:cs="Times New Roman"/>
+          <w:color w:val="BEC5D4"/>
+          <w:sz w:val="19"/>
+          <w:szCs w:val="19"/>
+          <w:bdr w:val="single" w:sz="2" w:space="0" w:color="E7E8F2" w:frame="1"/>
+          <w:lang w:eastAsia="sk-SK"/>
+        </w:rPr>
+        <w:t>query</w:t>
+      </w:r>
+      <w:proofErr w:type="spellEnd"/>
       <w:r>
         <w:rPr>
           <w:rFonts w:ascii="Consolas" w:eastAsia="Times New Roman" w:hAnsi="Consolas" w:cs="Times New Roman"/>
@@ -19809,8 +20215,21 @@
           <w:bdr w:val="single" w:sz="2" w:space="0" w:color="E7E8F2" w:frame="1"/>
           <w:lang w:eastAsia="sk-SK"/>
         </w:rPr>
-        <w:t>$query</w:t>
-      </w:r>
+        <w:t>$</w:t>
+      </w:r>
+      <w:proofErr w:type="spellStart"/>
+      <w:r>
+        <w:rPr>
+          <w:rFonts w:ascii="Consolas" w:eastAsia="Times New Roman" w:hAnsi="Consolas" w:cs="Times New Roman"/>
+          <w:color w:val="BEC5D4"/>
+          <w:sz w:val="19"/>
+          <w:szCs w:val="19"/>
+          <w:bdr w:val="single" w:sz="2" w:space="0" w:color="E7E8F2" w:frame="1"/>
+          <w:lang w:eastAsia="sk-SK"/>
+        </w:rPr>
+        <w:t>query</w:t>
+      </w:r>
+      <w:proofErr w:type="spellEnd"/>
       <w:r>
         <w:rPr>
           <w:rFonts w:ascii="Consolas" w:eastAsia="Times New Roman" w:hAnsi="Consolas" w:cs="Times New Roman"/>
@@ -19822,6 +20241,7 @@
         </w:rPr>
         <w:t>-&gt;</w:t>
       </w:r>
+      <w:proofErr w:type="spellStart"/>
       <w:r>
         <w:rPr>
           <w:rFonts w:ascii="Consolas" w:eastAsia="Times New Roman" w:hAnsi="Consolas" w:cs="Times New Roman"/>
@@ -19833,6 +20253,7 @@
         </w:rPr>
         <w:t>where</w:t>
       </w:r>
+      <w:proofErr w:type="spellEnd"/>
       <w:r>
         <w:rPr>
           <w:rFonts w:ascii="Consolas" w:eastAsia="Times New Roman" w:hAnsi="Consolas" w:cs="Times New Roman"/>
@@ -19855,6 +20276,7 @@
         </w:rPr>
         <w:t>'</w:t>
       </w:r>
+      <w:proofErr w:type="spellStart"/>
       <w:r>
         <w:rPr>
           <w:rFonts w:ascii="Consolas" w:eastAsia="Times New Roman" w:hAnsi="Consolas" w:cs="Times New Roman"/>
@@ -19866,6 +20288,7 @@
         </w:rPr>
         <w:t>name</w:t>
       </w:r>
+      <w:proofErr w:type="spellEnd"/>
       <w:r>
         <w:rPr>
           <w:rFonts w:ascii="Consolas" w:eastAsia="Times New Roman" w:hAnsi="Consolas" w:cs="Times New Roman"/>
@@ -20392,6 +20815,7 @@
         </w:rPr>
         <w:t>(</w:t>
       </w:r>
+      <w:proofErr w:type="spellStart"/>
       <w:r>
         <w:rPr>
           <w:rFonts w:ascii="Consolas" w:eastAsia="Times New Roman" w:hAnsi="Consolas" w:cs="Times New Roman"/>
@@ -20403,6 +20827,7 @@
         </w:rPr>
         <w:t>function</w:t>
       </w:r>
+      <w:proofErr w:type="spellEnd"/>
       <w:r>
         <w:rPr>
           <w:rFonts w:ascii="Consolas" w:eastAsia="Times New Roman" w:hAnsi="Consolas" w:cs="Times New Roman"/>
@@ -20434,8 +20859,21 @@
           <w:bdr w:val="single" w:sz="2" w:space="0" w:color="E7E8F2" w:frame="1"/>
           <w:lang w:eastAsia="sk-SK"/>
         </w:rPr>
-        <w:t>$query</w:t>
-      </w:r>
+        <w:t>$</w:t>
+      </w:r>
+      <w:proofErr w:type="spellStart"/>
+      <w:r>
+        <w:rPr>
+          <w:rFonts w:ascii="Consolas" w:eastAsia="Times New Roman" w:hAnsi="Consolas" w:cs="Times New Roman"/>
+          <w:color w:val="BEC5D4"/>
+          <w:sz w:val="19"/>
+          <w:szCs w:val="19"/>
+          <w:bdr w:val="single" w:sz="2" w:space="0" w:color="E7E8F2" w:frame="1"/>
+          <w:lang w:eastAsia="sk-SK"/>
+        </w:rPr>
+        <w:t>query</w:t>
+      </w:r>
+      <w:proofErr w:type="spellEnd"/>
       <w:r>
         <w:rPr>
           <w:rFonts w:ascii="Consolas" w:eastAsia="Times New Roman" w:hAnsi="Consolas" w:cs="Times New Roman"/>
@@ -20662,6 +21100,7 @@
         </w:rPr>
         <w:t>'</w:t>
       </w:r>
+      <w:proofErr w:type="spellStart"/>
       <w:r>
         <w:rPr>
           <w:rFonts w:ascii="Consolas" w:eastAsia="Times New Roman" w:hAnsi="Consolas" w:cs="Times New Roman"/>
@@ -20673,6 +21112,7 @@
         </w:rPr>
         <w:t>price</w:t>
       </w:r>
+      <w:proofErr w:type="spellEnd"/>
       <w:r>
         <w:rPr>
           <w:rFonts w:ascii="Consolas" w:eastAsia="Times New Roman" w:hAnsi="Consolas" w:cs="Times New Roman"/>
@@ -21076,6 +21516,7 @@
         </w:rPr>
         <w:t>'</w:t>
       </w:r>
+      <w:proofErr w:type="spellStart"/>
       <w:r>
         <w:rPr>
           <w:rFonts w:ascii="Consolas" w:eastAsia="Times New Roman" w:hAnsi="Consolas" w:cs="Times New Roman"/>
@@ -21087,6 +21528,7 @@
         </w:rPr>
         <w:t>votes</w:t>
       </w:r>
+      <w:proofErr w:type="spellEnd"/>
       <w:r>
         <w:rPr>
           <w:rFonts w:ascii="Consolas" w:eastAsia="Times New Roman" w:hAnsi="Consolas" w:cs="Times New Roman"/>
@@ -21431,6 +21873,7 @@
         </w:rPr>
         <w:t>'</w:t>
       </w:r>
+      <w:proofErr w:type="spellStart"/>
       <w:r>
         <w:rPr>
           <w:rFonts w:ascii="Consolas" w:eastAsia="Times New Roman" w:hAnsi="Consolas" w:cs="Times New Roman"/>
@@ -21442,6 +21885,7 @@
         </w:rPr>
         <w:t>votes</w:t>
       </w:r>
+      <w:proofErr w:type="spellEnd"/>
       <w:r>
         <w:rPr>
           <w:rFonts w:ascii="Consolas" w:eastAsia="Times New Roman" w:hAnsi="Consolas" w:cs="Times New Roman"/>
@@ -23244,7 +23688,15 @@
     <w:p/>
     <w:p>
       <w:r>
-        <w:t xml:space="preserve">SELECT * FROM users WHERE </w:t>
+        <w:t xml:space="preserve">SELECT * FROM </w:t>
+      </w:r>
+      <w:proofErr w:type="spellStart"/>
+      <w:r>
+        <w:t>users</w:t>
+      </w:r>
+      <w:proofErr w:type="spellEnd"/>
+      <w:r>
+        <w:t xml:space="preserve"> WHERE </w:t>
       </w:r>
       <w:proofErr w:type="spellStart"/>
       <w:r>
@@ -23565,7 +24017,15 @@
     <w:p/>
     <w:p>
       <w:r>
-        <w:t xml:space="preserve">SELECT * FROM users WHERE NOT </w:t>
+        <w:t xml:space="preserve">SELECT * FROM </w:t>
+      </w:r>
+      <w:proofErr w:type="spellStart"/>
+      <w:r>
+        <w:t>users</w:t>
+      </w:r>
+      <w:proofErr w:type="spellEnd"/>
+      <w:r>
+        <w:t xml:space="preserve"> WHERE NOT </w:t>
       </w:r>
       <w:proofErr w:type="spellStart"/>
       <w:r>
@@ -24243,7 +24703,15 @@
     <w:p/>
     <w:p>
       <w:r>
-        <w:t>SELECT * FROM users WHERE MONTH(</w:t>
+        <w:t xml:space="preserve">SELECT * FROM </w:t>
+      </w:r>
+      <w:proofErr w:type="spellStart"/>
+      <w:r>
+        <w:t>users</w:t>
+      </w:r>
+      <w:proofErr w:type="spellEnd"/>
+      <w:r>
+        <w:t xml:space="preserve"> WHERE MONTH(</w:t>
       </w:r>
       <w:proofErr w:type="spellStart"/>
       <w:r>
@@ -24608,7 +25076,15 @@
     <w:p/>
     <w:p>
       <w:r>
-        <w:t>SELECT * FROM users WHERE DAY(</w:t>
+        <w:t xml:space="preserve">SELECT * FROM </w:t>
+      </w:r>
+      <w:proofErr w:type="spellStart"/>
+      <w:r>
+        <w:t>users</w:t>
+      </w:r>
+      <w:proofErr w:type="spellEnd"/>
+      <w:r>
+        <w:t xml:space="preserve"> WHERE DAY(</w:t>
       </w:r>
       <w:proofErr w:type="spellStart"/>
       <w:r>
@@ -24973,7 +25449,15 @@
     <w:p/>
     <w:p>
       <w:r>
-        <w:t>SELECT * FROM users WHERE YEAR(</w:t>
+        <w:t xml:space="preserve">SELECT * FROM </w:t>
+      </w:r>
+      <w:proofErr w:type="spellStart"/>
+      <w:r>
+        <w:t>users</w:t>
+      </w:r>
+      <w:proofErr w:type="spellEnd"/>
+      <w:r>
+        <w:t xml:space="preserve"> WHERE YEAR(</w:t>
       </w:r>
       <w:proofErr w:type="spellStart"/>
       <w:r>
@@ -25740,7 +26224,15 @@
     <w:p/>
     <w:p>
       <w:r>
-        <w:t xml:space="preserve">SELECT * FROM users WHERE </w:t>
+        <w:t xml:space="preserve">SELECT * FROM </w:t>
+      </w:r>
+      <w:proofErr w:type="spellStart"/>
+      <w:r>
+        <w:t>users</w:t>
+      </w:r>
+      <w:proofErr w:type="spellEnd"/>
+      <w:r>
+        <w:t xml:space="preserve"> WHERE </w:t>
       </w:r>
       <w:proofErr w:type="spellStart"/>
       <w:r>
@@ -26353,6 +26845,7 @@
         </w:rPr>
         <w:t>(</w:t>
       </w:r>
+      <w:proofErr w:type="spellStart"/>
       <w:r>
         <w:rPr>
           <w:rFonts w:ascii="Consolas" w:eastAsia="Times New Roman" w:hAnsi="Consolas" w:cs="Times New Roman"/>
@@ -26364,6 +26857,7 @@
         </w:rPr>
         <w:t>function</w:t>
       </w:r>
+      <w:proofErr w:type="spellEnd"/>
       <w:r>
         <w:rPr>
           <w:rFonts w:ascii="Consolas" w:eastAsia="Times New Roman" w:hAnsi="Consolas" w:cs="Times New Roman"/>
@@ -26395,8 +26889,21 @@
           <w:bdr w:val="single" w:sz="2" w:space="0" w:color="E7E8F2" w:frame="1"/>
           <w:lang w:eastAsia="sk-SK"/>
         </w:rPr>
-        <w:t>$query</w:t>
-      </w:r>
+        <w:t>$</w:t>
+      </w:r>
+      <w:proofErr w:type="spellStart"/>
+      <w:r>
+        <w:rPr>
+          <w:rFonts w:ascii="Consolas" w:eastAsia="Times New Roman" w:hAnsi="Consolas" w:cs="Times New Roman"/>
+          <w:color w:val="BEC5D4"/>
+          <w:sz w:val="19"/>
+          <w:szCs w:val="19"/>
+          <w:bdr w:val="single" w:sz="2" w:space="0" w:color="E7E8F2" w:frame="1"/>
+          <w:lang w:eastAsia="sk-SK"/>
+        </w:rPr>
+        <w:t>query</w:t>
+      </w:r>
+      <w:proofErr w:type="spellEnd"/>
       <w:r>
         <w:rPr>
           <w:rFonts w:ascii="Consolas" w:eastAsia="Times New Roman" w:hAnsi="Consolas" w:cs="Times New Roman"/>
@@ -26452,8 +26959,21 @@
           <w:bdr w:val="single" w:sz="2" w:space="0" w:color="E7E8F2" w:frame="1"/>
           <w:lang w:eastAsia="sk-SK"/>
         </w:rPr>
-        <w:t>$query</w:t>
-      </w:r>
+        <w:t>$</w:t>
+      </w:r>
+      <w:proofErr w:type="spellStart"/>
+      <w:r>
+        <w:rPr>
+          <w:rFonts w:ascii="Consolas" w:eastAsia="Times New Roman" w:hAnsi="Consolas" w:cs="Times New Roman"/>
+          <w:color w:val="BEC5D4"/>
+          <w:sz w:val="19"/>
+          <w:szCs w:val="19"/>
+          <w:bdr w:val="single" w:sz="2" w:space="0" w:color="E7E8F2" w:frame="1"/>
+          <w:lang w:eastAsia="sk-SK"/>
+        </w:rPr>
+        <w:t>query</w:t>
+      </w:r>
+      <w:proofErr w:type="spellEnd"/>
       <w:r>
         <w:rPr>
           <w:rFonts w:ascii="Consolas" w:eastAsia="Times New Roman" w:hAnsi="Consolas" w:cs="Times New Roman"/>
@@ -26726,6 +27246,7 @@
         </w:rPr>
         <w:t>'</w:t>
       </w:r>
+      <w:proofErr w:type="spellStart"/>
       <w:r>
         <w:rPr>
           <w:rFonts w:ascii="Consolas" w:eastAsia="Times New Roman" w:hAnsi="Consolas" w:cs="Times New Roman"/>
@@ -26737,6 +27258,7 @@
         </w:rPr>
         <w:t>orders.user_id</w:t>
       </w:r>
+      <w:proofErr w:type="spellEnd"/>
       <w:r>
         <w:rPr>
           <w:rFonts w:ascii="Consolas" w:eastAsia="Times New Roman" w:hAnsi="Consolas" w:cs="Times New Roman"/>
@@ -26938,6 +27460,7 @@
           <w:lang w:eastAsia="sk-SK"/>
         </w:rPr>
       </w:pPr>
+      <w:proofErr w:type="spellStart"/>
       <w:r>
         <w:rPr>
           <w:rFonts w:ascii="Consolas" w:eastAsia="Times New Roman" w:hAnsi="Consolas" w:cs="Times New Roman"/>
@@ -26949,6 +27472,7 @@
         </w:rPr>
         <w:t>use</w:t>
       </w:r>
+      <w:proofErr w:type="spellEnd"/>
       <w:r>
         <w:rPr>
           <w:rFonts w:ascii="Consolas" w:eastAsia="Times New Roman" w:hAnsi="Consolas" w:cs="Times New Roman"/>
@@ -27253,8 +27777,21 @@
           <w:bdr w:val="single" w:sz="2" w:space="0" w:color="E7E8F2" w:frame="1"/>
           <w:lang w:eastAsia="sk-SK"/>
         </w:rPr>
-        <w:t>$query</w:t>
-      </w:r>
+        <w:t>$</w:t>
+      </w:r>
+      <w:proofErr w:type="spellStart"/>
+      <w:r>
+        <w:rPr>
+          <w:rFonts w:ascii="Consolas" w:eastAsia="Times New Roman" w:hAnsi="Consolas" w:cs="Times New Roman"/>
+          <w:color w:val="BEC5D4"/>
+          <w:sz w:val="19"/>
+          <w:szCs w:val="19"/>
+          <w:bdr w:val="single" w:sz="2" w:space="0" w:color="E7E8F2" w:frame="1"/>
+          <w:lang w:eastAsia="sk-SK"/>
+        </w:rPr>
+        <w:t>query</w:t>
+      </w:r>
+      <w:proofErr w:type="spellEnd"/>
       <w:r>
         <w:rPr>
           <w:rFonts w:ascii="Consolas" w:eastAsia="Times New Roman" w:hAnsi="Consolas" w:cs="Times New Roman"/>
@@ -27369,6 +27906,7 @@
         </w:rPr>
         <w:t>-&gt;</w:t>
       </w:r>
+      <w:proofErr w:type="spellStart"/>
       <w:r>
         <w:rPr>
           <w:rFonts w:ascii="Consolas" w:eastAsia="Times New Roman" w:hAnsi="Consolas" w:cs="Times New Roman"/>
@@ -27380,6 +27918,7 @@
         </w:rPr>
         <w:t>from</w:t>
       </w:r>
+      <w:proofErr w:type="spellEnd"/>
       <w:r>
         <w:rPr>
           <w:rFonts w:ascii="Consolas" w:eastAsia="Times New Roman" w:hAnsi="Consolas" w:cs="Times New Roman"/>
@@ -27922,6 +28461,7 @@
           <w:lang w:eastAsia="sk-SK"/>
         </w:rPr>
       </w:pPr>
+      <w:proofErr w:type="spellStart"/>
       <w:r>
         <w:rPr>
           <w:rFonts w:ascii="Consolas" w:eastAsia="Times New Roman" w:hAnsi="Consolas" w:cs="Times New Roman"/>
@@ -27933,6 +28473,7 @@
         </w:rPr>
         <w:t>use</w:t>
       </w:r>
+      <w:proofErr w:type="spellEnd"/>
       <w:r>
         <w:rPr>
           <w:rFonts w:ascii="Consolas" w:eastAsia="Times New Roman" w:hAnsi="Consolas" w:cs="Times New Roman"/>
@@ -28133,6 +28674,7 @@
         </w:rPr>
         <w:t>::</w:t>
       </w:r>
+      <w:proofErr w:type="spellStart"/>
       <w:r>
         <w:rPr>
           <w:rFonts w:ascii="Consolas" w:eastAsia="Times New Roman" w:hAnsi="Consolas" w:cs="Times New Roman"/>
@@ -28144,6 +28686,7 @@
         </w:rPr>
         <w:t>where</w:t>
       </w:r>
+      <w:proofErr w:type="spellEnd"/>
       <w:r>
         <w:rPr>
           <w:rFonts w:ascii="Consolas" w:eastAsia="Times New Roman" w:hAnsi="Consolas" w:cs="Times New Roman"/>
@@ -28344,8 +28887,21 @@
           <w:bdr w:val="single" w:sz="2" w:space="0" w:color="E7E8F2" w:frame="1"/>
           <w:lang w:eastAsia="sk-SK"/>
         </w:rPr>
-        <w:t>$query</w:t>
-      </w:r>
+        <w:t>$</w:t>
+      </w:r>
+      <w:proofErr w:type="spellStart"/>
+      <w:r>
+        <w:rPr>
+          <w:rFonts w:ascii="Consolas" w:eastAsia="Times New Roman" w:hAnsi="Consolas" w:cs="Times New Roman"/>
+          <w:color w:val="BEC5D4"/>
+          <w:sz w:val="19"/>
+          <w:szCs w:val="19"/>
+          <w:bdr w:val="single" w:sz="2" w:space="0" w:color="E7E8F2" w:frame="1"/>
+          <w:lang w:eastAsia="sk-SK"/>
+        </w:rPr>
+        <w:t>query</w:t>
+      </w:r>
+      <w:proofErr w:type="spellEnd"/>
       <w:r>
         <w:rPr>
           <w:rFonts w:ascii="Consolas" w:eastAsia="Times New Roman" w:hAnsi="Consolas" w:cs="Times New Roman"/>
@@ -28473,6 +29029,7 @@
         </w:rPr>
         <w:t>-&gt;</w:t>
       </w:r>
+      <w:proofErr w:type="spellStart"/>
       <w:r>
         <w:rPr>
           <w:rFonts w:ascii="Consolas" w:eastAsia="Times New Roman" w:hAnsi="Consolas" w:cs="Times New Roman"/>
@@ -28484,6 +29041,7 @@
         </w:rPr>
         <w:t>from</w:t>
       </w:r>
+      <w:proofErr w:type="spellEnd"/>
       <w:r>
         <w:rPr>
           <w:rFonts w:ascii="Consolas" w:eastAsia="Times New Roman" w:hAnsi="Consolas" w:cs="Times New Roman"/>
@@ -29171,6 +29729,7 @@
         </w:rPr>
         <w:t>-&gt;</w:t>
       </w:r>
+      <w:proofErr w:type="spellStart"/>
       <w:r>
         <w:rPr>
           <w:rFonts w:ascii="Consolas" w:eastAsia="Times New Roman" w:hAnsi="Consolas" w:cs="Times New Roman"/>
@@ -29182,6 +29741,7 @@
         </w:rPr>
         <w:t>orderBy</w:t>
       </w:r>
+      <w:proofErr w:type="spellEnd"/>
       <w:r>
         <w:rPr>
           <w:rFonts w:ascii="Consolas" w:eastAsia="Times New Roman" w:hAnsi="Consolas" w:cs="Times New Roman"/>
@@ -29204,6 +29764,7 @@
         </w:rPr>
         <w:t>'</w:t>
       </w:r>
+      <w:proofErr w:type="spellStart"/>
       <w:r>
         <w:rPr>
           <w:rFonts w:ascii="Consolas" w:eastAsia="Times New Roman" w:hAnsi="Consolas" w:cs="Times New Roman"/>
@@ -29215,6 +29776,7 @@
         </w:rPr>
         <w:t>name</w:t>
       </w:r>
+      <w:proofErr w:type="spellEnd"/>
       <w:r>
         <w:rPr>
           <w:rFonts w:ascii="Consolas" w:eastAsia="Times New Roman" w:hAnsi="Consolas" w:cs="Times New Roman"/>
@@ -29533,6 +30095,7 @@
         </w:rPr>
         <w:t>-&gt;</w:t>
       </w:r>
+      <w:proofErr w:type="spellStart"/>
       <w:r>
         <w:rPr>
           <w:rFonts w:ascii="Consolas" w:eastAsia="Times New Roman" w:hAnsi="Consolas" w:cs="Times New Roman"/>
@@ -29544,6 +30107,7 @@
         </w:rPr>
         <w:t>orderBy</w:t>
       </w:r>
+      <w:proofErr w:type="spellEnd"/>
       <w:r>
         <w:rPr>
           <w:rFonts w:ascii="Consolas" w:eastAsia="Times New Roman" w:hAnsi="Consolas" w:cs="Times New Roman"/>
@@ -29566,6 +30130,7 @@
         </w:rPr>
         <w:t>'</w:t>
       </w:r>
+      <w:proofErr w:type="spellStart"/>
       <w:r>
         <w:rPr>
           <w:rFonts w:ascii="Consolas" w:eastAsia="Times New Roman" w:hAnsi="Consolas" w:cs="Times New Roman"/>
@@ -29577,6 +30142,7 @@
         </w:rPr>
         <w:t>name</w:t>
       </w:r>
+      <w:proofErr w:type="spellEnd"/>
       <w:r>
         <w:rPr>
           <w:rFonts w:ascii="Consolas" w:eastAsia="Times New Roman" w:hAnsi="Consolas" w:cs="Times New Roman"/>
@@ -29680,6 +30246,7 @@
         </w:rPr>
         <w:t>-&gt;</w:t>
       </w:r>
+      <w:proofErr w:type="spellStart"/>
       <w:r>
         <w:rPr>
           <w:rFonts w:ascii="Consolas" w:eastAsia="Times New Roman" w:hAnsi="Consolas" w:cs="Times New Roman"/>
@@ -29691,6 +30258,7 @@
         </w:rPr>
         <w:t>orderBy</w:t>
       </w:r>
+      <w:proofErr w:type="spellEnd"/>
       <w:r>
         <w:rPr>
           <w:rFonts w:ascii="Consolas" w:eastAsia="Times New Roman" w:hAnsi="Consolas" w:cs="Times New Roman"/>
@@ -29858,8 +30426,13 @@
       <w:r>
         <w:t xml:space="preserve"> </w:t>
       </w:r>
-      <w:r>
-        <w:t xml:space="preserve">users ORDER BY </w:t>
+      <w:proofErr w:type="spellStart"/>
+      <w:r>
+        <w:t>users</w:t>
+      </w:r>
+      <w:proofErr w:type="spellEnd"/>
+      <w:r>
+        <w:t xml:space="preserve"> ORDER BY </w:t>
       </w:r>
       <w:proofErr w:type="spellStart"/>
       <w:r>
@@ -30277,6 +30850,7 @@
         </w:rPr>
         <w:t>'</w:t>
       </w:r>
+      <w:proofErr w:type="spellStart"/>
       <w:r>
         <w:rPr>
           <w:rFonts w:ascii="Consolas" w:eastAsia="Times New Roman" w:hAnsi="Consolas" w:cs="Times New Roman"/>
@@ -30288,6 +30862,7 @@
         </w:rPr>
         <w:t>users</w:t>
       </w:r>
+      <w:proofErr w:type="spellEnd"/>
       <w:r>
         <w:rPr>
           <w:rFonts w:ascii="Consolas" w:eastAsia="Times New Roman" w:hAnsi="Consolas" w:cs="Times New Roman"/>
@@ -30769,8 +31344,21 @@
           <w:bdr w:val="single" w:sz="2" w:space="0" w:color="E7E8F2" w:frame="1"/>
           <w:lang w:eastAsia="sk-SK"/>
         </w:rPr>
-        <w:t>$query</w:t>
-      </w:r>
+        <w:t>$</w:t>
+      </w:r>
+      <w:proofErr w:type="spellStart"/>
+      <w:r>
+        <w:rPr>
+          <w:rFonts w:ascii="Consolas" w:eastAsia="Times New Roman" w:hAnsi="Consolas" w:cs="Times New Roman"/>
+          <w:color w:val="BEC5D4"/>
+          <w:sz w:val="19"/>
+          <w:szCs w:val="19"/>
+          <w:bdr w:val="single" w:sz="2" w:space="0" w:color="E7E8F2" w:frame="1"/>
+          <w:lang w:eastAsia="sk-SK"/>
+        </w:rPr>
+        <w:t>query</w:t>
+      </w:r>
+      <w:proofErr w:type="spellEnd"/>
       <w:r>
         <w:rPr>
           <w:rFonts w:ascii="Consolas" w:eastAsia="Times New Roman" w:hAnsi="Consolas" w:cs="Times New Roman"/>
@@ -31169,8 +31757,21 @@
           <w:bdr w:val="single" w:sz="2" w:space="0" w:color="E7E8F2" w:frame="1"/>
           <w:lang w:eastAsia="sk-SK"/>
         </w:rPr>
-        <w:t>$query</w:t>
-      </w:r>
+        <w:t>$</w:t>
+      </w:r>
+      <w:proofErr w:type="spellStart"/>
+      <w:r>
+        <w:rPr>
+          <w:rFonts w:ascii="Consolas" w:eastAsia="Times New Roman" w:hAnsi="Consolas" w:cs="Times New Roman"/>
+          <w:color w:val="BEC5D4"/>
+          <w:sz w:val="19"/>
+          <w:szCs w:val="19"/>
+          <w:bdr w:val="single" w:sz="2" w:space="0" w:color="E7E8F2" w:frame="1"/>
+          <w:lang w:eastAsia="sk-SK"/>
+        </w:rPr>
+        <w:t>query</w:t>
+      </w:r>
+      <w:proofErr w:type="spellEnd"/>
       <w:r>
         <w:rPr>
           <w:rFonts w:ascii="Consolas" w:eastAsia="Times New Roman" w:hAnsi="Consolas" w:cs="Times New Roman"/>
@@ -31338,8 +31939,13 @@
       <w:r>
         <w:t xml:space="preserve"> </w:t>
       </w:r>
-      <w:r>
-        <w:t xml:space="preserve">users GROUP BY </w:t>
+      <w:proofErr w:type="spellStart"/>
+      <w:r>
+        <w:t>users</w:t>
+      </w:r>
+      <w:proofErr w:type="spellEnd"/>
+      <w:r>
+        <w:t xml:space="preserve"> GROUP BY </w:t>
       </w:r>
       <w:proofErr w:type="spellStart"/>
       <w:r>
@@ -31648,6 +32254,7 @@
         </w:rPr>
         <w:t>-&gt;</w:t>
       </w:r>
+      <w:proofErr w:type="spellStart"/>
       <w:r>
         <w:rPr>
           <w:rFonts w:ascii="Consolas" w:eastAsia="Times New Roman" w:hAnsi="Consolas" w:cs="Times New Roman"/>
@@ -31659,6 +32266,7 @@
         </w:rPr>
         <w:t>having</w:t>
       </w:r>
+      <w:proofErr w:type="spellEnd"/>
       <w:r>
         <w:rPr>
           <w:rFonts w:ascii="Consolas" w:eastAsia="Times New Roman" w:hAnsi="Consolas" w:cs="Times New Roman"/>
@@ -31869,9 +32477,11 @@
       <w:r>
         <w:t xml:space="preserve"> </w:t>
       </w:r>
+      <w:proofErr w:type="spellStart"/>
       <w:r>
         <w:t>orders</w:t>
       </w:r>
+      <w:proofErr w:type="spellEnd"/>
       <w:r>
         <w:t xml:space="preserve"> GROUP BY </w:t>
       </w:r>
@@ -32132,6 +32742,7 @@
         </w:rPr>
         <w:t>'</w:t>
       </w:r>
+      <w:proofErr w:type="spellStart"/>
       <w:r>
         <w:rPr>
           <w:rFonts w:ascii="Consolas" w:eastAsia="Times New Roman" w:hAnsi="Consolas" w:cs="Times New Roman"/>
@@ -32141,7 +32752,19 @@
           <w:bdr w:val="single" w:sz="2" w:space="0" w:color="E7E8F2" w:frame="1"/>
           <w:lang w:eastAsia="sk-SK"/>
         </w:rPr>
-        <w:t xml:space="preserve">count(id) as </w:t>
+        <w:t>count</w:t>
+      </w:r>
+      <w:proofErr w:type="spellEnd"/>
+      <w:r>
+        <w:rPr>
+          <w:rFonts w:ascii="Consolas" w:eastAsia="Times New Roman" w:hAnsi="Consolas" w:cs="Times New Roman"/>
+          <w:color w:val="C3E88D"/>
+          <w:sz w:val="19"/>
+          <w:szCs w:val="19"/>
+          <w:bdr w:val="single" w:sz="2" w:space="0" w:color="E7E8F2" w:frame="1"/>
+          <w:lang w:eastAsia="sk-SK"/>
+        </w:rPr>
+        <w:t xml:space="preserve">(id) as </w:t>
       </w:r>
       <w:proofErr w:type="spellStart"/>
       <w:r>
@@ -32522,8 +33145,13 @@
       <w:r>
         <w:t xml:space="preserve"> </w:t>
       </w:r>
-      <w:r>
-        <w:t xml:space="preserve">users GROUP BY </w:t>
+      <w:proofErr w:type="spellStart"/>
+      <w:r>
+        <w:t>users</w:t>
+      </w:r>
+      <w:proofErr w:type="spellEnd"/>
+      <w:r>
+        <w:t xml:space="preserve"> GROUP BY </w:t>
       </w:r>
       <w:proofErr w:type="spellStart"/>
       <w:r>
@@ -32876,6 +33504,7 @@
         </w:rPr>
         <w:t>-&gt;</w:t>
       </w:r>
+      <w:proofErr w:type="spellStart"/>
       <w:r>
         <w:rPr>
           <w:rFonts w:ascii="Consolas" w:eastAsia="Times New Roman" w:hAnsi="Consolas" w:cs="Times New Roman"/>
@@ -32887,6 +33516,7 @@
         </w:rPr>
         <w:t>having</w:t>
       </w:r>
+      <w:proofErr w:type="spellEnd"/>
       <w:r>
         <w:rPr>
           <w:rFonts w:ascii="Consolas" w:eastAsia="Times New Roman" w:hAnsi="Consolas" w:cs="Times New Roman"/>
@@ -33090,8 +33720,21 @@
           <w:bdr w:val="single" w:sz="2" w:space="0" w:color="E7E8F2" w:frame="1"/>
           <w:shd w:val="clear" w:color="auto" w:fill="252A37"/>
         </w:rPr>
-        <w:t>$users</w:t>
-      </w:r>
+        <w:t>$</w:t>
+      </w:r>
+      <w:proofErr w:type="spellStart"/>
+      <w:r>
+        <w:rPr>
+          <w:rFonts w:ascii="Consolas" w:hAnsi="Consolas"/>
+          <w:color w:val="BEC5D4"/>
+          <w:sz w:val="19"/>
+          <w:szCs w:val="19"/>
+          <w:bdr w:val="single" w:sz="2" w:space="0" w:color="E7E8F2" w:frame="1"/>
+          <w:shd w:val="clear" w:color="auto" w:fill="252A37"/>
+        </w:rPr>
+        <w:t>users</w:t>
+      </w:r>
+      <w:proofErr w:type="spellEnd"/>
       <w:r>
         <w:rPr>
           <w:rFonts w:ascii="Consolas" w:hAnsi="Consolas"/>
@@ -33180,6 +33823,7 @@
         </w:rPr>
         <w:t>'</w:t>
       </w:r>
+      <w:proofErr w:type="spellStart"/>
       <w:r>
         <w:rPr>
           <w:rFonts w:ascii="Consolas" w:hAnsi="Consolas"/>
@@ -33191,6 +33835,7 @@
         </w:rPr>
         <w:t>users</w:t>
       </w:r>
+      <w:proofErr w:type="spellEnd"/>
       <w:r>
         <w:rPr>
           <w:rFonts w:ascii="Consolas" w:hAnsi="Consolas"/>
@@ -33734,7 +34379,7 @@
       <w:hyperlink r:id="rId4" w:history="1">
         <w:r>
           <w:rPr>
-            <w:rStyle w:val="Hypertextovprepojenie"/>
+            <w:rStyle w:val="Hyperlink"/>
           </w:rPr>
           <w:t>kayla@example.com</w:t>
         </w:r>
@@ -33816,6 +34461,7 @@
         </w:rPr>
         <w:t>'</w:t>
       </w:r>
+      <w:proofErr w:type="spellStart"/>
       <w:r>
         <w:rPr>
           <w:rFonts w:ascii="Consolas" w:eastAsia="Times New Roman" w:hAnsi="Consolas" w:cs="Times New Roman"/>
@@ -33827,6 +34473,7 @@
         </w:rPr>
         <w:t>users</w:t>
       </w:r>
+      <w:proofErr w:type="spellEnd"/>
       <w:r>
         <w:rPr>
           <w:rFonts w:ascii="Consolas" w:eastAsia="Times New Roman" w:hAnsi="Consolas" w:cs="Times New Roman"/>
@@ -34217,6 +34864,7 @@
         </w:rPr>
         <w:t>'</w:t>
       </w:r>
+      <w:proofErr w:type="spellStart"/>
       <w:r>
         <w:rPr>
           <w:rFonts w:ascii="Consolas" w:eastAsia="Times New Roman" w:hAnsi="Consolas" w:cs="Times New Roman"/>
@@ -34228,6 +34876,7 @@
         </w:rPr>
         <w:t>users</w:t>
       </w:r>
+      <w:proofErr w:type="spellEnd"/>
       <w:r>
         <w:rPr>
           <w:rFonts w:ascii="Consolas" w:eastAsia="Times New Roman" w:hAnsi="Consolas" w:cs="Times New Roman"/>
@@ -34775,7 +35424,15 @@
       </w:r>
       <w:proofErr w:type="spellEnd"/>
       <w:r>
-        <w:t xml:space="preserve"> (id, name, email, </w:t>
+        <w:t xml:space="preserve"> (id, </w:t>
+      </w:r>
+      <w:proofErr w:type="spellStart"/>
+      <w:r>
+        <w:t>name</w:t>
+      </w:r>
+      <w:proofErr w:type="spellEnd"/>
+      <w:r>
+        <w:t xml:space="preserve">, email, </w:t>
       </w:r>
       <w:proofErr w:type="spellStart"/>
       <w:r>
@@ -34783,7 +35440,15 @@
       </w:r>
       <w:proofErr w:type="spellEnd"/>
       <w:r>
-        <w:t xml:space="preserve">) VALUES (SELECT id, name, email, </w:t>
+        <w:t xml:space="preserve">) VALUES (SELECT id, </w:t>
+      </w:r>
+      <w:proofErr w:type="spellStart"/>
+      <w:r>
+        <w:t>name</w:t>
+      </w:r>
+      <w:proofErr w:type="spellEnd"/>
+      <w:r>
+        <w:t xml:space="preserve">, email, </w:t>
       </w:r>
       <w:proofErr w:type="spellStart"/>
       <w:r>
@@ -35027,6 +35692,7 @@
         </w:rPr>
         <w:t>'</w:t>
       </w:r>
+      <w:proofErr w:type="spellStart"/>
       <w:r>
         <w:rPr>
           <w:rFonts w:ascii="Consolas" w:eastAsia="Times New Roman" w:hAnsi="Consolas" w:cs="Times New Roman"/>
@@ -35038,6 +35704,7 @@
         </w:rPr>
         <w:t>name</w:t>
       </w:r>
+      <w:proofErr w:type="spellEnd"/>
       <w:r>
         <w:rPr>
           <w:rFonts w:ascii="Consolas" w:eastAsia="Times New Roman" w:hAnsi="Consolas" w:cs="Times New Roman"/>
@@ -35218,6 +35885,7 @@
         </w:rPr>
         <w:t>'</w:t>
       </w:r>
+      <w:proofErr w:type="spellStart"/>
       <w:r>
         <w:rPr>
           <w:rFonts w:ascii="Consolas" w:eastAsia="Times New Roman" w:hAnsi="Consolas" w:cs="Times New Roman"/>
@@ -35229,6 +35897,7 @@
         </w:rPr>
         <w:t>users</w:t>
       </w:r>
+      <w:proofErr w:type="spellEnd"/>
       <w:r>
         <w:rPr>
           <w:rFonts w:ascii="Consolas" w:eastAsia="Times New Roman" w:hAnsi="Consolas" w:cs="Times New Roman"/>
@@ -35365,6 +36034,7 @@
         </w:rPr>
         <w:t>'</w:t>
       </w:r>
+      <w:proofErr w:type="spellStart"/>
       <w:r>
         <w:rPr>
           <w:rFonts w:ascii="Consolas" w:eastAsia="Times New Roman" w:hAnsi="Consolas" w:cs="Times New Roman"/>
@@ -35376,6 +36046,7 @@
         </w:rPr>
         <w:t>name</w:t>
       </w:r>
+      <w:proofErr w:type="spellEnd"/>
       <w:r>
         <w:rPr>
           <w:rFonts w:ascii="Consolas" w:eastAsia="Times New Roman" w:hAnsi="Consolas" w:cs="Times New Roman"/>
@@ -35512,6 +36183,7 @@
         </w:rPr>
         <w:t>-&gt;</w:t>
       </w:r>
+      <w:proofErr w:type="spellStart"/>
       <w:r>
         <w:rPr>
           <w:rFonts w:ascii="Consolas" w:eastAsia="Times New Roman" w:hAnsi="Consolas" w:cs="Times New Roman"/>
@@ -35523,6 +36195,7 @@
         </w:rPr>
         <w:t>where</w:t>
       </w:r>
+      <w:proofErr w:type="spellEnd"/>
       <w:r>
         <w:rPr>
           <w:rFonts w:ascii="Consolas" w:eastAsia="Times New Roman" w:hAnsi="Consolas" w:cs="Times New Roman"/>
@@ -35809,6 +36482,7 @@
         </w:rPr>
         <w:t>'</w:t>
       </w:r>
+      <w:proofErr w:type="spellStart"/>
       <w:r>
         <w:rPr>
           <w:rFonts w:ascii="Consolas" w:eastAsia="Times New Roman" w:hAnsi="Consolas" w:cs="Times New Roman"/>
@@ -35820,6 +36494,7 @@
         </w:rPr>
         <w:t>users</w:t>
       </w:r>
+      <w:proofErr w:type="spellEnd"/>
       <w:r>
         <w:rPr>
           <w:rFonts w:ascii="Consolas" w:eastAsia="Times New Roman" w:hAnsi="Consolas" w:cs="Times New Roman"/>
@@ -37913,6 +38588,7 @@
         </w:rPr>
         <w:t>'</w:t>
       </w:r>
+      <w:proofErr w:type="spellStart"/>
       <w:r>
         <w:rPr>
           <w:rFonts w:ascii="Consolas" w:eastAsia="Times New Roman" w:hAnsi="Consolas" w:cs="Times New Roman"/>
@@ -37924,6 +38600,7 @@
         </w:rPr>
         <w:t>users</w:t>
       </w:r>
+      <w:proofErr w:type="spellEnd"/>
       <w:r>
         <w:rPr>
           <w:rFonts w:ascii="Consolas" w:eastAsia="Times New Roman" w:hAnsi="Consolas" w:cs="Times New Roman"/>
@@ -38288,6 +38965,7 @@
         </w:rPr>
         <w:t>'</w:t>
       </w:r>
+      <w:proofErr w:type="spellStart"/>
       <w:r>
         <w:rPr>
           <w:rFonts w:ascii="Consolas" w:eastAsia="Times New Roman" w:hAnsi="Consolas" w:cs="Times New Roman"/>
@@ -38299,6 +38977,7 @@
         </w:rPr>
         <w:t>users</w:t>
       </w:r>
+      <w:proofErr w:type="spellEnd"/>
       <w:r>
         <w:rPr>
           <w:rFonts w:ascii="Consolas" w:eastAsia="Times New Roman" w:hAnsi="Consolas" w:cs="Times New Roman"/>
@@ -38367,6 +39046,7 @@
         </w:rPr>
         <w:t>'</w:t>
       </w:r>
+      <w:proofErr w:type="spellStart"/>
       <w:r>
         <w:rPr>
           <w:rFonts w:ascii="Consolas" w:eastAsia="Times New Roman" w:hAnsi="Consolas" w:cs="Times New Roman"/>
@@ -38378,6 +39058,7 @@
         </w:rPr>
         <w:t>votes</w:t>
       </w:r>
+      <w:proofErr w:type="spellEnd"/>
       <w:r>
         <w:rPr>
           <w:rFonts w:ascii="Consolas" w:eastAsia="Times New Roman" w:hAnsi="Consolas" w:cs="Times New Roman"/>
@@ -38491,6 +39172,7 @@
         </w:rPr>
         <w:t>'</w:t>
       </w:r>
+      <w:proofErr w:type="spellStart"/>
       <w:r>
         <w:rPr>
           <w:rFonts w:ascii="Consolas" w:eastAsia="Times New Roman" w:hAnsi="Consolas" w:cs="Times New Roman"/>
@@ -38502,6 +39184,7 @@
         </w:rPr>
         <w:t>users</w:t>
       </w:r>
+      <w:proofErr w:type="spellEnd"/>
       <w:r>
         <w:rPr>
           <w:rFonts w:ascii="Consolas" w:eastAsia="Times New Roman" w:hAnsi="Consolas" w:cs="Times New Roman"/>
@@ -38570,6 +39253,7 @@
         </w:rPr>
         <w:t>'</w:t>
       </w:r>
+      <w:proofErr w:type="spellStart"/>
       <w:r>
         <w:rPr>
           <w:rFonts w:ascii="Consolas" w:eastAsia="Times New Roman" w:hAnsi="Consolas" w:cs="Times New Roman"/>
@@ -38581,6 +39265,7 @@
         </w:rPr>
         <w:t>votes</w:t>
       </w:r>
+      <w:proofErr w:type="spellEnd"/>
       <w:r>
         <w:rPr>
           <w:rFonts w:ascii="Consolas" w:eastAsia="Times New Roman" w:hAnsi="Consolas" w:cs="Times New Roman"/>
@@ -38716,6 +39401,7 @@
         </w:rPr>
         <w:t>'</w:t>
       </w:r>
+      <w:proofErr w:type="spellStart"/>
       <w:r>
         <w:rPr>
           <w:rFonts w:ascii="Consolas" w:eastAsia="Times New Roman" w:hAnsi="Consolas" w:cs="Times New Roman"/>
@@ -38727,6 +39413,7 @@
         </w:rPr>
         <w:t>users</w:t>
       </w:r>
+      <w:proofErr w:type="spellEnd"/>
       <w:r>
         <w:rPr>
           <w:rFonts w:ascii="Consolas" w:eastAsia="Times New Roman" w:hAnsi="Consolas" w:cs="Times New Roman"/>
@@ -38795,6 +39482,7 @@
         </w:rPr>
         <w:t>'</w:t>
       </w:r>
+      <w:proofErr w:type="spellStart"/>
       <w:r>
         <w:rPr>
           <w:rFonts w:ascii="Consolas" w:eastAsia="Times New Roman" w:hAnsi="Consolas" w:cs="Times New Roman"/>
@@ -38806,6 +39494,7 @@
         </w:rPr>
         <w:t>votes</w:t>
       </w:r>
+      <w:proofErr w:type="spellEnd"/>
       <w:r>
         <w:rPr>
           <w:rFonts w:ascii="Consolas" w:eastAsia="Times New Roman" w:hAnsi="Consolas" w:cs="Times New Roman"/>
@@ -38919,6 +39608,7 @@
         </w:rPr>
         <w:t>'</w:t>
       </w:r>
+      <w:proofErr w:type="spellStart"/>
       <w:r>
         <w:rPr>
           <w:rFonts w:ascii="Consolas" w:eastAsia="Times New Roman" w:hAnsi="Consolas" w:cs="Times New Roman"/>
@@ -38930,6 +39620,7 @@
         </w:rPr>
         <w:t>users</w:t>
       </w:r>
+      <w:proofErr w:type="spellEnd"/>
       <w:r>
         <w:rPr>
           <w:rFonts w:ascii="Consolas" w:eastAsia="Times New Roman" w:hAnsi="Consolas" w:cs="Times New Roman"/>
@@ -38998,6 +39689,7 @@
         </w:rPr>
         <w:t>'</w:t>
       </w:r>
+      <w:proofErr w:type="spellStart"/>
       <w:r>
         <w:rPr>
           <w:rFonts w:ascii="Consolas" w:eastAsia="Times New Roman" w:hAnsi="Consolas" w:cs="Times New Roman"/>
@@ -39009,6 +39701,7 @@
         </w:rPr>
         <w:t>votes</w:t>
       </w:r>
+      <w:proofErr w:type="spellEnd"/>
       <w:r>
         <w:rPr>
           <w:rFonts w:ascii="Consolas" w:eastAsia="Times New Roman" w:hAnsi="Consolas" w:cs="Times New Roman"/>
@@ -39137,6 +39830,7 @@
         </w:rPr>
         <w:t>'</w:t>
       </w:r>
+      <w:proofErr w:type="spellStart"/>
       <w:r>
         <w:rPr>
           <w:rFonts w:ascii="Consolas" w:hAnsi="Consolas"/>
@@ -39148,6 +39842,7 @@
         </w:rPr>
         <w:t>users</w:t>
       </w:r>
+      <w:proofErr w:type="spellEnd"/>
       <w:r>
         <w:rPr>
           <w:rFonts w:ascii="Consolas" w:hAnsi="Consolas"/>
@@ -39216,6 +39911,7 @@
         </w:rPr>
         <w:t>'</w:t>
       </w:r>
+      <w:proofErr w:type="spellStart"/>
       <w:r>
         <w:rPr>
           <w:rFonts w:ascii="Consolas" w:hAnsi="Consolas"/>
@@ -39227,6 +39923,7 @@
         </w:rPr>
         <w:t>votes</w:t>
       </w:r>
+      <w:proofErr w:type="spellEnd"/>
       <w:r>
         <w:rPr>
           <w:rFonts w:ascii="Consolas" w:hAnsi="Consolas"/>
@@ -39282,6 +39979,7 @@
         </w:rPr>
         <w:t>'</w:t>
       </w:r>
+      <w:proofErr w:type="spellStart"/>
       <w:r>
         <w:rPr>
           <w:rFonts w:ascii="Consolas" w:hAnsi="Consolas"/>
@@ -39293,6 +39991,7 @@
         </w:rPr>
         <w:t>name</w:t>
       </w:r>
+      <w:proofErr w:type="spellEnd"/>
       <w:r>
         <w:rPr>
           <w:rFonts w:ascii="Consolas" w:hAnsi="Consolas"/>
@@ -39534,6 +40233,7 @@
         </w:rPr>
         <w:t>'</w:t>
       </w:r>
+      <w:proofErr w:type="spellStart"/>
       <w:r>
         <w:rPr>
           <w:rFonts w:ascii="Consolas" w:eastAsia="Times New Roman" w:hAnsi="Consolas" w:cs="Times New Roman"/>
@@ -39545,6 +40245,7 @@
         </w:rPr>
         <w:t>users</w:t>
       </w:r>
+      <w:proofErr w:type="spellEnd"/>
       <w:r>
         <w:rPr>
           <w:rFonts w:ascii="Consolas" w:eastAsia="Times New Roman" w:hAnsi="Consolas" w:cs="Times New Roman"/>
@@ -39750,6 +40451,7 @@
         </w:rPr>
         <w:t>'</w:t>
       </w:r>
+      <w:proofErr w:type="spellStart"/>
       <w:r>
         <w:rPr>
           <w:rFonts w:ascii="Consolas" w:eastAsia="Times New Roman" w:hAnsi="Consolas" w:cs="Times New Roman"/>
@@ -39761,6 +40463,7 @@
         </w:rPr>
         <w:t>users</w:t>
       </w:r>
+      <w:proofErr w:type="spellEnd"/>
       <w:r>
         <w:rPr>
           <w:rFonts w:ascii="Consolas" w:eastAsia="Times New Roman" w:hAnsi="Consolas" w:cs="Times New Roman"/>
@@ -39794,6 +40497,7 @@
         </w:rPr>
         <w:t>-&gt;</w:t>
       </w:r>
+      <w:proofErr w:type="spellStart"/>
       <w:r>
         <w:rPr>
           <w:rFonts w:ascii="Consolas" w:eastAsia="Times New Roman" w:hAnsi="Consolas" w:cs="Times New Roman"/>
@@ -39805,6 +40509,7 @@
         </w:rPr>
         <w:t>where</w:t>
       </w:r>
+      <w:proofErr w:type="spellEnd"/>
       <w:r>
         <w:rPr>
           <w:rFonts w:ascii="Consolas" w:eastAsia="Times New Roman" w:hAnsi="Consolas" w:cs="Times New Roman"/>
@@ -39827,6 +40532,7 @@
         </w:rPr>
         <w:t>'</w:t>
       </w:r>
+      <w:proofErr w:type="spellStart"/>
       <w:r>
         <w:rPr>
           <w:rFonts w:ascii="Consolas" w:eastAsia="Times New Roman" w:hAnsi="Consolas" w:cs="Times New Roman"/>
@@ -39838,6 +40544,7 @@
         </w:rPr>
         <w:t>votes</w:t>
       </w:r>
+      <w:proofErr w:type="spellEnd"/>
       <w:r>
         <w:rPr>
           <w:rFonts w:ascii="Consolas" w:eastAsia="Times New Roman" w:hAnsi="Consolas" w:cs="Times New Roman"/>
@@ -39965,7 +40672,15 @@
     <w:p/>
     <w:p>
       <w:r>
-        <w:t>DELETE FROM users, resetuje auto-</w:t>
+        <w:t xml:space="preserve">DELETE FROM </w:t>
+      </w:r>
+      <w:proofErr w:type="spellStart"/>
+      <w:r>
+        <w:t>users</w:t>
+      </w:r>
+      <w:proofErr w:type="spellEnd"/>
+      <w:r>
+        <w:t>, resetuje auto-</w:t>
       </w:r>
       <w:proofErr w:type="spellStart"/>
       <w:r>
@@ -40032,6 +40747,7 @@
         </w:rPr>
         <w:t>'</w:t>
       </w:r>
+      <w:proofErr w:type="spellStart"/>
       <w:r>
         <w:rPr>
           <w:rFonts w:ascii="Consolas" w:hAnsi="Consolas"/>
@@ -40043,6 +40759,7 @@
         </w:rPr>
         <w:t>users</w:t>
       </w:r>
+      <w:proofErr w:type="spellEnd"/>
       <w:r>
         <w:rPr>
           <w:rFonts w:ascii="Consolas" w:hAnsi="Consolas"/>
@@ -42478,6 +43195,7 @@
         <w:br/>
         <w:t xml:space="preserve">    &lt;</w:t>
       </w:r>
+      <w:proofErr w:type="spellStart"/>
       <w:r>
         <w:rPr>
           <w:rFonts w:ascii="Courier New" w:eastAsia="Times New Roman" w:hAnsi="Courier New" w:cs="Courier New"/>
@@ -42488,6 +43206,7 @@
         </w:rPr>
         <w:t>tr</w:t>
       </w:r>
+      <w:proofErr w:type="spellEnd"/>
       <w:r>
         <w:rPr>
           <w:rFonts w:ascii="Courier New" w:eastAsia="Times New Roman" w:hAnsi="Courier New" w:cs="Courier New"/>
@@ -42509,6 +43228,7 @@
         <w:br/>
         <w:t xml:space="preserve">        &lt;</w:t>
       </w:r>
+      <w:proofErr w:type="spellStart"/>
       <w:r>
         <w:rPr>
           <w:rFonts w:ascii="Courier New" w:eastAsia="Times New Roman" w:hAnsi="Courier New" w:cs="Courier New"/>
@@ -42517,7 +43237,18 @@
           <w:szCs w:val="20"/>
           <w:lang w:eastAsia="sk-SK"/>
         </w:rPr>
-        <w:t xml:space="preserve">th </w:t>
+        <w:t>th</w:t>
+      </w:r>
+      <w:proofErr w:type="spellEnd"/>
+      <w:r>
+        <w:rPr>
+          <w:rFonts w:ascii="Courier New" w:eastAsia="Times New Roman" w:hAnsi="Courier New" w:cs="Courier New"/>
+          <w:color w:val="0033B3"/>
+          <w:sz w:val="20"/>
+          <w:szCs w:val="20"/>
+          <w:lang w:eastAsia="sk-SK"/>
+        </w:rPr>
+        <w:t xml:space="preserve"> </w:t>
       </w:r>
       <w:proofErr w:type="spellStart"/>
       <w:r>
@@ -42573,6 +43304,7 @@
         </w:rPr>
         <w:t>&gt;Pozícia&lt;/</w:t>
       </w:r>
+      <w:proofErr w:type="spellStart"/>
       <w:r>
         <w:rPr>
           <w:rFonts w:ascii="Courier New" w:eastAsia="Times New Roman" w:hAnsi="Courier New" w:cs="Courier New"/>
@@ -42583,6 +43315,7 @@
         </w:rPr>
         <w:t>th</w:t>
       </w:r>
+      <w:proofErr w:type="spellEnd"/>
       <w:r>
         <w:rPr>
           <w:rFonts w:ascii="Courier New" w:eastAsia="Times New Roman" w:hAnsi="Courier New" w:cs="Courier New"/>
@@ -42604,6 +43337,7 @@
         <w:br/>
         <w:t xml:space="preserve">        &lt;</w:t>
       </w:r>
+      <w:proofErr w:type="spellStart"/>
       <w:r>
         <w:rPr>
           <w:rFonts w:ascii="Courier New" w:eastAsia="Times New Roman" w:hAnsi="Courier New" w:cs="Courier New"/>
@@ -42612,7 +43346,18 @@
           <w:szCs w:val="20"/>
           <w:lang w:eastAsia="sk-SK"/>
         </w:rPr>
-        <w:t xml:space="preserve">th </w:t>
+        <w:t>th</w:t>
+      </w:r>
+      <w:proofErr w:type="spellEnd"/>
+      <w:r>
+        <w:rPr>
+          <w:rFonts w:ascii="Courier New" w:eastAsia="Times New Roman" w:hAnsi="Courier New" w:cs="Courier New"/>
+          <w:color w:val="0033B3"/>
+          <w:sz w:val="20"/>
+          <w:szCs w:val="20"/>
+          <w:lang w:eastAsia="sk-SK"/>
+        </w:rPr>
+        <w:t xml:space="preserve"> </w:t>
       </w:r>
       <w:proofErr w:type="spellStart"/>
       <w:r>
@@ -42668,6 +43413,7 @@
         </w:rPr>
         <w:t>&gt;Názov Firmy&lt;/</w:t>
       </w:r>
+      <w:proofErr w:type="spellStart"/>
       <w:r>
         <w:rPr>
           <w:rFonts w:ascii="Courier New" w:eastAsia="Times New Roman" w:hAnsi="Courier New" w:cs="Courier New"/>
@@ -42678,6 +43424,7 @@
         </w:rPr>
         <w:t>th</w:t>
       </w:r>
+      <w:proofErr w:type="spellEnd"/>
       <w:r>
         <w:rPr>
           <w:rFonts w:ascii="Courier New" w:eastAsia="Times New Roman" w:hAnsi="Courier New" w:cs="Courier New"/>
@@ -42699,6 +43446,7 @@
         <w:br/>
         <w:t xml:space="preserve">        &lt;</w:t>
       </w:r>
+      <w:proofErr w:type="spellStart"/>
       <w:r>
         <w:rPr>
           <w:rFonts w:ascii="Courier New" w:eastAsia="Times New Roman" w:hAnsi="Courier New" w:cs="Courier New"/>
@@ -42707,7 +43455,18 @@
           <w:szCs w:val="20"/>
           <w:lang w:eastAsia="sk-SK"/>
         </w:rPr>
-        <w:t xml:space="preserve">th </w:t>
+        <w:t>th</w:t>
+      </w:r>
+      <w:proofErr w:type="spellEnd"/>
+      <w:r>
+        <w:rPr>
+          <w:rFonts w:ascii="Courier New" w:eastAsia="Times New Roman" w:hAnsi="Courier New" w:cs="Courier New"/>
+          <w:color w:val="0033B3"/>
+          <w:sz w:val="20"/>
+          <w:szCs w:val="20"/>
+          <w:lang w:eastAsia="sk-SK"/>
+        </w:rPr>
+        <w:t xml:space="preserve"> </w:t>
       </w:r>
       <w:proofErr w:type="spellStart"/>
       <w:r>
@@ -42763,6 +43522,7 @@
         </w:rPr>
         <w:t>&gt;Typ Zmluvy&lt;/</w:t>
       </w:r>
+      <w:proofErr w:type="spellStart"/>
       <w:r>
         <w:rPr>
           <w:rFonts w:ascii="Courier New" w:eastAsia="Times New Roman" w:hAnsi="Courier New" w:cs="Courier New"/>
@@ -42773,6 +43533,7 @@
         </w:rPr>
         <w:t>th</w:t>
       </w:r>
+      <w:proofErr w:type="spellEnd"/>
       <w:r>
         <w:rPr>
           <w:rFonts w:ascii="Courier New" w:eastAsia="Times New Roman" w:hAnsi="Courier New" w:cs="Courier New"/>
@@ -42794,6 +43555,7 @@
         <w:br/>
         <w:t xml:space="preserve">        &lt;</w:t>
       </w:r>
+      <w:proofErr w:type="spellStart"/>
       <w:r>
         <w:rPr>
           <w:rFonts w:ascii="Courier New" w:eastAsia="Times New Roman" w:hAnsi="Courier New" w:cs="Courier New"/>
@@ -42802,7 +43564,18 @@
           <w:szCs w:val="20"/>
           <w:lang w:eastAsia="sk-SK"/>
         </w:rPr>
-        <w:t xml:space="preserve">th </w:t>
+        <w:t>th</w:t>
+      </w:r>
+      <w:proofErr w:type="spellEnd"/>
+      <w:r>
+        <w:rPr>
+          <w:rFonts w:ascii="Courier New" w:eastAsia="Times New Roman" w:hAnsi="Courier New" w:cs="Courier New"/>
+          <w:color w:val="0033B3"/>
+          <w:sz w:val="20"/>
+          <w:szCs w:val="20"/>
+          <w:lang w:eastAsia="sk-SK"/>
+        </w:rPr>
+        <w:t xml:space="preserve"> </w:t>
       </w:r>
       <w:proofErr w:type="spellStart"/>
       <w:r>
@@ -42858,6 +43631,7 @@
         </w:rPr>
         <w:t>&gt;Dátum Začiatku&lt;/</w:t>
       </w:r>
+      <w:proofErr w:type="spellStart"/>
       <w:r>
         <w:rPr>
           <w:rFonts w:ascii="Courier New" w:eastAsia="Times New Roman" w:hAnsi="Courier New" w:cs="Courier New"/>
@@ -42868,6 +43642,7 @@
         </w:rPr>
         <w:t>th</w:t>
       </w:r>
+      <w:proofErr w:type="spellEnd"/>
       <w:r>
         <w:rPr>
           <w:rFonts w:ascii="Courier New" w:eastAsia="Times New Roman" w:hAnsi="Courier New" w:cs="Courier New"/>
@@ -42889,6 +43664,7 @@
         <w:br/>
         <w:t xml:space="preserve">        &lt;</w:t>
       </w:r>
+      <w:proofErr w:type="spellStart"/>
       <w:r>
         <w:rPr>
           <w:rFonts w:ascii="Courier New" w:eastAsia="Times New Roman" w:hAnsi="Courier New" w:cs="Courier New"/>
@@ -42897,7 +43673,18 @@
           <w:szCs w:val="20"/>
           <w:lang w:eastAsia="sk-SK"/>
         </w:rPr>
-        <w:t xml:space="preserve">th </w:t>
+        <w:t>th</w:t>
+      </w:r>
+      <w:proofErr w:type="spellEnd"/>
+      <w:r>
+        <w:rPr>
+          <w:rFonts w:ascii="Courier New" w:eastAsia="Times New Roman" w:hAnsi="Courier New" w:cs="Courier New"/>
+          <w:color w:val="0033B3"/>
+          <w:sz w:val="20"/>
+          <w:szCs w:val="20"/>
+          <w:lang w:eastAsia="sk-SK"/>
+        </w:rPr>
+        <w:t xml:space="preserve"> </w:t>
       </w:r>
       <w:proofErr w:type="spellStart"/>
       <w:r>
@@ -42953,6 +43740,7 @@
         </w:rPr>
         <w:t>&gt;Dátum Konca&lt;/</w:t>
       </w:r>
+      <w:proofErr w:type="spellStart"/>
       <w:r>
         <w:rPr>
           <w:rFonts w:ascii="Courier New" w:eastAsia="Times New Roman" w:hAnsi="Courier New" w:cs="Courier New"/>
@@ -42963,6 +43751,7 @@
         </w:rPr>
         <w:t>th</w:t>
       </w:r>
+      <w:proofErr w:type="spellEnd"/>
       <w:r>
         <w:rPr>
           <w:rFonts w:ascii="Courier New" w:eastAsia="Times New Roman" w:hAnsi="Courier New" w:cs="Courier New"/>
@@ -42984,6 +43773,7 @@
         <w:br/>
         <w:t xml:space="preserve">        &lt;</w:t>
       </w:r>
+      <w:proofErr w:type="spellStart"/>
       <w:r>
         <w:rPr>
           <w:rFonts w:ascii="Courier New" w:eastAsia="Times New Roman" w:hAnsi="Courier New" w:cs="Courier New"/>
@@ -42992,7 +43782,18 @@
           <w:szCs w:val="20"/>
           <w:lang w:eastAsia="sk-SK"/>
         </w:rPr>
-        <w:t xml:space="preserve">th </w:t>
+        <w:t>th</w:t>
+      </w:r>
+      <w:proofErr w:type="spellEnd"/>
+      <w:r>
+        <w:rPr>
+          <w:rFonts w:ascii="Courier New" w:eastAsia="Times New Roman" w:hAnsi="Courier New" w:cs="Courier New"/>
+          <w:color w:val="0033B3"/>
+          <w:sz w:val="20"/>
+          <w:szCs w:val="20"/>
+          <w:lang w:eastAsia="sk-SK"/>
+        </w:rPr>
+        <w:t xml:space="preserve"> </w:t>
       </w:r>
       <w:proofErr w:type="spellStart"/>
       <w:r>
@@ -43048,6 +43849,7 @@
         </w:rPr>
         <w:t>&gt;Kontaktná Osoba&lt;/</w:t>
       </w:r>
+      <w:proofErr w:type="spellStart"/>
       <w:r>
         <w:rPr>
           <w:rFonts w:ascii="Courier New" w:eastAsia="Times New Roman" w:hAnsi="Courier New" w:cs="Courier New"/>
@@ -43058,6 +43860,7 @@
         </w:rPr>
         <w:t>th</w:t>
       </w:r>
+      <w:proofErr w:type="spellEnd"/>
       <w:r>
         <w:rPr>
           <w:rFonts w:ascii="Courier New" w:eastAsia="Times New Roman" w:hAnsi="Courier New" w:cs="Courier New"/>
@@ -43079,6 +43882,7 @@
         <w:br/>
         <w:t xml:space="preserve">        &lt;</w:t>
       </w:r>
+      <w:proofErr w:type="spellStart"/>
       <w:r>
         <w:rPr>
           <w:rFonts w:ascii="Courier New" w:eastAsia="Times New Roman" w:hAnsi="Courier New" w:cs="Courier New"/>
@@ -43087,7 +43891,18 @@
           <w:szCs w:val="20"/>
           <w:lang w:eastAsia="sk-SK"/>
         </w:rPr>
-        <w:t xml:space="preserve">th </w:t>
+        <w:t>th</w:t>
+      </w:r>
+      <w:proofErr w:type="spellEnd"/>
+      <w:r>
+        <w:rPr>
+          <w:rFonts w:ascii="Courier New" w:eastAsia="Times New Roman" w:hAnsi="Courier New" w:cs="Courier New"/>
+          <w:color w:val="0033B3"/>
+          <w:sz w:val="20"/>
+          <w:szCs w:val="20"/>
+          <w:lang w:eastAsia="sk-SK"/>
+        </w:rPr>
+        <w:t xml:space="preserve"> </w:t>
       </w:r>
       <w:proofErr w:type="spellStart"/>
       <w:r>
@@ -43143,6 +43958,7 @@
         </w:rPr>
         <w:t>&gt;Aktuálny stav&lt;/</w:t>
       </w:r>
+      <w:proofErr w:type="spellStart"/>
       <w:r>
         <w:rPr>
           <w:rFonts w:ascii="Courier New" w:eastAsia="Times New Roman" w:hAnsi="Courier New" w:cs="Courier New"/>
@@ -43153,6 +43969,7 @@
         </w:rPr>
         <w:t>th</w:t>
       </w:r>
+      <w:proofErr w:type="spellEnd"/>
       <w:r>
         <w:rPr>
           <w:rFonts w:ascii="Courier New" w:eastAsia="Times New Roman" w:hAnsi="Courier New" w:cs="Courier New"/>
@@ -43174,6 +43991,7 @@
         <w:br/>
         <w:t xml:space="preserve">        &lt;</w:t>
       </w:r>
+      <w:proofErr w:type="spellStart"/>
       <w:r>
         <w:rPr>
           <w:rFonts w:ascii="Courier New" w:eastAsia="Times New Roman" w:hAnsi="Courier New" w:cs="Courier New"/>
@@ -43182,7 +44000,18 @@
           <w:szCs w:val="20"/>
           <w:lang w:eastAsia="sk-SK"/>
         </w:rPr>
-        <w:t xml:space="preserve">th </w:t>
+        <w:t>th</w:t>
+      </w:r>
+      <w:proofErr w:type="spellEnd"/>
+      <w:r>
+        <w:rPr>
+          <w:rFonts w:ascii="Courier New" w:eastAsia="Times New Roman" w:hAnsi="Courier New" w:cs="Courier New"/>
+          <w:color w:val="0033B3"/>
+          <w:sz w:val="20"/>
+          <w:szCs w:val="20"/>
+          <w:lang w:eastAsia="sk-SK"/>
+        </w:rPr>
+        <w:t xml:space="preserve"> </w:t>
       </w:r>
       <w:proofErr w:type="spellStart"/>
       <w:r>
@@ -43238,6 +44067,7 @@
         </w:rPr>
         <w:t>&gt;Predmety&lt;/</w:t>
       </w:r>
+      <w:proofErr w:type="spellStart"/>
       <w:r>
         <w:rPr>
           <w:rFonts w:ascii="Courier New" w:eastAsia="Times New Roman" w:hAnsi="Courier New" w:cs="Courier New"/>
@@ -43248,6 +44078,7 @@
         </w:rPr>
         <w:t>th</w:t>
       </w:r>
+      <w:proofErr w:type="spellEnd"/>
       <w:r>
         <w:rPr>
           <w:rFonts w:ascii="Courier New" w:eastAsia="Times New Roman" w:hAnsi="Courier New" w:cs="Courier New"/>
@@ -43269,6 +44100,7 @@
         <w:br/>
         <w:t xml:space="preserve">        &lt;</w:t>
       </w:r>
+      <w:proofErr w:type="spellStart"/>
       <w:r>
         <w:rPr>
           <w:rFonts w:ascii="Courier New" w:eastAsia="Times New Roman" w:hAnsi="Courier New" w:cs="Courier New"/>
@@ -43277,7 +44109,18 @@
           <w:szCs w:val="20"/>
           <w:lang w:eastAsia="sk-SK"/>
         </w:rPr>
-        <w:t xml:space="preserve">th </w:t>
+        <w:t>th</w:t>
+      </w:r>
+      <w:proofErr w:type="spellEnd"/>
+      <w:r>
+        <w:rPr>
+          <w:rFonts w:ascii="Courier New" w:eastAsia="Times New Roman" w:hAnsi="Courier New" w:cs="Courier New"/>
+          <w:color w:val="0033B3"/>
+          <w:sz w:val="20"/>
+          <w:szCs w:val="20"/>
+          <w:lang w:eastAsia="sk-SK"/>
+        </w:rPr>
+        <w:t xml:space="preserve"> </w:t>
       </w:r>
       <w:proofErr w:type="spellStart"/>
       <w:r>
@@ -43331,8 +44174,31 @@
           <w:szCs w:val="20"/>
           <w:lang w:eastAsia="sk-SK"/>
         </w:rPr>
-        <w:t>&gt;Pracovník FPVaI&lt;/</w:t>
-      </w:r>
+        <w:t xml:space="preserve">&gt;Pracovník </w:t>
+      </w:r>
+      <w:proofErr w:type="spellStart"/>
+      <w:r>
+        <w:rPr>
+          <w:rFonts w:ascii="Courier New" w:eastAsia="Times New Roman" w:hAnsi="Courier New" w:cs="Courier New"/>
+          <w:color w:val="080808"/>
+          <w:sz w:val="20"/>
+          <w:szCs w:val="20"/>
+          <w:lang w:eastAsia="sk-SK"/>
+        </w:rPr>
+        <w:t>FPVaI</w:t>
+      </w:r>
+      <w:proofErr w:type="spellEnd"/>
+      <w:r>
+        <w:rPr>
+          <w:rFonts w:ascii="Courier New" w:eastAsia="Times New Roman" w:hAnsi="Courier New" w:cs="Courier New"/>
+          <w:color w:val="080808"/>
+          <w:sz w:val="20"/>
+          <w:szCs w:val="20"/>
+          <w:lang w:eastAsia="sk-SK"/>
+        </w:rPr>
+        <w:t>&lt;/</w:t>
+      </w:r>
+      <w:proofErr w:type="spellStart"/>
       <w:r>
         <w:rPr>
           <w:rFonts w:ascii="Courier New" w:eastAsia="Times New Roman" w:hAnsi="Courier New" w:cs="Courier New"/>
@@ -43343,6 +44209,7 @@
         </w:rPr>
         <w:t>th</w:t>
       </w:r>
+      <w:proofErr w:type="spellEnd"/>
       <w:r>
         <w:rPr>
           <w:rFonts w:ascii="Courier New" w:eastAsia="Times New Roman" w:hAnsi="Courier New" w:cs="Courier New"/>
@@ -43364,6 +44231,7 @@
         <w:br/>
         <w:t xml:space="preserve">        &lt;</w:t>
       </w:r>
+      <w:proofErr w:type="spellStart"/>
       <w:r>
         <w:rPr>
           <w:rFonts w:ascii="Courier New" w:eastAsia="Times New Roman" w:hAnsi="Courier New" w:cs="Courier New"/>
@@ -43372,7 +44240,18 @@
           <w:szCs w:val="20"/>
           <w:lang w:eastAsia="sk-SK"/>
         </w:rPr>
-        <w:t xml:space="preserve">th </w:t>
+        <w:t>th</w:t>
+      </w:r>
+      <w:proofErr w:type="spellEnd"/>
+      <w:r>
+        <w:rPr>
+          <w:rFonts w:ascii="Courier New" w:eastAsia="Times New Roman" w:hAnsi="Courier New" w:cs="Courier New"/>
+          <w:color w:val="0033B3"/>
+          <w:sz w:val="20"/>
+          <w:szCs w:val="20"/>
+          <w:lang w:eastAsia="sk-SK"/>
+        </w:rPr>
+        <w:t xml:space="preserve"> </w:t>
       </w:r>
       <w:proofErr w:type="spellStart"/>
       <w:r>
@@ -43428,6 +44307,7 @@
         </w:rPr>
         <w:t>&gt;&lt;/</w:t>
       </w:r>
+      <w:proofErr w:type="spellStart"/>
       <w:r>
         <w:rPr>
           <w:rFonts w:ascii="Courier New" w:eastAsia="Times New Roman" w:hAnsi="Courier New" w:cs="Courier New"/>
@@ -43438,6 +44318,7 @@
         </w:rPr>
         <w:t>th</w:t>
       </w:r>
+      <w:proofErr w:type="spellEnd"/>
       <w:r>
         <w:rPr>
           <w:rFonts w:ascii="Courier New" w:eastAsia="Times New Roman" w:hAnsi="Courier New" w:cs="Courier New"/>
@@ -43459,6 +44340,7 @@
         <w:br/>
         <w:t xml:space="preserve">        &lt;</w:t>
       </w:r>
+      <w:proofErr w:type="spellStart"/>
       <w:r>
         <w:rPr>
           <w:rFonts w:ascii="Courier New" w:eastAsia="Times New Roman" w:hAnsi="Courier New" w:cs="Courier New"/>
@@ -43467,7 +44349,18 @@
           <w:szCs w:val="20"/>
           <w:lang w:eastAsia="sk-SK"/>
         </w:rPr>
-        <w:t xml:space="preserve">th </w:t>
+        <w:t>th</w:t>
+      </w:r>
+      <w:proofErr w:type="spellEnd"/>
+      <w:r>
+        <w:rPr>
+          <w:rFonts w:ascii="Courier New" w:eastAsia="Times New Roman" w:hAnsi="Courier New" w:cs="Courier New"/>
+          <w:color w:val="0033B3"/>
+          <w:sz w:val="20"/>
+          <w:szCs w:val="20"/>
+          <w:lang w:eastAsia="sk-SK"/>
+        </w:rPr>
+        <w:t xml:space="preserve"> </w:t>
       </w:r>
       <w:proofErr w:type="spellStart"/>
       <w:r>
@@ -43523,6 +44416,7 @@
         </w:rPr>
         <w:t>&gt;&lt;/</w:t>
       </w:r>
+      <w:proofErr w:type="spellStart"/>
       <w:r>
         <w:rPr>
           <w:rFonts w:ascii="Courier New" w:eastAsia="Times New Roman" w:hAnsi="Courier New" w:cs="Courier New"/>
@@ -43533,6 +44427,7 @@
         </w:rPr>
         <w:t>th</w:t>
       </w:r>
+      <w:proofErr w:type="spellEnd"/>
       <w:r>
         <w:rPr>
           <w:rFonts w:ascii="Courier New" w:eastAsia="Times New Roman" w:hAnsi="Courier New" w:cs="Courier New"/>
@@ -43554,6 +44449,7 @@
         <w:br/>
         <w:t xml:space="preserve">    &lt;/</w:t>
       </w:r>
+      <w:proofErr w:type="spellStart"/>
       <w:r>
         <w:rPr>
           <w:rFonts w:ascii="Courier New" w:eastAsia="Times New Roman" w:hAnsi="Courier New" w:cs="Courier New"/>
@@ -43564,6 +44460,7 @@
         </w:rPr>
         <w:t>tr</w:t>
       </w:r>
+      <w:proofErr w:type="spellEnd"/>
       <w:r>
         <w:rPr>
           <w:rFonts w:ascii="Courier New" w:eastAsia="Times New Roman" w:hAnsi="Courier New" w:cs="Courier New"/>
@@ -43651,6 +44548,7 @@
         <w:br/>
         <w:t xml:space="preserve">    &lt;</w:t>
       </w:r>
+      <w:proofErr w:type="spellStart"/>
       <w:r>
         <w:rPr>
           <w:rFonts w:ascii="Courier New" w:eastAsia="Times New Roman" w:hAnsi="Courier New" w:cs="Courier New"/>
@@ -43661,6 +44559,7 @@
         </w:rPr>
         <w:t>tr</w:t>
       </w:r>
+      <w:proofErr w:type="spellEnd"/>
       <w:r>
         <w:rPr>
           <w:rFonts w:ascii="Courier New" w:eastAsia="Times New Roman" w:hAnsi="Courier New" w:cs="Courier New"/>
@@ -43746,6 +44645,7 @@
         </w:rPr>
         <w:t xml:space="preserve">="text" </w:t>
       </w:r>
+      <w:proofErr w:type="spellStart"/>
       <w:r>
         <w:rPr>
           <w:rFonts w:ascii="Courier New" w:eastAsia="Times New Roman" w:hAnsi="Courier New" w:cs="Courier New"/>
@@ -43756,6 +44656,7 @@
         </w:rPr>
         <w:t>name</w:t>
       </w:r>
+      <w:proofErr w:type="spellEnd"/>
       <w:r>
         <w:rPr>
           <w:rFonts w:ascii="Courier New" w:eastAsia="Times New Roman" w:hAnsi="Courier New" w:cs="Courier New"/>
@@ -43917,6 +44818,7 @@
         </w:rPr>
         <w:t xml:space="preserve">="text" </w:t>
       </w:r>
+      <w:proofErr w:type="spellStart"/>
       <w:r>
         <w:rPr>
           <w:rFonts w:ascii="Courier New" w:eastAsia="Times New Roman" w:hAnsi="Courier New" w:cs="Courier New"/>
@@ -43927,6 +44829,7 @@
         </w:rPr>
         <w:t>name</w:t>
       </w:r>
+      <w:proofErr w:type="spellEnd"/>
       <w:r>
         <w:rPr>
           <w:rFonts w:ascii="Courier New" w:eastAsia="Times New Roman" w:hAnsi="Courier New" w:cs="Courier New"/>
@@ -44088,6 +44991,7 @@
         </w:rPr>
         <w:t xml:space="preserve">="text" </w:t>
       </w:r>
+      <w:proofErr w:type="spellStart"/>
       <w:r>
         <w:rPr>
           <w:rFonts w:ascii="Courier New" w:eastAsia="Times New Roman" w:hAnsi="Courier New" w:cs="Courier New"/>
@@ -44098,6 +45002,7 @@
         </w:rPr>
         <w:t>name</w:t>
       </w:r>
+      <w:proofErr w:type="spellEnd"/>
       <w:r>
         <w:rPr>
           <w:rFonts w:ascii="Courier New" w:eastAsia="Times New Roman" w:hAnsi="Courier New" w:cs="Courier New"/>
@@ -44259,6 +45164,7 @@
         </w:rPr>
         <w:t xml:space="preserve">="text" </w:t>
       </w:r>
+      <w:proofErr w:type="spellStart"/>
       <w:r>
         <w:rPr>
           <w:rFonts w:ascii="Courier New" w:eastAsia="Times New Roman" w:hAnsi="Courier New" w:cs="Courier New"/>
@@ -44269,6 +45175,7 @@
         </w:rPr>
         <w:t>name</w:t>
       </w:r>
+      <w:proofErr w:type="spellEnd"/>
       <w:r>
         <w:rPr>
           <w:rFonts w:ascii="Courier New" w:eastAsia="Times New Roman" w:hAnsi="Courier New" w:cs="Courier New"/>
@@ -44430,6 +45337,7 @@
         </w:rPr>
         <w:t xml:space="preserve">="text" </w:t>
       </w:r>
+      <w:proofErr w:type="spellStart"/>
       <w:r>
         <w:rPr>
           <w:rFonts w:ascii="Courier New" w:eastAsia="Times New Roman" w:hAnsi="Courier New" w:cs="Courier New"/>
@@ -44440,6 +45348,7 @@
         </w:rPr>
         <w:t>name</w:t>
       </w:r>
+      <w:proofErr w:type="spellEnd"/>
       <w:r>
         <w:rPr>
           <w:rFonts w:ascii="Courier New" w:eastAsia="Times New Roman" w:hAnsi="Courier New" w:cs="Courier New"/>
@@ -44611,6 +45520,7 @@
         </w:rPr>
         <w:t xml:space="preserve">="text" </w:t>
       </w:r>
+      <w:proofErr w:type="spellStart"/>
       <w:r>
         <w:rPr>
           <w:rFonts w:ascii="Courier New" w:eastAsia="Times New Roman" w:hAnsi="Courier New" w:cs="Courier New"/>
@@ -44621,6 +45531,7 @@
         </w:rPr>
         <w:t>name</w:t>
       </w:r>
+      <w:proofErr w:type="spellEnd"/>
       <w:r>
         <w:rPr>
           <w:rFonts w:ascii="Courier New" w:eastAsia="Times New Roman" w:hAnsi="Courier New" w:cs="Courier New"/>
@@ -44782,6 +45693,7 @@
         </w:rPr>
         <w:t xml:space="preserve">="text" </w:t>
       </w:r>
+      <w:proofErr w:type="spellStart"/>
       <w:r>
         <w:rPr>
           <w:rFonts w:ascii="Courier New" w:eastAsia="Times New Roman" w:hAnsi="Courier New" w:cs="Courier New"/>
@@ -44792,6 +45704,7 @@
         </w:rPr>
         <w:t>name</w:t>
       </w:r>
+      <w:proofErr w:type="spellEnd"/>
       <w:r>
         <w:rPr>
           <w:rFonts w:ascii="Courier New" w:eastAsia="Times New Roman" w:hAnsi="Courier New" w:cs="Courier New"/>
@@ -44953,6 +45866,7 @@
         </w:rPr>
         <w:t xml:space="preserve">="text" </w:t>
       </w:r>
+      <w:proofErr w:type="spellStart"/>
       <w:r>
         <w:rPr>
           <w:rFonts w:ascii="Courier New" w:eastAsia="Times New Roman" w:hAnsi="Courier New" w:cs="Courier New"/>
@@ -44963,6 +45877,7 @@
         </w:rPr>
         <w:t>name</w:t>
       </w:r>
+      <w:proofErr w:type="spellEnd"/>
       <w:r>
         <w:rPr>
           <w:rFonts w:ascii="Courier New" w:eastAsia="Times New Roman" w:hAnsi="Courier New" w:cs="Courier New"/>
@@ -45102,6 +46017,7 @@
         </w:rPr>
         <w:t xml:space="preserve">="text" </w:t>
       </w:r>
+      <w:proofErr w:type="spellStart"/>
       <w:r>
         <w:rPr>
           <w:rFonts w:ascii="Courier New" w:eastAsia="Times New Roman" w:hAnsi="Courier New" w:cs="Courier New"/>
@@ -45112,6 +46028,7 @@
         </w:rPr>
         <w:t>name</w:t>
       </w:r>
+      <w:proofErr w:type="spellEnd"/>
       <w:r>
         <w:rPr>
           <w:rFonts w:ascii="Courier New" w:eastAsia="Times New Roman" w:hAnsi="Courier New" w:cs="Courier New"/>
@@ -45931,6 +46848,7 @@
         <w:br/>
         <w:t xml:space="preserve">    &lt;/</w:t>
       </w:r>
+      <w:proofErr w:type="spellStart"/>
       <w:r>
         <w:rPr>
           <w:rFonts w:ascii="Courier New" w:eastAsia="Times New Roman" w:hAnsi="Courier New" w:cs="Courier New"/>
@@ -45941,6 +46859,7 @@
         </w:rPr>
         <w:t>tr</w:t>
       </w:r>
+      <w:proofErr w:type="spellEnd"/>
       <w:r>
         <w:rPr>
           <w:rFonts w:ascii="Courier New" w:eastAsia="Times New Roman" w:hAnsi="Courier New" w:cs="Courier New"/>
@@ -46374,7 +47293,31 @@
           <w:shd w:val="clear" w:color="auto" w:fill="F7FAFF"/>
           <w:lang w:eastAsia="sk-SK"/>
         </w:rPr>
-        <w:t xml:space="preserve"> function </w:t>
+        <w:t xml:space="preserve"> </w:t>
+      </w:r>
+      <w:proofErr w:type="spellStart"/>
+      <w:r>
+        <w:rPr>
+          <w:rFonts w:ascii="Courier New" w:eastAsia="Times New Roman" w:hAnsi="Courier New" w:cs="Courier New"/>
+          <w:color w:val="0033B3"/>
+          <w:sz w:val="20"/>
+          <w:szCs w:val="20"/>
+          <w:shd w:val="clear" w:color="auto" w:fill="F7FAFF"/>
+          <w:lang w:eastAsia="sk-SK"/>
+        </w:rPr>
+        <w:t>function</w:t>
+      </w:r>
+      <w:proofErr w:type="spellEnd"/>
+      <w:r>
+        <w:rPr>
+          <w:rFonts w:ascii="Courier New" w:eastAsia="Times New Roman" w:hAnsi="Courier New" w:cs="Courier New"/>
+          <w:color w:val="0033B3"/>
+          <w:sz w:val="20"/>
+          <w:szCs w:val="20"/>
+          <w:shd w:val="clear" w:color="auto" w:fill="F7FAFF"/>
+          <w:lang w:eastAsia="sk-SK"/>
+        </w:rPr>
+        <w:t xml:space="preserve"> </w:t>
       </w:r>
       <w:proofErr w:type="spellStart"/>
       <w:r>
@@ -47777,6 +48720,7 @@
         <w:br/>
         <w:t xml:space="preserve">    </w:t>
       </w:r>
+      <w:proofErr w:type="spellStart"/>
       <w:r>
         <w:rPr>
           <w:rFonts w:ascii="Courier New" w:eastAsia="Times New Roman" w:hAnsi="Courier New" w:cs="Courier New"/>
@@ -47786,7 +48730,19 @@
           <w:shd w:val="clear" w:color="auto" w:fill="F7FAFF"/>
           <w:lang w:eastAsia="sk-SK"/>
         </w:rPr>
-        <w:t xml:space="preserve">return </w:t>
+        <w:t>return</w:t>
+      </w:r>
+      <w:proofErr w:type="spellEnd"/>
+      <w:r>
+        <w:rPr>
+          <w:rFonts w:ascii="Courier New" w:eastAsia="Times New Roman" w:hAnsi="Courier New" w:cs="Courier New"/>
+          <w:color w:val="0033B3"/>
+          <w:sz w:val="20"/>
+          <w:szCs w:val="20"/>
+          <w:shd w:val="clear" w:color="auto" w:fill="F7FAFF"/>
+          <w:lang w:eastAsia="sk-SK"/>
+        </w:rPr>
+        <w:t xml:space="preserve"> </w:t>
       </w:r>
       <w:proofErr w:type="spellStart"/>
       <w:r>
@@ -47913,6 +48869,7 @@
           <w:lang w:eastAsia="sk-SK"/>
         </w:rPr>
       </w:pPr>
+      <w:proofErr w:type="spellStart"/>
       <w:r>
         <w:rPr>
           <w:rFonts w:ascii="Courier New" w:eastAsia="Times New Roman" w:hAnsi="Courier New" w:cs="Courier New"/>
@@ -47922,8 +48879,21 @@
           <w:shd w:val="clear" w:color="auto" w:fill="F7FAFF"/>
           <w:lang w:eastAsia="sk-SK"/>
         </w:rPr>
-        <w:t xml:space="preserve">use </w:t>
-      </w:r>
+        <w:t>use</w:t>
+      </w:r>
+      <w:proofErr w:type="spellEnd"/>
+      <w:r>
+        <w:rPr>
+          <w:rFonts w:ascii="Courier New" w:eastAsia="Times New Roman" w:hAnsi="Courier New" w:cs="Courier New"/>
+          <w:color w:val="0033B3"/>
+          <w:sz w:val="20"/>
+          <w:szCs w:val="20"/>
+          <w:shd w:val="clear" w:color="auto" w:fill="F7FAFF"/>
+          <w:lang w:eastAsia="sk-SK"/>
+        </w:rPr>
+        <w:t xml:space="preserve"> </w:t>
+      </w:r>
+      <w:proofErr w:type="spellStart"/>
       <w:r>
         <w:rPr>
           <w:rFonts w:ascii="Courier New" w:eastAsia="Times New Roman" w:hAnsi="Courier New" w:cs="Courier New"/>
@@ -47935,6 +48905,7 @@
         </w:rPr>
         <w:t>Illuminate</w:t>
       </w:r>
+      <w:proofErr w:type="spellEnd"/>
       <w:r>
         <w:rPr>
           <w:rFonts w:ascii="Courier New" w:eastAsia="Times New Roman" w:hAnsi="Courier New" w:cs="Courier New"/>
@@ -47991,6 +48962,1556 @@
           <w:lang w:eastAsia="sk-SK"/>
         </w:rPr>
         <w:t>;</w:t>
+      </w:r>
+    </w:p>
+    <w:p/>
+    <w:p/>
+    <w:p/>
+    <w:p>
+      <w:pPr>
+        <w:pStyle w:val="Heading2"/>
+      </w:pPr>
+      <w:proofErr w:type="spellStart"/>
+      <w:r>
+        <w:lastRenderedPageBreak/>
+        <w:t>Manual</w:t>
+      </w:r>
+      <w:proofErr w:type="spellEnd"/>
+      <w:r>
+        <w:t xml:space="preserve"> na </w:t>
+      </w:r>
+      <w:proofErr w:type="spellStart"/>
+      <w:r>
+        <w:t>d</w:t>
+      </w:r>
+      <w:r>
+        <w:t>ropdown</w:t>
+      </w:r>
+      <w:proofErr w:type="spellEnd"/>
+      <w:r>
+        <w:t xml:space="preserve"> menu</w:t>
+      </w:r>
+    </w:p>
+    <w:p>
+      <w:pPr>
+        <w:shd w:val="clear" w:color="auto" w:fill="2B2B2B"/>
+        <w:tabs>
+          <w:tab w:val="left" w:pos="916"/>
+          <w:tab w:val="left" w:pos="1832"/>
+          <w:tab w:val="left" w:pos="2748"/>
+          <w:tab w:val="left" w:pos="3664"/>
+          <w:tab w:val="left" w:pos="4580"/>
+          <w:tab w:val="left" w:pos="5496"/>
+          <w:tab w:val="left" w:pos="6412"/>
+          <w:tab w:val="left" w:pos="7328"/>
+          <w:tab w:val="left" w:pos="8244"/>
+          <w:tab w:val="left" w:pos="9160"/>
+          <w:tab w:val="left" w:pos="10076"/>
+          <w:tab w:val="left" w:pos="10992"/>
+          <w:tab w:val="left" w:pos="11908"/>
+          <w:tab w:val="left" w:pos="12824"/>
+          <w:tab w:val="left" w:pos="13740"/>
+          <w:tab w:val="left" w:pos="14656"/>
+        </w:tabs>
+        <w:spacing w:after="0" w:line="240" w:lineRule="auto"/>
+        <w:rPr>
+          <w:rFonts w:ascii="Courier New" w:eastAsia="Times New Roman" w:hAnsi="Courier New" w:cs="Courier New"/>
+          <w:color w:val="A9B7C6"/>
+          <w:sz w:val="20"/>
+          <w:szCs w:val="20"/>
+          <w:lang w:val="en-SK" w:eastAsia="en-GB"/>
+        </w:rPr>
+      </w:pPr>
+      <w:r>
+        <w:rPr>
+          <w:rFonts w:ascii="Courier New" w:eastAsia="Times New Roman" w:hAnsi="Courier New" w:cs="Courier New"/>
+          <w:color w:val="E8BF6A"/>
+          <w:sz w:val="20"/>
+          <w:szCs w:val="20"/>
+          <w:lang w:val="en-SK" w:eastAsia="en-GB"/>
+        </w:rPr>
+        <w:t xml:space="preserve">&lt;div </w:t>
+      </w:r>
+      <w:r>
+        <w:rPr>
+          <w:rFonts w:ascii="Courier New" w:eastAsia="Times New Roman" w:hAnsi="Courier New" w:cs="Courier New"/>
+          <w:color w:val="BABABA"/>
+          <w:sz w:val="20"/>
+          <w:szCs w:val="20"/>
+          <w:lang w:val="en-SK" w:eastAsia="en-GB"/>
+        </w:rPr>
+        <w:t>class</w:t>
+      </w:r>
+      <w:r>
+        <w:rPr>
+          <w:rFonts w:ascii="Courier New" w:eastAsia="Times New Roman" w:hAnsi="Courier New" w:cs="Courier New"/>
+          <w:color w:val="A5C261"/>
+          <w:sz w:val="20"/>
+          <w:szCs w:val="20"/>
+          <w:lang w:val="en-SK" w:eastAsia="en-GB"/>
+        </w:rPr>
+        <w:t>=""</w:t>
+      </w:r>
+      <w:r>
+        <w:rPr>
+          <w:rFonts w:ascii="Courier New" w:eastAsia="Times New Roman" w:hAnsi="Courier New" w:cs="Courier New"/>
+          <w:color w:val="E8BF6A"/>
+          <w:sz w:val="20"/>
+          <w:szCs w:val="20"/>
+          <w:lang w:val="en-SK" w:eastAsia="en-GB"/>
+        </w:rPr>
+        <w:t>&gt;</w:t>
+      </w:r>
+      <w:r>
+        <w:rPr>
+          <w:rFonts w:ascii="Courier New" w:eastAsia="Times New Roman" w:hAnsi="Courier New" w:cs="Courier New"/>
+          <w:color w:val="E8BF6A"/>
+          <w:sz w:val="20"/>
+          <w:szCs w:val="20"/>
+          <w:lang w:val="en-SK" w:eastAsia="en-GB"/>
+        </w:rPr>
+        <w:br/>
+        <w:t xml:space="preserve">    &lt;div </w:t>
+      </w:r>
+      <w:r>
+        <w:rPr>
+          <w:rFonts w:ascii="Courier New" w:eastAsia="Times New Roman" w:hAnsi="Courier New" w:cs="Courier New"/>
+          <w:color w:val="BABABA"/>
+          <w:sz w:val="20"/>
+          <w:szCs w:val="20"/>
+          <w:lang w:val="en-SK" w:eastAsia="en-GB"/>
+        </w:rPr>
+        <w:t>class</w:t>
+      </w:r>
+      <w:r>
+        <w:rPr>
+          <w:rFonts w:ascii="Courier New" w:eastAsia="Times New Roman" w:hAnsi="Courier New" w:cs="Courier New"/>
+          <w:color w:val="A5C261"/>
+          <w:sz w:val="20"/>
+          <w:szCs w:val="20"/>
+          <w:lang w:val="en-SK" w:eastAsia="en-GB"/>
+        </w:rPr>
+        <w:t>="text-start ps-4"</w:t>
+      </w:r>
+      <w:r>
+        <w:rPr>
+          <w:rFonts w:ascii="Courier New" w:eastAsia="Times New Roman" w:hAnsi="Courier New" w:cs="Courier New"/>
+          <w:color w:val="E8BF6A"/>
+          <w:sz w:val="20"/>
+          <w:szCs w:val="20"/>
+          <w:lang w:val="en-SK" w:eastAsia="en-GB"/>
+        </w:rPr>
+        <w:t>&gt;</w:t>
+      </w:r>
+      <w:r>
+        <w:rPr>
+          <w:rFonts w:ascii="Courier New" w:eastAsia="Times New Roman" w:hAnsi="Courier New" w:cs="Courier New"/>
+          <w:color w:val="E8BF6A"/>
+          <w:sz w:val="20"/>
+          <w:szCs w:val="20"/>
+          <w:lang w:val="en-SK" w:eastAsia="en-GB"/>
+        </w:rPr>
+        <w:br/>
+      </w:r>
+      <w:r>
+        <w:rPr>
+          <w:rFonts w:ascii="Courier New" w:eastAsia="Times New Roman" w:hAnsi="Courier New" w:cs="Courier New"/>
+          <w:color w:val="E8BF6A"/>
+          <w:sz w:val="20"/>
+          <w:szCs w:val="20"/>
+          <w:lang w:val="en-SK" w:eastAsia="en-GB"/>
+        </w:rPr>
+        <w:br/>
+        <w:t xml:space="preserve">            </w:t>
+      </w:r>
+      <w:r>
+        <w:rPr>
+          <w:rFonts w:ascii="Courier New" w:eastAsia="Times New Roman" w:hAnsi="Courier New" w:cs="Courier New"/>
+          <w:color w:val="CC7832"/>
+          <w:sz w:val="20"/>
+          <w:szCs w:val="20"/>
+          <w:shd w:val="clear" w:color="auto" w:fill="232525"/>
+          <w:lang w:val="en-SK" w:eastAsia="en-GB"/>
+        </w:rPr>
+        <w:t>&lt;?php</w:t>
+      </w:r>
+      <w:r>
+        <w:rPr>
+          <w:rFonts w:ascii="Courier New" w:eastAsia="Times New Roman" w:hAnsi="Courier New" w:cs="Courier New"/>
+          <w:color w:val="CC7832"/>
+          <w:sz w:val="20"/>
+          <w:szCs w:val="20"/>
+          <w:shd w:val="clear" w:color="auto" w:fill="232525"/>
+          <w:lang w:val="en-SK" w:eastAsia="en-GB"/>
+        </w:rPr>
+        <w:br/>
+        <w:t xml:space="preserve">            </w:t>
+      </w:r>
+      <w:r>
+        <w:rPr>
+          <w:rFonts w:ascii="Courier New" w:eastAsia="Times New Roman" w:hAnsi="Courier New" w:cs="Courier New"/>
+          <w:color w:val="9876AA"/>
+          <w:sz w:val="20"/>
+          <w:szCs w:val="20"/>
+          <w:shd w:val="clear" w:color="auto" w:fill="232525"/>
+          <w:lang w:val="en-SK" w:eastAsia="en-GB"/>
+        </w:rPr>
+        <w:t xml:space="preserve">$practices </w:t>
+      </w:r>
+      <w:r>
+        <w:rPr>
+          <w:rFonts w:ascii="Courier New" w:eastAsia="Times New Roman" w:hAnsi="Courier New" w:cs="Courier New"/>
+          <w:color w:val="A9B7C6"/>
+          <w:sz w:val="20"/>
+          <w:szCs w:val="20"/>
+          <w:shd w:val="clear" w:color="auto" w:fill="232525"/>
+          <w:lang w:val="en-SK" w:eastAsia="en-GB"/>
+        </w:rPr>
+        <w:t>= DB::</w:t>
+      </w:r>
+      <w:r>
+        <w:rPr>
+          <w:rFonts w:ascii="Courier New" w:eastAsia="Times New Roman" w:hAnsi="Courier New" w:cs="Courier New"/>
+          <w:i/>
+          <w:iCs/>
+          <w:color w:val="FFC66D"/>
+          <w:sz w:val="20"/>
+          <w:szCs w:val="20"/>
+          <w:shd w:val="clear" w:color="auto" w:fill="232525"/>
+          <w:lang w:val="en-SK" w:eastAsia="en-GB"/>
+        </w:rPr>
+        <w:t>table</w:t>
+      </w:r>
+      <w:r>
+        <w:rPr>
+          <w:rFonts w:ascii="Courier New" w:eastAsia="Times New Roman" w:hAnsi="Courier New" w:cs="Courier New"/>
+          <w:color w:val="A9B7C6"/>
+          <w:sz w:val="20"/>
+          <w:szCs w:val="20"/>
+          <w:shd w:val="clear" w:color="auto" w:fill="232525"/>
+          <w:lang w:val="en-SK" w:eastAsia="en-GB"/>
+        </w:rPr>
+        <w:t>(</w:t>
+      </w:r>
+      <w:r>
+        <w:rPr>
+          <w:rFonts w:ascii="Courier New" w:eastAsia="Times New Roman" w:hAnsi="Courier New" w:cs="Courier New"/>
+          <w:color w:val="6A8759"/>
+          <w:sz w:val="20"/>
+          <w:szCs w:val="20"/>
+          <w:shd w:val="clear" w:color="auto" w:fill="232525"/>
+          <w:lang w:val="en-SK" w:eastAsia="en-GB"/>
+        </w:rPr>
+        <w:t>'Prax'</w:t>
+      </w:r>
+      <w:r>
+        <w:rPr>
+          <w:rFonts w:ascii="Courier New" w:eastAsia="Times New Roman" w:hAnsi="Courier New" w:cs="Courier New"/>
+          <w:color w:val="A9B7C6"/>
+          <w:sz w:val="20"/>
+          <w:szCs w:val="20"/>
+          <w:shd w:val="clear" w:color="auto" w:fill="232525"/>
+          <w:lang w:val="en-SK" w:eastAsia="en-GB"/>
+        </w:rPr>
+        <w:t>)</w:t>
+      </w:r>
+      <w:r>
+        <w:rPr>
+          <w:rFonts w:ascii="Courier New" w:eastAsia="Times New Roman" w:hAnsi="Courier New" w:cs="Courier New"/>
+          <w:color w:val="A9B7C6"/>
+          <w:sz w:val="20"/>
+          <w:szCs w:val="20"/>
+          <w:shd w:val="clear" w:color="auto" w:fill="232525"/>
+          <w:lang w:val="en-SK" w:eastAsia="en-GB"/>
+        </w:rPr>
+        <w:br/>
+        <w:t xml:space="preserve">                -&gt;</w:t>
+      </w:r>
+      <w:r>
+        <w:rPr>
+          <w:rFonts w:ascii="Courier New" w:eastAsia="Times New Roman" w:hAnsi="Courier New" w:cs="Courier New"/>
+          <w:color w:val="FFC66D"/>
+          <w:sz w:val="20"/>
+          <w:szCs w:val="20"/>
+          <w:shd w:val="clear" w:color="auto" w:fill="232525"/>
+          <w:lang w:val="en-SK" w:eastAsia="en-GB"/>
+        </w:rPr>
+        <w:t>join</w:t>
+      </w:r>
+      <w:r>
+        <w:rPr>
+          <w:rFonts w:ascii="Courier New" w:eastAsia="Times New Roman" w:hAnsi="Courier New" w:cs="Courier New"/>
+          <w:color w:val="A9B7C6"/>
+          <w:sz w:val="20"/>
+          <w:szCs w:val="20"/>
+          <w:shd w:val="clear" w:color="auto" w:fill="232525"/>
+          <w:lang w:val="en-SK" w:eastAsia="en-GB"/>
+        </w:rPr>
+        <w:t>(</w:t>
+      </w:r>
+      <w:r>
+        <w:rPr>
+          <w:rFonts w:ascii="Courier New" w:eastAsia="Times New Roman" w:hAnsi="Courier New" w:cs="Courier New"/>
+          <w:color w:val="6A8759"/>
+          <w:sz w:val="20"/>
+          <w:szCs w:val="20"/>
+          <w:shd w:val="clear" w:color="auto" w:fill="232525"/>
+          <w:lang w:val="en-SK" w:eastAsia="en-GB"/>
+        </w:rPr>
+        <w:t>'Pouzivatel'</w:t>
+      </w:r>
+      <w:r>
+        <w:rPr>
+          <w:rFonts w:ascii="Courier New" w:eastAsia="Times New Roman" w:hAnsi="Courier New" w:cs="Courier New"/>
+          <w:color w:val="CC7832"/>
+          <w:sz w:val="20"/>
+          <w:szCs w:val="20"/>
+          <w:shd w:val="clear" w:color="auto" w:fill="232525"/>
+          <w:lang w:val="en-SK" w:eastAsia="en-GB"/>
+        </w:rPr>
+        <w:t xml:space="preserve">, </w:t>
+      </w:r>
+      <w:r>
+        <w:rPr>
+          <w:rFonts w:ascii="Courier New" w:eastAsia="Times New Roman" w:hAnsi="Courier New" w:cs="Courier New"/>
+          <w:color w:val="6A8759"/>
+          <w:sz w:val="20"/>
+          <w:szCs w:val="20"/>
+          <w:shd w:val="clear" w:color="auto" w:fill="232525"/>
+          <w:lang w:val="en-SK" w:eastAsia="en-GB"/>
+        </w:rPr>
+        <w:t>'Pracovnik_FPVaI_idPouzivatel'</w:t>
+      </w:r>
+      <w:r>
+        <w:rPr>
+          <w:rFonts w:ascii="Courier New" w:eastAsia="Times New Roman" w:hAnsi="Courier New" w:cs="Courier New"/>
+          <w:color w:val="CC7832"/>
+          <w:sz w:val="20"/>
+          <w:szCs w:val="20"/>
+          <w:shd w:val="clear" w:color="auto" w:fill="232525"/>
+          <w:lang w:val="en-SK" w:eastAsia="en-GB"/>
+        </w:rPr>
+        <w:t xml:space="preserve">, </w:t>
+      </w:r>
+      <w:r>
+        <w:rPr>
+          <w:rFonts w:ascii="Courier New" w:eastAsia="Times New Roman" w:hAnsi="Courier New" w:cs="Courier New"/>
+          <w:color w:val="6A8759"/>
+          <w:sz w:val="20"/>
+          <w:szCs w:val="20"/>
+          <w:shd w:val="clear" w:color="auto" w:fill="232525"/>
+          <w:lang w:val="en-SK" w:eastAsia="en-GB"/>
+        </w:rPr>
+        <w:t>'='</w:t>
+      </w:r>
+      <w:r>
+        <w:rPr>
+          <w:rFonts w:ascii="Courier New" w:eastAsia="Times New Roman" w:hAnsi="Courier New" w:cs="Courier New"/>
+          <w:color w:val="CC7832"/>
+          <w:sz w:val="20"/>
+          <w:szCs w:val="20"/>
+          <w:shd w:val="clear" w:color="auto" w:fill="232525"/>
+          <w:lang w:val="en-SK" w:eastAsia="en-GB"/>
+        </w:rPr>
+        <w:t xml:space="preserve">, </w:t>
+      </w:r>
+      <w:r>
+        <w:rPr>
+          <w:rFonts w:ascii="Courier New" w:eastAsia="Times New Roman" w:hAnsi="Courier New" w:cs="Courier New"/>
+          <w:color w:val="6A8759"/>
+          <w:sz w:val="20"/>
+          <w:szCs w:val="20"/>
+          <w:shd w:val="clear" w:color="auto" w:fill="232525"/>
+          <w:lang w:val="en-SK" w:eastAsia="en-GB"/>
+        </w:rPr>
+        <w:t>'idPouzivatel'</w:t>
+      </w:r>
+      <w:r>
+        <w:rPr>
+          <w:rFonts w:ascii="Courier New" w:eastAsia="Times New Roman" w:hAnsi="Courier New" w:cs="Courier New"/>
+          <w:color w:val="A9B7C6"/>
+          <w:sz w:val="20"/>
+          <w:szCs w:val="20"/>
+          <w:shd w:val="clear" w:color="auto" w:fill="232525"/>
+          <w:lang w:val="en-SK" w:eastAsia="en-GB"/>
+        </w:rPr>
+        <w:t>)</w:t>
+      </w:r>
+      <w:r>
+        <w:rPr>
+          <w:rFonts w:ascii="Courier New" w:eastAsia="Times New Roman" w:hAnsi="Courier New" w:cs="Courier New"/>
+          <w:color w:val="A9B7C6"/>
+          <w:sz w:val="20"/>
+          <w:szCs w:val="20"/>
+          <w:shd w:val="clear" w:color="auto" w:fill="232525"/>
+          <w:lang w:val="en-SK" w:eastAsia="en-GB"/>
+        </w:rPr>
+        <w:br/>
+        <w:t xml:space="preserve">                -&gt;</w:t>
+      </w:r>
+      <w:r>
+        <w:rPr>
+          <w:rFonts w:ascii="Courier New" w:eastAsia="Times New Roman" w:hAnsi="Courier New" w:cs="Courier New"/>
+          <w:color w:val="FFC66D"/>
+          <w:sz w:val="20"/>
+          <w:szCs w:val="20"/>
+          <w:shd w:val="clear" w:color="auto" w:fill="232525"/>
+          <w:lang w:val="en-SK" w:eastAsia="en-GB"/>
+        </w:rPr>
+        <w:t>get</w:t>
+      </w:r>
+      <w:r>
+        <w:rPr>
+          <w:rFonts w:ascii="Courier New" w:eastAsia="Times New Roman" w:hAnsi="Courier New" w:cs="Courier New"/>
+          <w:color w:val="A9B7C6"/>
+          <w:sz w:val="20"/>
+          <w:szCs w:val="20"/>
+          <w:shd w:val="clear" w:color="auto" w:fill="232525"/>
+          <w:lang w:val="en-SK" w:eastAsia="en-GB"/>
+        </w:rPr>
+        <w:t>()</w:t>
+      </w:r>
+      <w:r>
+        <w:rPr>
+          <w:rFonts w:ascii="Courier New" w:eastAsia="Times New Roman" w:hAnsi="Courier New" w:cs="Courier New"/>
+          <w:color w:val="CC7832"/>
+          <w:sz w:val="20"/>
+          <w:szCs w:val="20"/>
+          <w:shd w:val="clear" w:color="auto" w:fill="232525"/>
+          <w:lang w:val="en-SK" w:eastAsia="en-GB"/>
+        </w:rPr>
+        <w:t>;</w:t>
+      </w:r>
+      <w:r>
+        <w:rPr>
+          <w:rFonts w:ascii="Courier New" w:eastAsia="Times New Roman" w:hAnsi="Courier New" w:cs="Courier New"/>
+          <w:color w:val="CC7832"/>
+          <w:sz w:val="20"/>
+          <w:szCs w:val="20"/>
+          <w:shd w:val="clear" w:color="auto" w:fill="232525"/>
+          <w:lang w:val="en-SK" w:eastAsia="en-GB"/>
+        </w:rPr>
+        <w:br/>
+        <w:t xml:space="preserve">            echo </w:t>
+      </w:r>
+      <w:r>
+        <w:rPr>
+          <w:rFonts w:ascii="Courier New" w:eastAsia="Times New Roman" w:hAnsi="Courier New" w:cs="Courier New"/>
+          <w:color w:val="6A8759"/>
+          <w:sz w:val="20"/>
+          <w:szCs w:val="20"/>
+          <w:shd w:val="clear" w:color="auto" w:fill="232525"/>
+          <w:lang w:val="en-SK" w:eastAsia="en-GB"/>
+        </w:rPr>
+        <w:t>"&lt;label for=''&gt;Meno:&lt;/label&gt;"</w:t>
+      </w:r>
+      <w:r>
+        <w:rPr>
+          <w:rFonts w:ascii="Courier New" w:eastAsia="Times New Roman" w:hAnsi="Courier New" w:cs="Courier New"/>
+          <w:color w:val="CC7832"/>
+          <w:sz w:val="20"/>
+          <w:szCs w:val="20"/>
+          <w:shd w:val="clear" w:color="auto" w:fill="232525"/>
+          <w:lang w:val="en-SK" w:eastAsia="en-GB"/>
+        </w:rPr>
+        <w:t>;</w:t>
+      </w:r>
+      <w:r>
+        <w:rPr>
+          <w:rFonts w:ascii="Courier New" w:eastAsia="Times New Roman" w:hAnsi="Courier New" w:cs="Courier New"/>
+          <w:color w:val="CC7832"/>
+          <w:sz w:val="20"/>
+          <w:szCs w:val="20"/>
+          <w:shd w:val="clear" w:color="auto" w:fill="232525"/>
+          <w:lang w:val="en-SK" w:eastAsia="en-GB"/>
+        </w:rPr>
+        <w:br/>
+        <w:t xml:space="preserve">            echo </w:t>
+      </w:r>
+      <w:r>
+        <w:rPr>
+          <w:rFonts w:ascii="Courier New" w:eastAsia="Times New Roman" w:hAnsi="Courier New" w:cs="Courier New"/>
+          <w:color w:val="6A8759"/>
+          <w:sz w:val="20"/>
+          <w:szCs w:val="20"/>
+          <w:shd w:val="clear" w:color="auto" w:fill="232525"/>
+          <w:lang w:val="en-SK" w:eastAsia="en-GB"/>
+        </w:rPr>
+        <w:t>"&lt;select name='Meno' id='color'&gt;"</w:t>
+      </w:r>
+      <w:r>
+        <w:rPr>
+          <w:rFonts w:ascii="Courier New" w:eastAsia="Times New Roman" w:hAnsi="Courier New" w:cs="Courier New"/>
+          <w:color w:val="CC7832"/>
+          <w:sz w:val="20"/>
+          <w:szCs w:val="20"/>
+          <w:shd w:val="clear" w:color="auto" w:fill="232525"/>
+          <w:lang w:val="en-SK" w:eastAsia="en-GB"/>
+        </w:rPr>
+        <w:t>;</w:t>
+      </w:r>
+      <w:r>
+        <w:rPr>
+          <w:rFonts w:ascii="Courier New" w:eastAsia="Times New Roman" w:hAnsi="Courier New" w:cs="Courier New"/>
+          <w:color w:val="CC7832"/>
+          <w:sz w:val="20"/>
+          <w:szCs w:val="20"/>
+          <w:shd w:val="clear" w:color="auto" w:fill="232525"/>
+          <w:lang w:val="en-SK" w:eastAsia="en-GB"/>
+        </w:rPr>
+        <w:br/>
+        <w:t xml:space="preserve">            echo </w:t>
+      </w:r>
+      <w:r>
+        <w:rPr>
+          <w:rFonts w:ascii="Courier New" w:eastAsia="Times New Roman" w:hAnsi="Courier New" w:cs="Courier New"/>
+          <w:color w:val="6A8759"/>
+          <w:sz w:val="20"/>
+          <w:szCs w:val="20"/>
+          <w:shd w:val="clear" w:color="auto" w:fill="232525"/>
+          <w:lang w:val="en-SK" w:eastAsia="en-GB"/>
+        </w:rPr>
+        <w:t>" &lt;option value=''&gt;--- Choose a color ---&lt;/option&gt;"</w:t>
+      </w:r>
+      <w:r>
+        <w:rPr>
+          <w:rFonts w:ascii="Courier New" w:eastAsia="Times New Roman" w:hAnsi="Courier New" w:cs="Courier New"/>
+          <w:color w:val="CC7832"/>
+          <w:sz w:val="20"/>
+          <w:szCs w:val="20"/>
+          <w:shd w:val="clear" w:color="auto" w:fill="232525"/>
+          <w:lang w:val="en-SK" w:eastAsia="en-GB"/>
+        </w:rPr>
+        <w:t>;</w:t>
+      </w:r>
+      <w:r>
+        <w:rPr>
+          <w:rFonts w:ascii="Courier New" w:eastAsia="Times New Roman" w:hAnsi="Courier New" w:cs="Courier New"/>
+          <w:color w:val="CC7832"/>
+          <w:sz w:val="20"/>
+          <w:szCs w:val="20"/>
+          <w:shd w:val="clear" w:color="auto" w:fill="232525"/>
+          <w:lang w:val="en-SK" w:eastAsia="en-GB"/>
+        </w:rPr>
+        <w:br/>
+        <w:t xml:space="preserve">            foreach </w:t>
+      </w:r>
+      <w:r>
+        <w:rPr>
+          <w:rFonts w:ascii="Courier New" w:eastAsia="Times New Roman" w:hAnsi="Courier New" w:cs="Courier New"/>
+          <w:color w:val="A9B7C6"/>
+          <w:sz w:val="20"/>
+          <w:szCs w:val="20"/>
+          <w:shd w:val="clear" w:color="auto" w:fill="232525"/>
+          <w:lang w:val="en-SK" w:eastAsia="en-GB"/>
+        </w:rPr>
+        <w:t>(</w:t>
+      </w:r>
+      <w:r>
+        <w:rPr>
+          <w:rFonts w:ascii="Courier New" w:eastAsia="Times New Roman" w:hAnsi="Courier New" w:cs="Courier New"/>
+          <w:color w:val="9876AA"/>
+          <w:sz w:val="20"/>
+          <w:szCs w:val="20"/>
+          <w:shd w:val="clear" w:color="auto" w:fill="232525"/>
+          <w:lang w:val="en-SK" w:eastAsia="en-GB"/>
+        </w:rPr>
+        <w:t xml:space="preserve">$practices </w:t>
+      </w:r>
+      <w:r>
+        <w:rPr>
+          <w:rFonts w:ascii="Courier New" w:eastAsia="Times New Roman" w:hAnsi="Courier New" w:cs="Courier New"/>
+          <w:color w:val="CC7832"/>
+          <w:sz w:val="20"/>
+          <w:szCs w:val="20"/>
+          <w:shd w:val="clear" w:color="auto" w:fill="232525"/>
+          <w:lang w:val="en-SK" w:eastAsia="en-GB"/>
+        </w:rPr>
+        <w:t xml:space="preserve">as </w:t>
+      </w:r>
+      <w:r>
+        <w:rPr>
+          <w:rFonts w:ascii="Courier New" w:eastAsia="Times New Roman" w:hAnsi="Courier New" w:cs="Courier New"/>
+          <w:color w:val="9876AA"/>
+          <w:sz w:val="20"/>
+          <w:szCs w:val="20"/>
+          <w:shd w:val="clear" w:color="auto" w:fill="232525"/>
+          <w:lang w:val="en-SK" w:eastAsia="en-GB"/>
+        </w:rPr>
+        <w:t>$prac</w:t>
+      </w:r>
+      <w:r>
+        <w:rPr>
+          <w:rFonts w:ascii="Courier New" w:eastAsia="Times New Roman" w:hAnsi="Courier New" w:cs="Courier New"/>
+          <w:color w:val="A9B7C6"/>
+          <w:sz w:val="20"/>
+          <w:szCs w:val="20"/>
+          <w:shd w:val="clear" w:color="auto" w:fill="232525"/>
+          <w:lang w:val="en-SK" w:eastAsia="en-GB"/>
+        </w:rPr>
+        <w:t>) {</w:t>
+      </w:r>
+      <w:r>
+        <w:rPr>
+          <w:rFonts w:ascii="Courier New" w:eastAsia="Times New Roman" w:hAnsi="Courier New" w:cs="Courier New"/>
+          <w:color w:val="A9B7C6"/>
+          <w:sz w:val="20"/>
+          <w:szCs w:val="20"/>
+          <w:shd w:val="clear" w:color="auto" w:fill="232525"/>
+          <w:lang w:val="en-SK" w:eastAsia="en-GB"/>
+        </w:rPr>
+        <w:br/>
+        <w:t xml:space="preserve">                </w:t>
+      </w:r>
+      <w:r>
+        <w:rPr>
+          <w:rFonts w:ascii="Courier New" w:eastAsia="Times New Roman" w:hAnsi="Courier New" w:cs="Courier New"/>
+          <w:color w:val="CC7832"/>
+          <w:sz w:val="20"/>
+          <w:szCs w:val="20"/>
+          <w:shd w:val="clear" w:color="auto" w:fill="232525"/>
+          <w:lang w:val="en-SK" w:eastAsia="en-GB"/>
+        </w:rPr>
+        <w:t xml:space="preserve">echo </w:t>
+      </w:r>
+      <w:r>
+        <w:rPr>
+          <w:rFonts w:ascii="Courier New" w:eastAsia="Times New Roman" w:hAnsi="Courier New" w:cs="Courier New"/>
+          <w:color w:val="6A8759"/>
+          <w:sz w:val="20"/>
+          <w:szCs w:val="20"/>
+          <w:shd w:val="clear" w:color="auto" w:fill="232525"/>
+          <w:lang w:val="en-SK" w:eastAsia="en-GB"/>
+        </w:rPr>
+        <w:t>"&lt;option value='Priezvisko2'&gt;</w:t>
+      </w:r>
+      <w:r>
+        <w:rPr>
+          <w:rFonts w:ascii="Courier New" w:eastAsia="Times New Roman" w:hAnsi="Courier New" w:cs="Courier New"/>
+          <w:color w:val="9876AA"/>
+          <w:sz w:val="20"/>
+          <w:szCs w:val="20"/>
+          <w:shd w:val="clear" w:color="auto" w:fill="232525"/>
+          <w:lang w:val="en-SK" w:eastAsia="en-GB"/>
+        </w:rPr>
+        <w:t>$prac</w:t>
+      </w:r>
+      <w:r>
+        <w:rPr>
+          <w:rFonts w:ascii="Courier New" w:eastAsia="Times New Roman" w:hAnsi="Courier New" w:cs="Courier New"/>
+          <w:color w:val="A9B7C6"/>
+          <w:sz w:val="20"/>
+          <w:szCs w:val="20"/>
+          <w:shd w:val="clear" w:color="auto" w:fill="232525"/>
+          <w:lang w:val="en-SK" w:eastAsia="en-GB"/>
+        </w:rPr>
+        <w:t>-&gt;</w:t>
+      </w:r>
+      <w:r>
+        <w:rPr>
+          <w:rFonts w:ascii="Courier New" w:eastAsia="Times New Roman" w:hAnsi="Courier New" w:cs="Courier New"/>
+          <w:color w:val="9876AA"/>
+          <w:sz w:val="20"/>
+          <w:szCs w:val="20"/>
+          <w:shd w:val="clear" w:color="auto" w:fill="232525"/>
+          <w:lang w:val="en-SK" w:eastAsia="en-GB"/>
+        </w:rPr>
+        <w:t>Priezvisko</w:t>
+      </w:r>
+      <w:r>
+        <w:rPr>
+          <w:rFonts w:ascii="Courier New" w:eastAsia="Times New Roman" w:hAnsi="Courier New" w:cs="Courier New"/>
+          <w:color w:val="6A8759"/>
+          <w:sz w:val="20"/>
+          <w:szCs w:val="20"/>
+          <w:shd w:val="clear" w:color="auto" w:fill="232525"/>
+          <w:lang w:val="en-SK" w:eastAsia="en-GB"/>
+        </w:rPr>
+        <w:t>&lt;/option&gt;"</w:t>
+      </w:r>
+      <w:r>
+        <w:rPr>
+          <w:rFonts w:ascii="Courier New" w:eastAsia="Times New Roman" w:hAnsi="Courier New" w:cs="Courier New"/>
+          <w:color w:val="CC7832"/>
+          <w:sz w:val="20"/>
+          <w:szCs w:val="20"/>
+          <w:shd w:val="clear" w:color="auto" w:fill="232525"/>
+          <w:lang w:val="en-SK" w:eastAsia="en-GB"/>
+        </w:rPr>
+        <w:t>;</w:t>
+      </w:r>
+      <w:r>
+        <w:rPr>
+          <w:rFonts w:ascii="Courier New" w:eastAsia="Times New Roman" w:hAnsi="Courier New" w:cs="Courier New"/>
+          <w:color w:val="CC7832"/>
+          <w:sz w:val="20"/>
+          <w:szCs w:val="20"/>
+          <w:shd w:val="clear" w:color="auto" w:fill="232525"/>
+          <w:lang w:val="en-SK" w:eastAsia="en-GB"/>
+        </w:rPr>
+        <w:br/>
+        <w:t xml:space="preserve">            </w:t>
+      </w:r>
+      <w:r>
+        <w:rPr>
+          <w:rFonts w:ascii="Courier New" w:eastAsia="Times New Roman" w:hAnsi="Courier New" w:cs="Courier New"/>
+          <w:color w:val="A9B7C6"/>
+          <w:sz w:val="20"/>
+          <w:szCs w:val="20"/>
+          <w:shd w:val="clear" w:color="auto" w:fill="232525"/>
+          <w:lang w:val="en-SK" w:eastAsia="en-GB"/>
+        </w:rPr>
+        <w:t>}</w:t>
+      </w:r>
+      <w:r>
+        <w:rPr>
+          <w:rFonts w:ascii="Courier New" w:eastAsia="Times New Roman" w:hAnsi="Courier New" w:cs="Courier New"/>
+          <w:color w:val="A9B7C6"/>
+          <w:sz w:val="20"/>
+          <w:szCs w:val="20"/>
+          <w:shd w:val="clear" w:color="auto" w:fill="232525"/>
+          <w:lang w:val="en-SK" w:eastAsia="en-GB"/>
+        </w:rPr>
+        <w:br/>
+        <w:t xml:space="preserve">            </w:t>
+      </w:r>
+      <w:r>
+        <w:rPr>
+          <w:rFonts w:ascii="Courier New" w:eastAsia="Times New Roman" w:hAnsi="Courier New" w:cs="Courier New"/>
+          <w:color w:val="CC7832"/>
+          <w:sz w:val="20"/>
+          <w:szCs w:val="20"/>
+          <w:shd w:val="clear" w:color="auto" w:fill="232525"/>
+          <w:lang w:val="en-SK" w:eastAsia="en-GB"/>
+        </w:rPr>
+        <w:t xml:space="preserve">echo </w:t>
+      </w:r>
+      <w:r>
+        <w:rPr>
+          <w:rFonts w:ascii="Courier New" w:eastAsia="Times New Roman" w:hAnsi="Courier New" w:cs="Courier New"/>
+          <w:color w:val="6A8759"/>
+          <w:sz w:val="20"/>
+          <w:szCs w:val="20"/>
+          <w:shd w:val="clear" w:color="auto" w:fill="232525"/>
+          <w:lang w:val="en-SK" w:eastAsia="en-GB"/>
+        </w:rPr>
+        <w:t>" &lt;/select&gt;"</w:t>
+      </w:r>
+      <w:r>
+        <w:rPr>
+          <w:rFonts w:ascii="Courier New" w:eastAsia="Times New Roman" w:hAnsi="Courier New" w:cs="Courier New"/>
+          <w:color w:val="CC7832"/>
+          <w:sz w:val="20"/>
+          <w:szCs w:val="20"/>
+          <w:shd w:val="clear" w:color="auto" w:fill="232525"/>
+          <w:lang w:val="en-SK" w:eastAsia="en-GB"/>
+        </w:rPr>
+        <w:t>;</w:t>
+      </w:r>
+      <w:r>
+        <w:rPr>
+          <w:rFonts w:ascii="Courier New" w:eastAsia="Times New Roman" w:hAnsi="Courier New" w:cs="Courier New"/>
+          <w:color w:val="CC7832"/>
+          <w:sz w:val="20"/>
+          <w:szCs w:val="20"/>
+          <w:shd w:val="clear" w:color="auto" w:fill="232525"/>
+          <w:lang w:val="en-SK" w:eastAsia="en-GB"/>
+        </w:rPr>
+        <w:br/>
+        <w:t xml:space="preserve">            ?&gt;</w:t>
+      </w:r>
+      <w:r>
+        <w:rPr>
+          <w:rFonts w:ascii="Courier New" w:eastAsia="Times New Roman" w:hAnsi="Courier New" w:cs="Courier New"/>
+          <w:color w:val="CC7832"/>
+          <w:sz w:val="20"/>
+          <w:szCs w:val="20"/>
+          <w:shd w:val="clear" w:color="auto" w:fill="232525"/>
+          <w:lang w:val="en-SK" w:eastAsia="en-GB"/>
+        </w:rPr>
+        <w:br/>
+      </w:r>
+      <w:r>
+        <w:rPr>
+          <w:rFonts w:ascii="Courier New" w:eastAsia="Times New Roman" w:hAnsi="Courier New" w:cs="Courier New"/>
+          <w:color w:val="CC7832"/>
+          <w:sz w:val="20"/>
+          <w:szCs w:val="20"/>
+          <w:shd w:val="clear" w:color="auto" w:fill="232525"/>
+          <w:lang w:val="en-SK" w:eastAsia="en-GB"/>
+        </w:rPr>
+        <w:br/>
+        <w:t xml:space="preserve">            &lt;?php</w:t>
+      </w:r>
+      <w:r>
+        <w:rPr>
+          <w:rFonts w:ascii="Courier New" w:eastAsia="Times New Roman" w:hAnsi="Courier New" w:cs="Courier New"/>
+          <w:color w:val="CC7832"/>
+          <w:sz w:val="20"/>
+          <w:szCs w:val="20"/>
+          <w:shd w:val="clear" w:color="auto" w:fill="232525"/>
+          <w:lang w:val="en-SK" w:eastAsia="en-GB"/>
+        </w:rPr>
+        <w:br/>
+        <w:t xml:space="preserve">            </w:t>
+      </w:r>
+      <w:r>
+        <w:rPr>
+          <w:rFonts w:ascii="Courier New" w:eastAsia="Times New Roman" w:hAnsi="Courier New" w:cs="Courier New"/>
+          <w:color w:val="9876AA"/>
+          <w:sz w:val="20"/>
+          <w:szCs w:val="20"/>
+          <w:shd w:val="clear" w:color="auto" w:fill="232525"/>
+          <w:lang w:val="en-SK" w:eastAsia="en-GB"/>
+        </w:rPr>
+        <w:t xml:space="preserve">$practices </w:t>
+      </w:r>
+      <w:r>
+        <w:rPr>
+          <w:rFonts w:ascii="Courier New" w:eastAsia="Times New Roman" w:hAnsi="Courier New" w:cs="Courier New"/>
+          <w:color w:val="A9B7C6"/>
+          <w:sz w:val="20"/>
+          <w:szCs w:val="20"/>
+          <w:shd w:val="clear" w:color="auto" w:fill="232525"/>
+          <w:lang w:val="en-SK" w:eastAsia="en-GB"/>
+        </w:rPr>
+        <w:t>= DB::</w:t>
+      </w:r>
+      <w:r>
+        <w:rPr>
+          <w:rFonts w:ascii="Courier New" w:eastAsia="Times New Roman" w:hAnsi="Courier New" w:cs="Courier New"/>
+          <w:i/>
+          <w:iCs/>
+          <w:color w:val="FFC66D"/>
+          <w:sz w:val="20"/>
+          <w:szCs w:val="20"/>
+          <w:shd w:val="clear" w:color="auto" w:fill="232525"/>
+          <w:lang w:val="en-SK" w:eastAsia="en-GB"/>
+        </w:rPr>
+        <w:t>table</w:t>
+      </w:r>
+      <w:r>
+        <w:rPr>
+          <w:rFonts w:ascii="Courier New" w:eastAsia="Times New Roman" w:hAnsi="Courier New" w:cs="Courier New"/>
+          <w:color w:val="A9B7C6"/>
+          <w:sz w:val="20"/>
+          <w:szCs w:val="20"/>
+          <w:shd w:val="clear" w:color="auto" w:fill="232525"/>
+          <w:lang w:val="en-SK" w:eastAsia="en-GB"/>
+        </w:rPr>
+        <w:t>(</w:t>
+      </w:r>
+      <w:r>
+        <w:rPr>
+          <w:rFonts w:ascii="Courier New" w:eastAsia="Times New Roman" w:hAnsi="Courier New" w:cs="Courier New"/>
+          <w:color w:val="6A8759"/>
+          <w:sz w:val="20"/>
+          <w:szCs w:val="20"/>
+          <w:shd w:val="clear" w:color="auto" w:fill="232525"/>
+          <w:lang w:val="en-SK" w:eastAsia="en-GB"/>
+        </w:rPr>
+        <w:t>'Prax'</w:t>
+      </w:r>
+      <w:r>
+        <w:rPr>
+          <w:rFonts w:ascii="Courier New" w:eastAsia="Times New Roman" w:hAnsi="Courier New" w:cs="Courier New"/>
+          <w:color w:val="A9B7C6"/>
+          <w:sz w:val="20"/>
+          <w:szCs w:val="20"/>
+          <w:shd w:val="clear" w:color="auto" w:fill="232525"/>
+          <w:lang w:val="en-SK" w:eastAsia="en-GB"/>
+        </w:rPr>
+        <w:t>)</w:t>
+      </w:r>
+      <w:r>
+        <w:rPr>
+          <w:rFonts w:ascii="Courier New" w:eastAsia="Times New Roman" w:hAnsi="Courier New" w:cs="Courier New"/>
+          <w:color w:val="A9B7C6"/>
+          <w:sz w:val="20"/>
+          <w:szCs w:val="20"/>
+          <w:shd w:val="clear" w:color="auto" w:fill="232525"/>
+          <w:lang w:val="en-SK" w:eastAsia="en-GB"/>
+        </w:rPr>
+        <w:br/>
+        <w:t xml:space="preserve">                -&gt;</w:t>
+      </w:r>
+      <w:r>
+        <w:rPr>
+          <w:rFonts w:ascii="Courier New" w:eastAsia="Times New Roman" w:hAnsi="Courier New" w:cs="Courier New"/>
+          <w:color w:val="FFC66D"/>
+          <w:sz w:val="20"/>
+          <w:szCs w:val="20"/>
+          <w:shd w:val="clear" w:color="auto" w:fill="232525"/>
+          <w:lang w:val="en-SK" w:eastAsia="en-GB"/>
+        </w:rPr>
+        <w:t>join</w:t>
+      </w:r>
+      <w:r>
+        <w:rPr>
+          <w:rFonts w:ascii="Courier New" w:eastAsia="Times New Roman" w:hAnsi="Courier New" w:cs="Courier New"/>
+          <w:color w:val="A9B7C6"/>
+          <w:sz w:val="20"/>
+          <w:szCs w:val="20"/>
+          <w:shd w:val="clear" w:color="auto" w:fill="232525"/>
+          <w:lang w:val="en-SK" w:eastAsia="en-GB"/>
+        </w:rPr>
+        <w:t>(</w:t>
+      </w:r>
+      <w:r>
+        <w:rPr>
+          <w:rFonts w:ascii="Courier New" w:eastAsia="Times New Roman" w:hAnsi="Courier New" w:cs="Courier New"/>
+          <w:color w:val="6A8759"/>
+          <w:sz w:val="20"/>
+          <w:szCs w:val="20"/>
+          <w:shd w:val="clear" w:color="auto" w:fill="232525"/>
+          <w:lang w:val="en-SK" w:eastAsia="en-GB"/>
+        </w:rPr>
+        <w:t>'Pouzivatel'</w:t>
+      </w:r>
+      <w:r>
+        <w:rPr>
+          <w:rFonts w:ascii="Courier New" w:eastAsia="Times New Roman" w:hAnsi="Courier New" w:cs="Courier New"/>
+          <w:color w:val="CC7832"/>
+          <w:sz w:val="20"/>
+          <w:szCs w:val="20"/>
+          <w:shd w:val="clear" w:color="auto" w:fill="232525"/>
+          <w:lang w:val="en-SK" w:eastAsia="en-GB"/>
+        </w:rPr>
+        <w:t xml:space="preserve">, </w:t>
+      </w:r>
+      <w:r>
+        <w:rPr>
+          <w:rFonts w:ascii="Courier New" w:eastAsia="Times New Roman" w:hAnsi="Courier New" w:cs="Courier New"/>
+          <w:color w:val="6A8759"/>
+          <w:sz w:val="20"/>
+          <w:szCs w:val="20"/>
+          <w:shd w:val="clear" w:color="auto" w:fill="232525"/>
+          <w:lang w:val="en-SK" w:eastAsia="en-GB"/>
+        </w:rPr>
+        <w:t>'Pracovnik_FPVaI_idPouzivatel'</w:t>
+      </w:r>
+      <w:r>
+        <w:rPr>
+          <w:rFonts w:ascii="Courier New" w:eastAsia="Times New Roman" w:hAnsi="Courier New" w:cs="Courier New"/>
+          <w:color w:val="CC7832"/>
+          <w:sz w:val="20"/>
+          <w:szCs w:val="20"/>
+          <w:shd w:val="clear" w:color="auto" w:fill="232525"/>
+          <w:lang w:val="en-SK" w:eastAsia="en-GB"/>
+        </w:rPr>
+        <w:t xml:space="preserve">, </w:t>
+      </w:r>
+      <w:r>
+        <w:rPr>
+          <w:rFonts w:ascii="Courier New" w:eastAsia="Times New Roman" w:hAnsi="Courier New" w:cs="Courier New"/>
+          <w:color w:val="6A8759"/>
+          <w:sz w:val="20"/>
+          <w:szCs w:val="20"/>
+          <w:shd w:val="clear" w:color="auto" w:fill="232525"/>
+          <w:lang w:val="en-SK" w:eastAsia="en-GB"/>
+        </w:rPr>
+        <w:t>'='</w:t>
+      </w:r>
+      <w:r>
+        <w:rPr>
+          <w:rFonts w:ascii="Courier New" w:eastAsia="Times New Roman" w:hAnsi="Courier New" w:cs="Courier New"/>
+          <w:color w:val="CC7832"/>
+          <w:sz w:val="20"/>
+          <w:szCs w:val="20"/>
+          <w:shd w:val="clear" w:color="auto" w:fill="232525"/>
+          <w:lang w:val="en-SK" w:eastAsia="en-GB"/>
+        </w:rPr>
+        <w:t xml:space="preserve">, </w:t>
+      </w:r>
+      <w:r>
+        <w:rPr>
+          <w:rFonts w:ascii="Courier New" w:eastAsia="Times New Roman" w:hAnsi="Courier New" w:cs="Courier New"/>
+          <w:color w:val="6A8759"/>
+          <w:sz w:val="20"/>
+          <w:szCs w:val="20"/>
+          <w:shd w:val="clear" w:color="auto" w:fill="232525"/>
+          <w:lang w:val="en-SK" w:eastAsia="en-GB"/>
+        </w:rPr>
+        <w:t>'idPouzivatel'</w:t>
+      </w:r>
+      <w:r>
+        <w:rPr>
+          <w:rFonts w:ascii="Courier New" w:eastAsia="Times New Roman" w:hAnsi="Courier New" w:cs="Courier New"/>
+          <w:color w:val="A9B7C6"/>
+          <w:sz w:val="20"/>
+          <w:szCs w:val="20"/>
+          <w:shd w:val="clear" w:color="auto" w:fill="232525"/>
+          <w:lang w:val="en-SK" w:eastAsia="en-GB"/>
+        </w:rPr>
+        <w:t>)</w:t>
+      </w:r>
+      <w:r>
+        <w:rPr>
+          <w:rFonts w:ascii="Courier New" w:eastAsia="Times New Roman" w:hAnsi="Courier New" w:cs="Courier New"/>
+          <w:color w:val="A9B7C6"/>
+          <w:sz w:val="20"/>
+          <w:szCs w:val="20"/>
+          <w:shd w:val="clear" w:color="auto" w:fill="232525"/>
+          <w:lang w:val="en-SK" w:eastAsia="en-GB"/>
+        </w:rPr>
+        <w:br/>
+        <w:t xml:space="preserve">                -&gt;</w:t>
+      </w:r>
+      <w:r>
+        <w:rPr>
+          <w:rFonts w:ascii="Courier New" w:eastAsia="Times New Roman" w:hAnsi="Courier New" w:cs="Courier New"/>
+          <w:color w:val="FFC66D"/>
+          <w:sz w:val="20"/>
+          <w:szCs w:val="20"/>
+          <w:shd w:val="clear" w:color="auto" w:fill="232525"/>
+          <w:lang w:val="en-SK" w:eastAsia="en-GB"/>
+        </w:rPr>
+        <w:t>get</w:t>
+      </w:r>
+      <w:r>
+        <w:rPr>
+          <w:rFonts w:ascii="Courier New" w:eastAsia="Times New Roman" w:hAnsi="Courier New" w:cs="Courier New"/>
+          <w:color w:val="A9B7C6"/>
+          <w:sz w:val="20"/>
+          <w:szCs w:val="20"/>
+          <w:shd w:val="clear" w:color="auto" w:fill="232525"/>
+          <w:lang w:val="en-SK" w:eastAsia="en-GB"/>
+        </w:rPr>
+        <w:t>()</w:t>
+      </w:r>
+      <w:r>
+        <w:rPr>
+          <w:rFonts w:ascii="Courier New" w:eastAsia="Times New Roman" w:hAnsi="Courier New" w:cs="Courier New"/>
+          <w:color w:val="CC7832"/>
+          <w:sz w:val="20"/>
+          <w:szCs w:val="20"/>
+          <w:shd w:val="clear" w:color="auto" w:fill="232525"/>
+          <w:lang w:val="en-SK" w:eastAsia="en-GB"/>
+        </w:rPr>
+        <w:t>;</w:t>
+      </w:r>
+      <w:r>
+        <w:rPr>
+          <w:rFonts w:ascii="Courier New" w:eastAsia="Times New Roman" w:hAnsi="Courier New" w:cs="Courier New"/>
+          <w:color w:val="CC7832"/>
+          <w:sz w:val="20"/>
+          <w:szCs w:val="20"/>
+          <w:shd w:val="clear" w:color="auto" w:fill="232525"/>
+          <w:lang w:val="en-SK" w:eastAsia="en-GB"/>
+        </w:rPr>
+        <w:br/>
+        <w:t xml:space="preserve">            echo </w:t>
+      </w:r>
+      <w:r>
+        <w:rPr>
+          <w:rFonts w:ascii="Courier New" w:eastAsia="Times New Roman" w:hAnsi="Courier New" w:cs="Courier New"/>
+          <w:color w:val="6A8759"/>
+          <w:sz w:val="20"/>
+          <w:szCs w:val="20"/>
+          <w:shd w:val="clear" w:color="auto" w:fill="232525"/>
+          <w:lang w:val="en-SK" w:eastAsia="en-GB"/>
+        </w:rPr>
+        <w:t>"&lt;label for=''&gt;Pozicia:&lt;/label&gt;"</w:t>
+      </w:r>
+      <w:r>
+        <w:rPr>
+          <w:rFonts w:ascii="Courier New" w:eastAsia="Times New Roman" w:hAnsi="Courier New" w:cs="Courier New"/>
+          <w:color w:val="CC7832"/>
+          <w:sz w:val="20"/>
+          <w:szCs w:val="20"/>
+          <w:shd w:val="clear" w:color="auto" w:fill="232525"/>
+          <w:lang w:val="en-SK" w:eastAsia="en-GB"/>
+        </w:rPr>
+        <w:t>;</w:t>
+      </w:r>
+      <w:r>
+        <w:rPr>
+          <w:rFonts w:ascii="Courier New" w:eastAsia="Times New Roman" w:hAnsi="Courier New" w:cs="Courier New"/>
+          <w:color w:val="CC7832"/>
+          <w:sz w:val="20"/>
+          <w:szCs w:val="20"/>
+          <w:shd w:val="clear" w:color="auto" w:fill="232525"/>
+          <w:lang w:val="en-SK" w:eastAsia="en-GB"/>
+        </w:rPr>
+        <w:br/>
+        <w:t xml:space="preserve">            echo </w:t>
+      </w:r>
+      <w:r>
+        <w:rPr>
+          <w:rFonts w:ascii="Courier New" w:eastAsia="Times New Roman" w:hAnsi="Courier New" w:cs="Courier New"/>
+          <w:color w:val="6A8759"/>
+          <w:sz w:val="20"/>
+          <w:szCs w:val="20"/>
+          <w:shd w:val="clear" w:color="auto" w:fill="232525"/>
+          <w:lang w:val="en-SK" w:eastAsia="en-GB"/>
+        </w:rPr>
+        <w:t>"&lt;select name='Meno' id='color'&gt;"</w:t>
+      </w:r>
+      <w:r>
+        <w:rPr>
+          <w:rFonts w:ascii="Courier New" w:eastAsia="Times New Roman" w:hAnsi="Courier New" w:cs="Courier New"/>
+          <w:color w:val="CC7832"/>
+          <w:sz w:val="20"/>
+          <w:szCs w:val="20"/>
+          <w:shd w:val="clear" w:color="auto" w:fill="232525"/>
+          <w:lang w:val="en-SK" w:eastAsia="en-GB"/>
+        </w:rPr>
+        <w:t>;</w:t>
+      </w:r>
+      <w:r>
+        <w:rPr>
+          <w:rFonts w:ascii="Courier New" w:eastAsia="Times New Roman" w:hAnsi="Courier New" w:cs="Courier New"/>
+          <w:color w:val="CC7832"/>
+          <w:sz w:val="20"/>
+          <w:szCs w:val="20"/>
+          <w:shd w:val="clear" w:color="auto" w:fill="232525"/>
+          <w:lang w:val="en-SK" w:eastAsia="en-GB"/>
+        </w:rPr>
+        <w:br/>
+        <w:t xml:space="preserve">            echo </w:t>
+      </w:r>
+      <w:r>
+        <w:rPr>
+          <w:rFonts w:ascii="Courier New" w:eastAsia="Times New Roman" w:hAnsi="Courier New" w:cs="Courier New"/>
+          <w:color w:val="6A8759"/>
+          <w:sz w:val="20"/>
+          <w:szCs w:val="20"/>
+          <w:shd w:val="clear" w:color="auto" w:fill="232525"/>
+          <w:lang w:val="en-SK" w:eastAsia="en-GB"/>
+        </w:rPr>
+        <w:t>" &lt;option value=''&gt;--- Choose a color ---&lt;/option&gt;"</w:t>
+      </w:r>
+      <w:r>
+        <w:rPr>
+          <w:rFonts w:ascii="Courier New" w:eastAsia="Times New Roman" w:hAnsi="Courier New" w:cs="Courier New"/>
+          <w:color w:val="CC7832"/>
+          <w:sz w:val="20"/>
+          <w:szCs w:val="20"/>
+          <w:shd w:val="clear" w:color="auto" w:fill="232525"/>
+          <w:lang w:val="en-SK" w:eastAsia="en-GB"/>
+        </w:rPr>
+        <w:t>;</w:t>
+      </w:r>
+      <w:r>
+        <w:rPr>
+          <w:rFonts w:ascii="Courier New" w:eastAsia="Times New Roman" w:hAnsi="Courier New" w:cs="Courier New"/>
+          <w:color w:val="CC7832"/>
+          <w:sz w:val="20"/>
+          <w:szCs w:val="20"/>
+          <w:shd w:val="clear" w:color="auto" w:fill="232525"/>
+          <w:lang w:val="en-SK" w:eastAsia="en-GB"/>
+        </w:rPr>
+        <w:br/>
+        <w:t xml:space="preserve">            foreach </w:t>
+      </w:r>
+      <w:r>
+        <w:rPr>
+          <w:rFonts w:ascii="Courier New" w:eastAsia="Times New Roman" w:hAnsi="Courier New" w:cs="Courier New"/>
+          <w:color w:val="A9B7C6"/>
+          <w:sz w:val="20"/>
+          <w:szCs w:val="20"/>
+          <w:shd w:val="clear" w:color="auto" w:fill="232525"/>
+          <w:lang w:val="en-SK" w:eastAsia="en-GB"/>
+        </w:rPr>
+        <w:t>(</w:t>
+      </w:r>
+      <w:r>
+        <w:rPr>
+          <w:rFonts w:ascii="Courier New" w:eastAsia="Times New Roman" w:hAnsi="Courier New" w:cs="Courier New"/>
+          <w:color w:val="9876AA"/>
+          <w:sz w:val="20"/>
+          <w:szCs w:val="20"/>
+          <w:shd w:val="clear" w:color="auto" w:fill="232525"/>
+          <w:lang w:val="en-SK" w:eastAsia="en-GB"/>
+        </w:rPr>
+        <w:t xml:space="preserve">$practices </w:t>
+      </w:r>
+      <w:r>
+        <w:rPr>
+          <w:rFonts w:ascii="Courier New" w:eastAsia="Times New Roman" w:hAnsi="Courier New" w:cs="Courier New"/>
+          <w:color w:val="CC7832"/>
+          <w:sz w:val="20"/>
+          <w:szCs w:val="20"/>
+          <w:shd w:val="clear" w:color="auto" w:fill="232525"/>
+          <w:lang w:val="en-SK" w:eastAsia="en-GB"/>
+        </w:rPr>
+        <w:t xml:space="preserve">as </w:t>
+      </w:r>
+      <w:r>
+        <w:rPr>
+          <w:rFonts w:ascii="Courier New" w:eastAsia="Times New Roman" w:hAnsi="Courier New" w:cs="Courier New"/>
+          <w:color w:val="9876AA"/>
+          <w:sz w:val="20"/>
+          <w:szCs w:val="20"/>
+          <w:shd w:val="clear" w:color="auto" w:fill="232525"/>
+          <w:lang w:val="en-SK" w:eastAsia="en-GB"/>
+        </w:rPr>
+        <w:t>$prac</w:t>
+      </w:r>
+      <w:r>
+        <w:rPr>
+          <w:rFonts w:ascii="Courier New" w:eastAsia="Times New Roman" w:hAnsi="Courier New" w:cs="Courier New"/>
+          <w:color w:val="A9B7C6"/>
+          <w:sz w:val="20"/>
+          <w:szCs w:val="20"/>
+          <w:shd w:val="clear" w:color="auto" w:fill="232525"/>
+          <w:lang w:val="en-SK" w:eastAsia="en-GB"/>
+        </w:rPr>
+        <w:t>) {</w:t>
+      </w:r>
+      <w:r>
+        <w:rPr>
+          <w:rFonts w:ascii="Courier New" w:eastAsia="Times New Roman" w:hAnsi="Courier New" w:cs="Courier New"/>
+          <w:color w:val="A9B7C6"/>
+          <w:sz w:val="20"/>
+          <w:szCs w:val="20"/>
+          <w:shd w:val="clear" w:color="auto" w:fill="232525"/>
+          <w:lang w:val="en-SK" w:eastAsia="en-GB"/>
+        </w:rPr>
+        <w:br/>
+        <w:t xml:space="preserve">                </w:t>
+      </w:r>
+      <w:r>
+        <w:rPr>
+          <w:rFonts w:ascii="Courier New" w:eastAsia="Times New Roman" w:hAnsi="Courier New" w:cs="Courier New"/>
+          <w:color w:val="CC7832"/>
+          <w:sz w:val="20"/>
+          <w:szCs w:val="20"/>
+          <w:shd w:val="clear" w:color="auto" w:fill="232525"/>
+          <w:lang w:val="en-SK" w:eastAsia="en-GB"/>
+        </w:rPr>
+        <w:t xml:space="preserve">echo </w:t>
+      </w:r>
+      <w:r>
+        <w:rPr>
+          <w:rFonts w:ascii="Courier New" w:eastAsia="Times New Roman" w:hAnsi="Courier New" w:cs="Courier New"/>
+          <w:color w:val="6A8759"/>
+          <w:sz w:val="20"/>
+          <w:szCs w:val="20"/>
+          <w:shd w:val="clear" w:color="auto" w:fill="232525"/>
+          <w:lang w:val="en-SK" w:eastAsia="en-GB"/>
+        </w:rPr>
+        <w:t>"&lt;option value='Pracovisko2'&gt;</w:t>
+      </w:r>
+      <w:r>
+        <w:rPr>
+          <w:rFonts w:ascii="Courier New" w:eastAsia="Times New Roman" w:hAnsi="Courier New" w:cs="Courier New"/>
+          <w:color w:val="9876AA"/>
+          <w:sz w:val="20"/>
+          <w:szCs w:val="20"/>
+          <w:shd w:val="clear" w:color="auto" w:fill="232525"/>
+          <w:lang w:val="en-SK" w:eastAsia="en-GB"/>
+        </w:rPr>
+        <w:t>$prac</w:t>
+      </w:r>
+      <w:r>
+        <w:rPr>
+          <w:rFonts w:ascii="Courier New" w:eastAsia="Times New Roman" w:hAnsi="Courier New" w:cs="Courier New"/>
+          <w:color w:val="A9B7C6"/>
+          <w:sz w:val="20"/>
+          <w:szCs w:val="20"/>
+          <w:shd w:val="clear" w:color="auto" w:fill="232525"/>
+          <w:lang w:val="en-SK" w:eastAsia="en-GB"/>
+        </w:rPr>
+        <w:t>-&gt;</w:t>
+      </w:r>
+      <w:r>
+        <w:rPr>
+          <w:rFonts w:ascii="Courier New" w:eastAsia="Times New Roman" w:hAnsi="Courier New" w:cs="Courier New"/>
+          <w:color w:val="9876AA"/>
+          <w:sz w:val="20"/>
+          <w:szCs w:val="20"/>
+          <w:shd w:val="clear" w:color="auto" w:fill="232525"/>
+          <w:lang w:val="en-SK" w:eastAsia="en-GB"/>
+        </w:rPr>
+        <w:t>Pozicia</w:t>
+      </w:r>
+      <w:r>
+        <w:rPr>
+          <w:rFonts w:ascii="Courier New" w:eastAsia="Times New Roman" w:hAnsi="Courier New" w:cs="Courier New"/>
+          <w:color w:val="6A8759"/>
+          <w:sz w:val="20"/>
+          <w:szCs w:val="20"/>
+          <w:shd w:val="clear" w:color="auto" w:fill="232525"/>
+          <w:lang w:val="en-SK" w:eastAsia="en-GB"/>
+        </w:rPr>
+        <w:t>&lt;/option&gt;"</w:t>
+      </w:r>
+      <w:r>
+        <w:rPr>
+          <w:rFonts w:ascii="Courier New" w:eastAsia="Times New Roman" w:hAnsi="Courier New" w:cs="Courier New"/>
+          <w:color w:val="CC7832"/>
+          <w:sz w:val="20"/>
+          <w:szCs w:val="20"/>
+          <w:shd w:val="clear" w:color="auto" w:fill="232525"/>
+          <w:lang w:val="en-SK" w:eastAsia="en-GB"/>
+        </w:rPr>
+        <w:t>;</w:t>
+      </w:r>
+      <w:r>
+        <w:rPr>
+          <w:rFonts w:ascii="Courier New" w:eastAsia="Times New Roman" w:hAnsi="Courier New" w:cs="Courier New"/>
+          <w:color w:val="CC7832"/>
+          <w:sz w:val="20"/>
+          <w:szCs w:val="20"/>
+          <w:shd w:val="clear" w:color="auto" w:fill="232525"/>
+          <w:lang w:val="en-SK" w:eastAsia="en-GB"/>
+        </w:rPr>
+        <w:br/>
+        <w:t xml:space="preserve">            </w:t>
+      </w:r>
+      <w:r>
+        <w:rPr>
+          <w:rFonts w:ascii="Courier New" w:eastAsia="Times New Roman" w:hAnsi="Courier New" w:cs="Courier New"/>
+          <w:color w:val="A9B7C6"/>
+          <w:sz w:val="20"/>
+          <w:szCs w:val="20"/>
+          <w:shd w:val="clear" w:color="auto" w:fill="232525"/>
+          <w:lang w:val="en-SK" w:eastAsia="en-GB"/>
+        </w:rPr>
+        <w:t>}</w:t>
+      </w:r>
+      <w:r>
+        <w:rPr>
+          <w:rFonts w:ascii="Courier New" w:eastAsia="Times New Roman" w:hAnsi="Courier New" w:cs="Courier New"/>
+          <w:color w:val="A9B7C6"/>
+          <w:sz w:val="20"/>
+          <w:szCs w:val="20"/>
+          <w:shd w:val="clear" w:color="auto" w:fill="232525"/>
+          <w:lang w:val="en-SK" w:eastAsia="en-GB"/>
+        </w:rPr>
+        <w:br/>
+        <w:t xml:space="preserve">            </w:t>
+      </w:r>
+      <w:r>
+        <w:rPr>
+          <w:rFonts w:ascii="Courier New" w:eastAsia="Times New Roman" w:hAnsi="Courier New" w:cs="Courier New"/>
+          <w:color w:val="CC7832"/>
+          <w:sz w:val="20"/>
+          <w:szCs w:val="20"/>
+          <w:shd w:val="clear" w:color="auto" w:fill="232525"/>
+          <w:lang w:val="en-SK" w:eastAsia="en-GB"/>
+        </w:rPr>
+        <w:t xml:space="preserve">echo </w:t>
+      </w:r>
+      <w:r>
+        <w:rPr>
+          <w:rFonts w:ascii="Courier New" w:eastAsia="Times New Roman" w:hAnsi="Courier New" w:cs="Courier New"/>
+          <w:color w:val="6A8759"/>
+          <w:sz w:val="20"/>
+          <w:szCs w:val="20"/>
+          <w:shd w:val="clear" w:color="auto" w:fill="232525"/>
+          <w:lang w:val="en-SK" w:eastAsia="en-GB"/>
+        </w:rPr>
+        <w:t>" &lt;/select&gt;"</w:t>
+      </w:r>
+      <w:r>
+        <w:rPr>
+          <w:rFonts w:ascii="Courier New" w:eastAsia="Times New Roman" w:hAnsi="Courier New" w:cs="Courier New"/>
+          <w:color w:val="CC7832"/>
+          <w:sz w:val="20"/>
+          <w:szCs w:val="20"/>
+          <w:shd w:val="clear" w:color="auto" w:fill="232525"/>
+          <w:lang w:val="en-SK" w:eastAsia="en-GB"/>
+        </w:rPr>
+        <w:t>;</w:t>
+      </w:r>
+      <w:r>
+        <w:rPr>
+          <w:rFonts w:ascii="Courier New" w:eastAsia="Times New Roman" w:hAnsi="Courier New" w:cs="Courier New"/>
+          <w:color w:val="CC7832"/>
+          <w:sz w:val="20"/>
+          <w:szCs w:val="20"/>
+          <w:shd w:val="clear" w:color="auto" w:fill="232525"/>
+          <w:lang w:val="en-SK" w:eastAsia="en-GB"/>
+        </w:rPr>
+        <w:br/>
+        <w:t xml:space="preserve">            ?&gt;</w:t>
+      </w:r>
+      <w:r>
+        <w:rPr>
+          <w:rFonts w:ascii="Courier New" w:eastAsia="Times New Roman" w:hAnsi="Courier New" w:cs="Courier New"/>
+          <w:color w:val="CC7832"/>
+          <w:sz w:val="20"/>
+          <w:szCs w:val="20"/>
+          <w:shd w:val="clear" w:color="auto" w:fill="232525"/>
+          <w:lang w:val="en-SK" w:eastAsia="en-GB"/>
+        </w:rPr>
+        <w:br/>
+      </w:r>
+      <w:r>
+        <w:rPr>
+          <w:rFonts w:ascii="Courier New" w:eastAsia="Times New Roman" w:hAnsi="Courier New" w:cs="Courier New"/>
+          <w:color w:val="CC7832"/>
+          <w:sz w:val="20"/>
+          <w:szCs w:val="20"/>
+          <w:shd w:val="clear" w:color="auto" w:fill="232525"/>
+          <w:lang w:val="en-SK" w:eastAsia="en-GB"/>
+        </w:rPr>
+        <w:br/>
+        <w:t xml:space="preserve">        </w:t>
+      </w:r>
+      <w:r>
+        <w:rPr>
+          <w:rFonts w:ascii="Courier New" w:eastAsia="Times New Roman" w:hAnsi="Courier New" w:cs="Courier New"/>
+          <w:color w:val="E8BF6A"/>
+          <w:sz w:val="20"/>
+          <w:szCs w:val="20"/>
+          <w:lang w:val="en-SK" w:eastAsia="en-GB"/>
+        </w:rPr>
+        <w:t xml:space="preserve">&lt;a </w:t>
+      </w:r>
+      <w:r>
+        <w:rPr>
+          <w:rFonts w:ascii="Courier New" w:eastAsia="Times New Roman" w:hAnsi="Courier New" w:cs="Courier New"/>
+          <w:color w:val="BABABA"/>
+          <w:sz w:val="20"/>
+          <w:szCs w:val="20"/>
+          <w:lang w:val="en-SK" w:eastAsia="en-GB"/>
+        </w:rPr>
+        <w:t>class</w:t>
+      </w:r>
+      <w:r>
+        <w:rPr>
+          <w:rFonts w:ascii="Courier New" w:eastAsia="Times New Roman" w:hAnsi="Courier New" w:cs="Courier New"/>
+          <w:color w:val="A5C261"/>
+          <w:sz w:val="20"/>
+          <w:szCs w:val="20"/>
+          <w:lang w:val="en-SK" w:eastAsia="en-GB"/>
+        </w:rPr>
+        <w:t xml:space="preserve">="btn btn-success" </w:t>
+      </w:r>
+      <w:r>
+        <w:rPr>
+          <w:rFonts w:ascii="Courier New" w:eastAsia="Times New Roman" w:hAnsi="Courier New" w:cs="Courier New"/>
+          <w:color w:val="BABABA"/>
+          <w:sz w:val="20"/>
+          <w:szCs w:val="20"/>
+          <w:lang w:val="en-SK" w:eastAsia="en-GB"/>
+        </w:rPr>
+        <w:t>href</w:t>
+      </w:r>
+      <w:r>
+        <w:rPr>
+          <w:rFonts w:ascii="Courier New" w:eastAsia="Times New Roman" w:hAnsi="Courier New" w:cs="Courier New"/>
+          <w:color w:val="A5C261"/>
+          <w:sz w:val="20"/>
+          <w:szCs w:val="20"/>
+          <w:lang w:val="en-SK" w:eastAsia="en-GB"/>
+        </w:rPr>
+        <w:t>="insertHead"</w:t>
+      </w:r>
+      <w:r>
+        <w:rPr>
+          <w:rFonts w:ascii="Courier New" w:eastAsia="Times New Roman" w:hAnsi="Courier New" w:cs="Courier New"/>
+          <w:color w:val="E8BF6A"/>
+          <w:sz w:val="20"/>
+          <w:szCs w:val="20"/>
+          <w:lang w:val="en-SK" w:eastAsia="en-GB"/>
+        </w:rPr>
+        <w:t>&gt;</w:t>
+      </w:r>
+      <w:r>
+        <w:rPr>
+          <w:rFonts w:ascii="Courier New" w:eastAsia="Times New Roman" w:hAnsi="Courier New" w:cs="Courier New"/>
+          <w:color w:val="A9B7C6"/>
+          <w:sz w:val="20"/>
+          <w:szCs w:val="20"/>
+          <w:lang w:val="en-SK" w:eastAsia="en-GB"/>
+        </w:rPr>
+        <w:t>Uložiť</w:t>
+      </w:r>
+      <w:r>
+        <w:rPr>
+          <w:rFonts w:ascii="Courier New" w:eastAsia="Times New Roman" w:hAnsi="Courier New" w:cs="Courier New"/>
+          <w:color w:val="E8BF6A"/>
+          <w:sz w:val="20"/>
+          <w:szCs w:val="20"/>
+          <w:lang w:val="en-SK" w:eastAsia="en-GB"/>
+        </w:rPr>
+        <w:t>&lt;/a&gt;</w:t>
+      </w:r>
+      <w:r>
+        <w:rPr>
+          <w:rFonts w:ascii="Courier New" w:eastAsia="Times New Roman" w:hAnsi="Courier New" w:cs="Courier New"/>
+          <w:color w:val="E8BF6A"/>
+          <w:sz w:val="20"/>
+          <w:szCs w:val="20"/>
+          <w:lang w:val="en-SK" w:eastAsia="en-GB"/>
+        </w:rPr>
+        <w:br/>
+      </w:r>
+      <w:r>
+        <w:rPr>
+          <w:rFonts w:ascii="Courier New" w:eastAsia="Times New Roman" w:hAnsi="Courier New" w:cs="Courier New"/>
+          <w:color w:val="E8BF6A"/>
+          <w:sz w:val="20"/>
+          <w:szCs w:val="20"/>
+          <w:lang w:val="en-SK" w:eastAsia="en-GB"/>
+        </w:rPr>
+        <w:br/>
+      </w:r>
+      <w:r>
+        <w:rPr>
+          <w:rFonts w:ascii="Courier New" w:eastAsia="Times New Roman" w:hAnsi="Courier New" w:cs="Courier New"/>
+          <w:color w:val="E8BF6A"/>
+          <w:sz w:val="20"/>
+          <w:szCs w:val="20"/>
+          <w:lang w:val="en-SK" w:eastAsia="en-GB"/>
+        </w:rPr>
+        <w:br/>
+        <w:t xml:space="preserve">    &lt;/div&gt;</w:t>
+      </w:r>
+      <w:r>
+        <w:rPr>
+          <w:rFonts w:ascii="Courier New" w:eastAsia="Times New Roman" w:hAnsi="Courier New" w:cs="Courier New"/>
+          <w:color w:val="E8BF6A"/>
+          <w:sz w:val="20"/>
+          <w:szCs w:val="20"/>
+          <w:lang w:val="en-SK" w:eastAsia="en-GB"/>
+        </w:rPr>
+        <w:br/>
+        <w:t>&lt;/div&gt;</w:t>
+      </w:r>
+    </w:p>
+    <w:p/>
+    <w:p>
+      <w:r>
+        <w:drawing>
+          <wp:inline distT="0" distB="0" distL="0" distR="0" wp14:anchorId="128018F7" wp14:editId="6E1371A0">
+            <wp:extent cx="5760720" cy="2600960"/>
+            <wp:effectExtent l="0" t="0" r="5080" b="2540"/>
+            <wp:docPr id="1" name="Picture 1" descr="Graphical user interface, text, application, chat or text message&#10;&#10;Description automatically generated"/>
+            <wp:cNvGraphicFramePr>
+              <a:graphicFrameLocks xmlns:a="http://schemas.openxmlformats.org/drawingml/2006/main" noChangeAspect="1"/>
+            </wp:cNvGraphicFramePr>
+            <a:graphic xmlns:a="http://schemas.openxmlformats.org/drawingml/2006/main">
+              <a:graphicData uri="http://schemas.openxmlformats.org/drawingml/2006/picture">
+                <pic:pic xmlns:pic="http://schemas.openxmlformats.org/drawingml/2006/picture">
+                  <pic:nvPicPr>
+                    <pic:cNvPr id="1" name="Picture 1" descr="Graphical user interface, text, application, chat or text message&#10;&#10;Description automatically generated"/>
+                    <pic:cNvPicPr/>
+                  </pic:nvPicPr>
+                  <pic:blipFill>
+                    <a:blip r:embed="rId5"/>
+                    <a:stretch>
+                      <a:fillRect/>
+                    </a:stretch>
+                  </pic:blipFill>
+                  <pic:spPr>
+                    <a:xfrm>
+                      <a:off x="0" y="0"/>
+                      <a:ext cx="5760720" cy="2600960"/>
+                    </a:xfrm>
+                    <a:prstGeom prst="rect">
+                      <a:avLst/>
+                    </a:prstGeom>
+                  </pic:spPr>
+                </pic:pic>
+              </a:graphicData>
+            </a:graphic>
+          </wp:inline>
+        </w:drawing>
       </w:r>
     </w:p>
     <w:p/>
@@ -48399,17 +50920,39 @@
     <w:lsdException w:name="Unresolved Mention" w:semiHidden="1" w:unhideWhenUsed="1"/>
     <w:lsdException w:name="Smart Link" w:semiHidden="1" w:unhideWhenUsed="1"/>
   </w:latentStyles>
-  <w:style w:type="paragraph" w:default="1" w:styleId="Normlny">
+  <w:style w:type="paragraph" w:default="1" w:styleId="Normal">
     <w:name w:val="Normal"/>
     <w:qFormat/>
   </w:style>
-  <w:style w:type="character" w:default="1" w:styleId="Predvolenpsmoodseku">
+  <w:style w:type="paragraph" w:styleId="Heading2">
+    <w:name w:val="heading 2"/>
+    <w:basedOn w:val="Normal"/>
+    <w:next w:val="Normal"/>
+    <w:link w:val="Heading2Char"/>
+    <w:uiPriority w:val="9"/>
+    <w:unhideWhenUsed/>
+    <w:qFormat/>
+    <w:rsid w:val="0089396E"/>
+    <w:pPr>
+      <w:keepNext/>
+      <w:keepLines/>
+      <w:spacing w:before="40" w:after="0"/>
+      <w:outlineLvl w:val="1"/>
+    </w:pPr>
+    <w:rPr>
+      <w:rFonts w:asciiTheme="majorHAnsi" w:eastAsiaTheme="majorEastAsia" w:hAnsiTheme="majorHAnsi" w:cstheme="majorBidi"/>
+      <w:color w:val="2F5496" w:themeColor="accent1" w:themeShade="BF"/>
+      <w:sz w:val="26"/>
+      <w:szCs w:val="26"/>
+    </w:rPr>
+  </w:style>
+  <w:style w:type="character" w:default="1" w:styleId="DefaultParagraphFont">
     <w:name w:val="Default Paragraph Font"/>
     <w:uiPriority w:val="1"/>
     <w:semiHidden/>
     <w:unhideWhenUsed/>
   </w:style>
-  <w:style w:type="table" w:default="1" w:styleId="Normlnatabuka">
+  <w:style w:type="table" w:default="1" w:styleId="TableNormal">
     <w:name w:val="Normal Table"/>
     <w:uiPriority w:val="99"/>
     <w:semiHidden/>
@@ -48424,15 +50967,15 @@
       </w:tblCellMar>
     </w:tblPr>
   </w:style>
-  <w:style w:type="numbering" w:default="1" w:styleId="Bezzoznamu">
+  <w:style w:type="numbering" w:default="1" w:styleId="NoList">
     <w:name w:val="No List"/>
     <w:uiPriority w:val="99"/>
     <w:semiHidden/>
     <w:unhideWhenUsed/>
   </w:style>
-  <w:style w:type="character" w:styleId="Hypertextovprepojenie">
+  <w:style w:type="character" w:styleId="Hyperlink">
     <w:name w:val="Hyperlink"/>
-    <w:basedOn w:val="Predvolenpsmoodseku"/>
+    <w:basedOn w:val="DefaultParagraphFont"/>
     <w:uiPriority w:val="99"/>
     <w:unhideWhenUsed/>
     <w:rsid w:val="00182170"/>
@@ -48441,9 +50984,9 @@
       <w:u w:val="single"/>
     </w:rPr>
   </w:style>
-  <w:style w:type="character" w:styleId="Nevyrieenzmienka">
+  <w:style w:type="character" w:styleId="UnresolvedMention">
     <w:name w:val="Unresolved Mention"/>
-    <w:basedOn w:val="Predvolenpsmoodseku"/>
+    <w:basedOn w:val="DefaultParagraphFont"/>
     <w:uiPriority w:val="99"/>
     <w:semiHidden/>
     <w:unhideWhenUsed/>
@@ -48453,10 +50996,10 @@
       <w:shd w:val="clear" w:color="auto" w:fill="E1DFDD"/>
     </w:rPr>
   </w:style>
-  <w:style w:type="paragraph" w:styleId="PredformtovanHTML">
+  <w:style w:type="paragraph" w:styleId="HTMLPreformatted">
     <w:name w:val="HTML Preformatted"/>
-    <w:basedOn w:val="Normlny"/>
-    <w:link w:val="PredformtovanHTMLChar"/>
+    <w:basedOn w:val="Normal"/>
+    <w:link w:val="HTMLPreformattedChar"/>
     <w:uiPriority w:val="99"/>
     <w:semiHidden/>
     <w:unhideWhenUsed/>
@@ -48489,10 +51032,10 @@
       <w:lang w:eastAsia="en-GB"/>
     </w:rPr>
   </w:style>
-  <w:style w:type="character" w:customStyle="1" w:styleId="PredformtovanHTMLChar">
-    <w:name w:val="Predformátované HTML Char"/>
-    <w:basedOn w:val="Predvolenpsmoodseku"/>
-    <w:link w:val="PredformtovanHTML"/>
+  <w:style w:type="character" w:customStyle="1" w:styleId="HTMLPreformattedChar">
+    <w:name w:val="HTML Preformatted Char"/>
+    <w:basedOn w:val="DefaultParagraphFont"/>
+    <w:link w:val="HTMLPreformatted"/>
     <w:uiPriority w:val="99"/>
     <w:semiHidden/>
     <w:rsid w:val="00981B6D"/>
@@ -48501,6 +51044,19 @@
       <w:sz w:val="20"/>
       <w:szCs w:val="20"/>
       <w:lang w:eastAsia="en-GB"/>
+    </w:rPr>
+  </w:style>
+  <w:style w:type="character" w:customStyle="1" w:styleId="Heading2Char">
+    <w:name w:val="Heading 2 Char"/>
+    <w:basedOn w:val="DefaultParagraphFont"/>
+    <w:link w:val="Heading2"/>
+    <w:uiPriority w:val="9"/>
+    <w:rsid w:val="0089396E"/>
+    <w:rPr>
+      <w:rFonts w:asciiTheme="majorHAnsi" w:eastAsiaTheme="majorEastAsia" w:hAnsiTheme="majorHAnsi" w:cstheme="majorBidi"/>
+      <w:color w:val="2F5496" w:themeColor="accent1" w:themeShade="BF"/>
+      <w:sz w:val="26"/>
+      <w:szCs w:val="26"/>
     </w:rPr>
   </w:style>
 </w:styles>

</xml_diff>